<commit_message>
seft assesmnt of learnign added
</commit_message>
<xml_diff>
--- a/Dissertation/Development and Implementation.docx
+++ b/Dissertation/Development and Implementation.docx
@@ -1,6 +1,6 @@
 
 <file path=word/document.xml><?xml version="1.0" encoding="utf-8"?>
-<w:document xmlns:wpc="http://schemas.microsoft.com/office/word/2010/wordprocessingCanvas" xmlns:cx="http://schemas.microsoft.com/office/drawing/2014/chartex" xmlns:cx1="http://schemas.microsoft.com/office/drawing/2015/9/8/chartex" xmlns:cx2="http://schemas.microsoft.com/office/drawing/2015/10/21/chartex" xmlns:cx3="http://schemas.microsoft.com/office/drawing/2016/5/9/chartex" xmlns:cx4="http://schemas.microsoft.com/office/drawing/2016/5/10/chartex" xmlns:cx5="http://schemas.microsoft.com/office/drawing/2016/5/11/chartex" xmlns:cx6="http://schemas.microsoft.com/office/drawing/2016/5/12/chartex" xmlns:cx7="http://schemas.microsoft.com/office/drawing/2016/5/13/chartex" xmlns:cx8="http://schemas.microsoft.com/office/drawing/2016/5/14/chartex" xmlns:mc="http://schemas.openxmlformats.org/markup-compatibility/2006" xmlns:aink="http://schemas.microsoft.com/office/drawing/2016/ink" xmlns:am3d="http://schemas.microsoft.com/office/drawing/2017/model3d" xmlns:o="urn:schemas-microsoft-com:office:office" xmlns:r="http://schemas.openxmlformats.org/officeDocument/2006/relationships" xmlns:m="http://schemas.openxmlformats.org/officeDocument/2006/math" xmlns:v="urn:schemas-microsoft-com:vml" xmlns:wp14="http://schemas.microsoft.com/office/word/2010/wordprocessingDrawing" xmlns:wp="http://schemas.openxmlformats.org/drawingml/2006/wordprocessingDrawing" xmlns:w10="urn:schemas-microsoft-com:office:word" xmlns:w="http://schemas.openxmlformats.org/wordprocessingml/2006/main" xmlns:w14="http://schemas.microsoft.com/office/word/2010/wordml" xmlns:w15="http://schemas.microsoft.com/office/word/2012/wordml" xmlns:w16cid="http://schemas.microsoft.com/office/word/2016/wordml/cid" xmlns:w16se="http://schemas.microsoft.com/office/word/2015/wordml/symex" xmlns:wpg="http://schemas.microsoft.com/office/word/2010/wordprocessingGroup" xmlns:wpi="http://schemas.microsoft.com/office/word/2010/wordprocessingInk" xmlns:wne="http://schemas.microsoft.com/office/word/2006/wordml" xmlns:wps="http://schemas.microsoft.com/office/word/2010/wordprocessingShape" mc:Ignorable="w14 w15 w16se w16cid wp14">
+<w:document xmlns:wpc="http://schemas.microsoft.com/office/word/2010/wordprocessingCanvas" xmlns:cx="http://schemas.microsoft.com/office/drawing/2014/chartex" xmlns:cx1="http://schemas.microsoft.com/office/drawing/2015/9/8/chartex" xmlns:cx2="http://schemas.microsoft.com/office/drawing/2015/10/21/chartex" xmlns:cx3="http://schemas.microsoft.com/office/drawing/2016/5/9/chartex" xmlns:cx4="http://schemas.microsoft.com/office/drawing/2016/5/10/chartex" xmlns:cx5="http://schemas.microsoft.com/office/drawing/2016/5/11/chartex" xmlns:cx6="http://schemas.microsoft.com/office/drawing/2016/5/12/chartex" xmlns:cx7="http://schemas.microsoft.com/office/drawing/2016/5/13/chartex" xmlns:cx8="http://schemas.microsoft.com/office/drawing/2016/5/14/chartex" xmlns:mc="http://schemas.openxmlformats.org/markup-compatibility/2006" xmlns:aink="http://schemas.microsoft.com/office/drawing/2016/ink" xmlns:am3d="http://schemas.microsoft.com/office/drawing/2017/model3d" xmlns:o="urn:schemas-microsoft-com:office:office" xmlns:r="http://schemas.openxmlformats.org/officeDocument/2006/relationships" xmlns:m="http://schemas.openxmlformats.org/officeDocument/2006/math" xmlns:v="urn:schemas-microsoft-com:vml" xmlns:wp14="http://schemas.microsoft.com/office/word/2010/wordprocessingDrawing" xmlns:wp="http://schemas.openxmlformats.org/drawingml/2006/wordprocessingDrawing" xmlns:w10="urn:schemas-microsoft-com:office:word" xmlns:w="http://schemas.openxmlformats.org/wordprocessingml/2006/main" xmlns:w14="http://schemas.microsoft.com/office/word/2010/wordml" xmlns:w15="http://schemas.microsoft.com/office/word/2012/wordml" xmlns:w16cex="http://schemas.microsoft.com/office/word/2018/wordml/cex" xmlns:w16cid="http://schemas.microsoft.com/office/word/2016/wordml/cid" xmlns:w16="http://schemas.microsoft.com/office/word/2018/wordml" xmlns:w16se="http://schemas.microsoft.com/office/word/2015/wordml/symex" xmlns:wpg="http://schemas.microsoft.com/office/word/2010/wordprocessingGroup" xmlns:wpi="http://schemas.microsoft.com/office/word/2010/wordprocessingInk" xmlns:wne="http://schemas.microsoft.com/office/word/2006/wordml" xmlns:wps="http://schemas.microsoft.com/office/word/2010/wordprocessingShape" mc:Ignorable="w14 w15 w16se w16cid w16 w16cex wp14">
   <w:body>
     <w:tbl>
       <w:tblPr>
@@ -1010,6 +1010,7 @@
       <w:r>
         <w:rPr>
           <w:rFonts w:ascii="Arial" w:hAnsi="Arial" w:cs="Arial"/>
+          <w:noProof/>
           <w:sz w:val="20"/>
           <w:szCs w:val="20"/>
         </w:rPr>
@@ -1289,7 +1290,39 @@
                 <w:sz w:val="20"/>
                 <w:szCs w:val="20"/>
               </w:rPr>
-              <w:t xml:space="preserve"> the track, but I started to develop the evolutionary algorithm I found that I needed a more in-direct way for it to view track as. In my research, I found a paper that evolved tracks by cutting the track into segments and then modifying the segments during the evolution process. I decided to use this methodology for my tracks, so I then added a process that creates segments from a track. </w:t>
+              <w:t xml:space="preserve"> the track, but I started to develop the evolutionary algorithm I found that I needed a more in-direct way for it to view track as. In my research, I found a paper that evolved tracks by cutting the track into segments and then </w:t>
+            </w:r>
+            <w:r>
+              <w:rPr>
+                <w:rFonts w:ascii="Arial" w:hAnsi="Arial" w:cs="Arial"/>
+                <w:sz w:val="20"/>
+                <w:szCs w:val="20"/>
+              </w:rPr>
+              <w:t>mutating</w:t>
+            </w:r>
+            <w:r>
+              <w:rPr>
+                <w:rFonts w:ascii="Arial" w:hAnsi="Arial" w:cs="Arial"/>
+                <w:sz w:val="20"/>
+                <w:szCs w:val="20"/>
+              </w:rPr>
+              <w:t xml:space="preserve"> </w:t>
+            </w:r>
+            <w:r>
+              <w:rPr>
+                <w:rFonts w:ascii="Arial" w:hAnsi="Arial" w:cs="Arial"/>
+                <w:sz w:val="20"/>
+                <w:szCs w:val="20"/>
+              </w:rPr>
+              <w:t>some</w:t>
+            </w:r>
+            <w:r>
+              <w:rPr>
+                <w:rFonts w:ascii="Arial" w:hAnsi="Arial" w:cs="Arial"/>
+                <w:sz w:val="20"/>
+                <w:szCs w:val="20"/>
+              </w:rPr>
+              <w:t xml:space="preserve"> segments during the evolution process. I decided to use this methodology for my tracks, so I then added a process that creates segments from a track. </w:t>
             </w:r>
           </w:p>
           <w:p>
@@ -1542,10 +1575,10 @@
           <w:szCs w:val="20"/>
         </w:rPr>
       </w:pPr>
-      <w:bookmarkStart w:id="0" w:name="_GoBack"/>
       <w:r>
         <w:rPr>
           <w:rFonts w:ascii="Arial" w:hAnsi="Arial" w:cs="Arial"/>
+          <w:noProof/>
           <w:sz w:val="20"/>
           <w:szCs w:val="20"/>
         </w:rPr>
@@ -1586,7 +1619,6 @@
           </wp:inline>
         </w:drawing>
       </w:r>
-      <w:bookmarkEnd w:id="0"/>
     </w:p>
     <w:p>
       <w:pPr>
@@ -1754,7 +1786,15 @@
                 <w:sz w:val="20"/>
                 <w:szCs w:val="20"/>
               </w:rPr>
-              <w:t xml:space="preserve">Completable – The player must be able to finish the track </w:t>
+              <w:t>Feasible</w:t>
+            </w:r>
+            <w:r>
+              <w:rPr>
+                <w:rFonts w:ascii="Arial" w:hAnsi="Arial" w:cs="Arial"/>
+                <w:sz w:val="20"/>
+                <w:szCs w:val="20"/>
+              </w:rPr>
+              <w:t xml:space="preserve"> – The player must be able to finish the track </w:t>
             </w:r>
           </w:p>
         </w:tc>
@@ -2116,7 +2156,15 @@
                 <w:sz w:val="20"/>
                 <w:szCs w:val="20"/>
               </w:rPr>
-              <w:t>Track Testing</w:t>
+              <w:t xml:space="preserve">Track </w:t>
+            </w:r>
+            <w:r>
+              <w:rPr>
+                <w:rFonts w:ascii="Arial" w:hAnsi="Arial" w:cs="Arial"/>
+                <w:sz w:val="20"/>
+                <w:szCs w:val="20"/>
+              </w:rPr>
+              <w:t>Checks</w:t>
             </w:r>
           </w:p>
         </w:tc>
@@ -2161,6 +2209,79 @@
                 <w:szCs w:val="20"/>
               </w:rPr>
             </w:pPr>
+            <w:r>
+              <w:rPr>
+                <w:rFonts w:ascii="Arial" w:hAnsi="Arial" w:cs="Arial"/>
+                <w:sz w:val="20"/>
+                <w:szCs w:val="20"/>
+              </w:rPr>
+              <w:t xml:space="preserve">As I built up the track system, I required more data from </w:t>
+            </w:r>
+            <w:r>
+              <w:rPr>
+                <w:rFonts w:ascii="Arial" w:hAnsi="Arial" w:cs="Arial"/>
+                <w:sz w:val="20"/>
+                <w:szCs w:val="20"/>
+              </w:rPr>
+              <w:t xml:space="preserve">a track to see if it is feasible to drive on. Checks for intersections and closeness were added. Initially I believed that allowing a track overlap was a problem, so I designed a way to check if certain lines overlapped. It would take the straight lines between each sequential point and pass them through an geometric equation that checks if the lines intersect.  </w:t>
+            </w:r>
+          </w:p>
+          <w:p>
+            <w:pPr>
+              <w:cnfStyle w:val="000000100000" w:firstRow="0" w:lastRow="0" w:firstColumn="0" w:lastColumn="0" w:oddVBand="0" w:evenVBand="0" w:oddHBand="1" w:evenHBand="0" w:firstRowFirstColumn="0" w:firstRowLastColumn="0" w:lastRowFirstColumn="0" w:lastRowLastColumn="0"/>
+              <w:rPr>
+                <w:rFonts w:ascii="Arial" w:hAnsi="Arial" w:cs="Arial"/>
+                <w:sz w:val="20"/>
+                <w:szCs w:val="20"/>
+              </w:rPr>
+            </w:pPr>
+          </w:p>
+          <w:p>
+            <w:pPr>
+              <w:cnfStyle w:val="000000100000" w:firstRow="0" w:lastRow="0" w:firstColumn="0" w:lastColumn="0" w:oddVBand="0" w:evenVBand="0" w:oddHBand="1" w:evenHBand="0" w:firstRowFirstColumn="0" w:firstRowLastColumn="0" w:lastRowFirstColumn="0" w:lastRowLastColumn="0"/>
+              <w:rPr>
+                <w:rFonts w:ascii="Arial" w:hAnsi="Arial" w:cs="Arial"/>
+                <w:sz w:val="20"/>
+                <w:szCs w:val="20"/>
+              </w:rPr>
+            </w:pPr>
+            <w:r>
+              <w:rPr>
+                <w:rFonts w:ascii="Arial" w:hAnsi="Arial" w:cs="Arial"/>
+                <w:sz w:val="20"/>
+                <w:szCs w:val="20"/>
+              </w:rPr>
+              <w:lastRenderedPageBreak/>
+              <w:t>Checks</w:t>
+            </w:r>
+          </w:p>
+          <w:p>
+            <w:pPr>
+              <w:cnfStyle w:val="000000100000" w:firstRow="0" w:lastRow="0" w:firstColumn="0" w:lastColumn="0" w:oddVBand="0" w:evenVBand="0" w:oddHBand="1" w:evenHBand="0" w:firstRowFirstColumn="0" w:firstRowLastColumn="0" w:lastRowFirstColumn="0" w:lastRowLastColumn="0"/>
+              <w:rPr>
+                <w:rFonts w:ascii="Arial" w:hAnsi="Arial" w:cs="Arial"/>
+                <w:sz w:val="20"/>
+                <w:szCs w:val="20"/>
+              </w:rPr>
+            </w:pPr>
+            <w:r>
+              <w:rPr>
+                <w:rFonts w:ascii="Arial" w:hAnsi="Arial" w:cs="Arial"/>
+                <w:sz w:val="20"/>
+                <w:szCs w:val="20"/>
+              </w:rPr>
+              <w:t>Curvature Profile</w:t>
+            </w:r>
+          </w:p>
+          <w:p>
+            <w:pPr>
+              <w:cnfStyle w:val="000000100000" w:firstRow="0" w:lastRow="0" w:firstColumn="0" w:lastColumn="0" w:oddVBand="0" w:evenVBand="0" w:oddHBand="1" w:evenHBand="0" w:firstRowFirstColumn="0" w:firstRowLastColumn="0" w:lastRowFirstColumn="0" w:lastRowLastColumn="0"/>
+              <w:rPr>
+                <w:rFonts w:ascii="Arial" w:hAnsi="Arial" w:cs="Arial"/>
+                <w:sz w:val="20"/>
+                <w:szCs w:val="20"/>
+              </w:rPr>
+            </w:pPr>
           </w:p>
         </w:tc>
       </w:tr>
@@ -2184,6 +2305,7 @@
                 <w:sz w:val="20"/>
                 <w:szCs w:val="20"/>
               </w:rPr>
+              <w:lastRenderedPageBreak/>
               <w:t>Implementation</w:t>
             </w:r>
           </w:p>
@@ -2385,6 +2507,26 @@
               <w:t>Each player can design their own profile with their own username and icon, this is not linked to the internal player profile used for tracking data. That profile is only created once they have read and passed the consent pages. For example, if someone below the age of 18 enters their age they will be able to access the game, but an account will not be made for them. I decided to let users under the participation age to play the base game with no data-tracking, so no player-based tracks, so that they are not encouraged to lie about their age in order to play the game.</w:t>
             </w:r>
           </w:p>
+          <w:p>
+            <w:pPr>
+              <w:cnfStyle w:val="000000100000" w:firstRow="0" w:lastRow="0" w:firstColumn="0" w:lastColumn="0" w:oddVBand="0" w:evenVBand="0" w:oddHBand="1" w:evenHBand="0" w:firstRowFirstColumn="0" w:firstRowLastColumn="0" w:lastRowFirstColumn="0" w:lastRowLastColumn="0"/>
+              <w:rPr>
+                <w:rFonts w:ascii="Arial" w:hAnsi="Arial" w:cs="Arial"/>
+                <w:sz w:val="20"/>
+                <w:szCs w:val="20"/>
+              </w:rPr>
+            </w:pPr>
+          </w:p>
+          <w:p>
+            <w:pPr>
+              <w:cnfStyle w:val="000000100000" w:firstRow="0" w:lastRow="0" w:firstColumn="0" w:lastColumn="0" w:oddVBand="0" w:evenVBand="0" w:oddHBand="1" w:evenHBand="0" w:firstRowFirstColumn="0" w:firstRowLastColumn="0" w:lastRowFirstColumn="0" w:lastRowLastColumn="0"/>
+              <w:rPr>
+                <w:rFonts w:ascii="Arial" w:hAnsi="Arial" w:cs="Arial"/>
+                <w:sz w:val="20"/>
+                <w:szCs w:val="20"/>
+              </w:rPr>
+            </w:pPr>
+          </w:p>
         </w:tc>
       </w:tr>
       <w:tr>
@@ -2430,18 +2572,48 @@
                 <w:sz w:val="20"/>
                 <w:szCs w:val="20"/>
               </w:rPr>
-              <w:t>-</w:t>
-            </w:r>
-            <w:proofErr w:type="gramStart"/>
-            <w:r>
-              <w:rPr>
-                <w:rFonts w:ascii="Arial" w:hAnsi="Arial" w:cs="Arial"/>
-                <w:sz w:val="20"/>
-                <w:szCs w:val="20"/>
-              </w:rPr>
-              <w:t>Pre Race</w:t>
-            </w:r>
-            <w:proofErr w:type="gramEnd"/>
+              <w:t xml:space="preserve">In the first concepts </w:t>
+            </w:r>
+            <w:r>
+              <w:rPr>
+                <w:rFonts w:ascii="Arial" w:hAnsi="Arial" w:cs="Arial"/>
+                <w:sz w:val="20"/>
+                <w:szCs w:val="20"/>
+              </w:rPr>
+              <w:t>for the game</w:t>
+            </w:r>
+            <w:r>
+              <w:rPr>
+                <w:rFonts w:ascii="Arial" w:hAnsi="Arial" w:cs="Arial"/>
+                <w:sz w:val="20"/>
+                <w:szCs w:val="20"/>
+              </w:rPr>
+              <w:t xml:space="preserve">, I wanted to track various telemetry from the player such as play time, exit events, and app navigation. However, I had not taken into consideration what data I could gain from these metrics. Eventually, I found I </w:t>
+            </w:r>
+            <w:r>
+              <w:rPr>
+                <w:rFonts w:ascii="Arial" w:hAnsi="Arial" w:cs="Arial"/>
+                <w:sz w:val="20"/>
+                <w:szCs w:val="20"/>
+              </w:rPr>
+              <w:t xml:space="preserve">instead </w:t>
+            </w:r>
+            <w:r>
+              <w:rPr>
+                <w:rFonts w:ascii="Arial" w:hAnsi="Arial" w:cs="Arial"/>
+                <w:sz w:val="20"/>
+                <w:szCs w:val="20"/>
+              </w:rPr>
+              <w:t xml:space="preserve">needed to </w:t>
+            </w:r>
+            <w:r>
+              <w:rPr>
+                <w:rFonts w:ascii="Arial" w:hAnsi="Arial" w:cs="Arial"/>
+                <w:sz w:val="20"/>
+                <w:szCs w:val="20"/>
+              </w:rPr>
+              <w:t xml:space="preserve">outline what data I needed for the algorithm and then figure out what metrics could provide that data. </w:t>
+            </w:r>
           </w:p>
           <w:p>
             <w:pPr>
@@ -2468,8 +2640,372 @@
                 <w:sz w:val="20"/>
                 <w:szCs w:val="20"/>
               </w:rPr>
-              <w:t>-During the Race</w:t>
-            </w:r>
+              <w:t>Likes and Dislikes</w:t>
+            </w:r>
+            <w:r>
+              <w:rPr>
+                <w:rFonts w:ascii="Arial" w:hAnsi="Arial" w:cs="Arial"/>
+                <w:sz w:val="20"/>
+                <w:szCs w:val="20"/>
+              </w:rPr>
+              <w:t xml:space="preserve"> – Did the player enjoy the track?</w:t>
+            </w:r>
+          </w:p>
+          <w:p>
+            <w:pPr>
+              <w:cnfStyle w:val="000000000000" w:firstRow="0" w:lastRow="0" w:firstColumn="0" w:lastColumn="0" w:oddVBand="0" w:evenVBand="0" w:oddHBand="0" w:evenHBand="0" w:firstRowFirstColumn="0" w:firstRowLastColumn="0" w:lastRowFirstColumn="0" w:lastRowLastColumn="0"/>
+              <w:rPr>
+                <w:rFonts w:ascii="Arial" w:hAnsi="Arial" w:cs="Arial"/>
+                <w:sz w:val="20"/>
+                <w:szCs w:val="20"/>
+              </w:rPr>
+            </w:pPr>
+            <w:r>
+              <w:rPr>
+                <w:rFonts w:ascii="Arial" w:hAnsi="Arial" w:cs="Arial"/>
+                <w:sz w:val="20"/>
+                <w:szCs w:val="20"/>
+              </w:rPr>
+              <w:t>Points of Enjoyment</w:t>
+            </w:r>
+            <w:r>
+              <w:rPr>
+                <w:rFonts w:ascii="Arial" w:hAnsi="Arial" w:cs="Arial"/>
+                <w:sz w:val="20"/>
+                <w:szCs w:val="20"/>
+              </w:rPr>
+              <w:t xml:space="preserve"> – What did the player like about the track?</w:t>
+            </w:r>
+          </w:p>
+          <w:p>
+            <w:pPr>
+              <w:cnfStyle w:val="000000000000" w:firstRow="0" w:lastRow="0" w:firstColumn="0" w:lastColumn="0" w:oddVBand="0" w:evenVBand="0" w:oddHBand="0" w:evenHBand="0" w:firstRowFirstColumn="0" w:firstRowLastColumn="0" w:lastRowFirstColumn="0" w:lastRowLastColumn="0"/>
+              <w:rPr>
+                <w:rFonts w:ascii="Arial" w:hAnsi="Arial" w:cs="Arial"/>
+                <w:sz w:val="20"/>
+                <w:szCs w:val="20"/>
+              </w:rPr>
+            </w:pPr>
+            <w:r>
+              <w:rPr>
+                <w:rFonts w:ascii="Arial" w:hAnsi="Arial" w:cs="Arial"/>
+                <w:sz w:val="20"/>
+                <w:szCs w:val="20"/>
+              </w:rPr>
+              <w:t xml:space="preserve">Points of </w:t>
+            </w:r>
+            <w:r>
+              <w:rPr>
+                <w:rFonts w:ascii="Arial" w:hAnsi="Arial" w:cs="Arial"/>
+                <w:sz w:val="20"/>
+                <w:szCs w:val="20"/>
+              </w:rPr>
+              <w:t>Hindrance – What did the player dislike about the track?</w:t>
+            </w:r>
+          </w:p>
+          <w:p>
+            <w:pPr>
+              <w:cnfStyle w:val="000000000000" w:firstRow="0" w:lastRow="0" w:firstColumn="0" w:lastColumn="0" w:oddVBand="0" w:evenVBand="0" w:oddHBand="0" w:evenHBand="0" w:firstRowFirstColumn="0" w:firstRowLastColumn="0" w:lastRowFirstColumn="0" w:lastRowLastColumn="0"/>
+              <w:rPr>
+                <w:rFonts w:ascii="Arial" w:hAnsi="Arial" w:cs="Arial"/>
+                <w:sz w:val="20"/>
+                <w:szCs w:val="20"/>
+              </w:rPr>
+            </w:pPr>
+          </w:p>
+          <w:p>
+            <w:pPr>
+              <w:cnfStyle w:val="000000000000" w:firstRow="0" w:lastRow="0" w:firstColumn="0" w:lastColumn="0" w:oddVBand="0" w:evenVBand="0" w:oddHBand="0" w:evenHBand="0" w:firstRowFirstColumn="0" w:firstRowLastColumn="0" w:lastRowFirstColumn="0" w:lastRowLastColumn="0"/>
+              <w:rPr>
+                <w:rFonts w:ascii="Arial" w:hAnsi="Arial" w:cs="Arial"/>
+                <w:sz w:val="20"/>
+                <w:szCs w:val="20"/>
+              </w:rPr>
+            </w:pPr>
+            <w:r>
+              <w:rPr>
+                <w:rFonts w:ascii="Arial" w:hAnsi="Arial" w:cs="Arial"/>
+                <w:sz w:val="20"/>
+                <w:szCs w:val="20"/>
+              </w:rPr>
+              <w:t>Track Selection</w:t>
+            </w:r>
+          </w:p>
+          <w:p>
+            <w:pPr>
+              <w:cnfStyle w:val="000000000000" w:firstRow="0" w:lastRow="0" w:firstColumn="0" w:lastColumn="0" w:oddVBand="0" w:evenVBand="0" w:oddHBand="0" w:evenHBand="0" w:firstRowFirstColumn="0" w:firstRowLastColumn="0" w:lastRowFirstColumn="0" w:lastRowLastColumn="0"/>
+              <w:rPr>
+                <w:rFonts w:ascii="Arial" w:hAnsi="Arial" w:cs="Arial"/>
+                <w:sz w:val="20"/>
+                <w:szCs w:val="20"/>
+              </w:rPr>
+            </w:pPr>
+            <w:r>
+              <w:rPr>
+                <w:rFonts w:ascii="Arial" w:hAnsi="Arial" w:cs="Arial"/>
+                <w:sz w:val="20"/>
+                <w:szCs w:val="20"/>
+              </w:rPr>
+              <w:t xml:space="preserve">I assumed that tracks that were picked </w:t>
+            </w:r>
+            <w:r>
+              <w:rPr>
+                <w:rFonts w:ascii="Arial" w:hAnsi="Arial" w:cs="Arial"/>
+                <w:sz w:val="20"/>
+                <w:szCs w:val="20"/>
+              </w:rPr>
+              <w:t>could be</w:t>
+            </w:r>
+            <w:r>
+              <w:rPr>
+                <w:rFonts w:ascii="Arial" w:hAnsi="Arial" w:cs="Arial"/>
+                <w:sz w:val="20"/>
+                <w:szCs w:val="20"/>
+              </w:rPr>
+              <w:t xml:space="preserve"> linked to how much they enjoyed that track. </w:t>
+            </w:r>
+            <w:r>
+              <w:rPr>
+                <w:rFonts w:ascii="Arial" w:hAnsi="Arial" w:cs="Arial"/>
+                <w:sz w:val="20"/>
+                <w:szCs w:val="20"/>
+              </w:rPr>
+              <w:t>I believed that p</w:t>
+            </w:r>
+            <w:r>
+              <w:rPr>
+                <w:rFonts w:ascii="Arial" w:hAnsi="Arial" w:cs="Arial"/>
+                <w:sz w:val="20"/>
+                <w:szCs w:val="20"/>
+              </w:rPr>
+              <w:t xml:space="preserve">layers repeatably driving on the same track rather than new or different tracks showed </w:t>
+            </w:r>
+            <w:r>
+              <w:rPr>
+                <w:rFonts w:ascii="Arial" w:hAnsi="Arial" w:cs="Arial"/>
+                <w:sz w:val="20"/>
+                <w:szCs w:val="20"/>
+              </w:rPr>
+              <w:t>that they were getting something from the track, be it enjoyment or pursuit of improvement. When a player displays these qualities, they should be catered for.</w:t>
+            </w:r>
+          </w:p>
+          <w:p>
+            <w:pPr>
+              <w:cnfStyle w:val="000000000000" w:firstRow="0" w:lastRow="0" w:firstColumn="0" w:lastColumn="0" w:oddVBand="0" w:evenVBand="0" w:oddHBand="0" w:evenHBand="0" w:firstRowFirstColumn="0" w:firstRowLastColumn="0" w:lastRowFirstColumn="0" w:lastRowLastColumn="0"/>
+              <w:rPr>
+                <w:rFonts w:ascii="Arial" w:hAnsi="Arial" w:cs="Arial"/>
+                <w:sz w:val="20"/>
+                <w:szCs w:val="20"/>
+              </w:rPr>
+            </w:pPr>
+          </w:p>
+          <w:p>
+            <w:pPr>
+              <w:cnfStyle w:val="000000000000" w:firstRow="0" w:lastRow="0" w:firstColumn="0" w:lastColumn="0" w:oddVBand="0" w:evenVBand="0" w:oddHBand="0" w:evenHBand="0" w:firstRowFirstColumn="0" w:firstRowLastColumn="0" w:lastRowFirstColumn="0" w:lastRowLastColumn="0"/>
+              <w:rPr>
+                <w:rFonts w:ascii="Arial" w:hAnsi="Arial" w:cs="Arial"/>
+                <w:sz w:val="20"/>
+                <w:szCs w:val="20"/>
+              </w:rPr>
+            </w:pPr>
+            <w:r>
+              <w:rPr>
+                <w:rFonts w:ascii="Arial" w:hAnsi="Arial" w:cs="Arial"/>
+                <w:sz w:val="20"/>
+                <w:szCs w:val="20"/>
+              </w:rPr>
+              <w:t xml:space="preserve">The history of tracks is also recorded and used in the evaluation process. Tracks played more recently have an larger impact on what </w:t>
+            </w:r>
+            <w:r>
+              <w:rPr>
+                <w:rFonts w:ascii="Arial" w:hAnsi="Arial" w:cs="Arial"/>
+                <w:sz w:val="20"/>
+                <w:szCs w:val="20"/>
+              </w:rPr>
+              <w:t>a new track is tested against.</w:t>
+            </w:r>
+            <w:r>
+              <w:rPr>
+                <w:rFonts w:ascii="Arial" w:hAnsi="Arial" w:cs="Arial"/>
+                <w:sz w:val="20"/>
+                <w:szCs w:val="20"/>
+              </w:rPr>
+              <w:t xml:space="preserve"> </w:t>
+            </w:r>
+          </w:p>
+          <w:p>
+            <w:pPr>
+              <w:cnfStyle w:val="000000000000" w:firstRow="0" w:lastRow="0" w:firstColumn="0" w:lastColumn="0" w:oddVBand="0" w:evenVBand="0" w:oddHBand="0" w:evenHBand="0" w:firstRowFirstColumn="0" w:firstRowLastColumn="0" w:lastRowFirstColumn="0" w:lastRowLastColumn="0"/>
+              <w:rPr>
+                <w:rFonts w:ascii="Arial" w:hAnsi="Arial" w:cs="Arial"/>
+                <w:sz w:val="20"/>
+                <w:szCs w:val="20"/>
+              </w:rPr>
+            </w:pPr>
+          </w:p>
+          <w:p>
+            <w:pPr>
+              <w:cnfStyle w:val="000000000000" w:firstRow="0" w:lastRow="0" w:firstColumn="0" w:lastColumn="0" w:oddVBand="0" w:evenVBand="0" w:oddHBand="0" w:evenHBand="0" w:firstRowFirstColumn="0" w:firstRowLastColumn="0" w:lastRowFirstColumn="0" w:lastRowLastColumn="0"/>
+              <w:rPr>
+                <w:rFonts w:ascii="Arial" w:hAnsi="Arial" w:cs="Arial"/>
+                <w:sz w:val="20"/>
+                <w:szCs w:val="20"/>
+              </w:rPr>
+            </w:pPr>
+            <w:r>
+              <w:rPr>
+                <w:rFonts w:ascii="Arial" w:hAnsi="Arial" w:cs="Arial"/>
+                <w:sz w:val="20"/>
+                <w:szCs w:val="20"/>
+              </w:rPr>
+              <w:t>Improvement</w:t>
+            </w:r>
+          </w:p>
+          <w:p>
+            <w:pPr>
+              <w:cnfStyle w:val="000000000000" w:firstRow="0" w:lastRow="0" w:firstColumn="0" w:lastColumn="0" w:oddVBand="0" w:evenVBand="0" w:oddHBand="0" w:evenHBand="0" w:firstRowFirstColumn="0" w:firstRowLastColumn="0" w:lastRowFirstColumn="0" w:lastRowLastColumn="0"/>
+              <w:rPr>
+                <w:rFonts w:ascii="Arial" w:hAnsi="Arial" w:cs="Arial"/>
+                <w:sz w:val="20"/>
+                <w:szCs w:val="20"/>
+              </w:rPr>
+            </w:pPr>
+          </w:p>
+          <w:p>
+            <w:pPr>
+              <w:cnfStyle w:val="000000000000" w:firstRow="0" w:lastRow="0" w:firstColumn="0" w:lastColumn="0" w:oddVBand="0" w:evenVBand="0" w:oddHBand="0" w:evenHBand="0" w:firstRowFirstColumn="0" w:firstRowLastColumn="0" w:lastRowFirstColumn="0" w:lastRowLastColumn="0"/>
+              <w:rPr>
+                <w:rFonts w:ascii="Arial" w:hAnsi="Arial" w:cs="Arial"/>
+                <w:sz w:val="20"/>
+                <w:szCs w:val="20"/>
+              </w:rPr>
+            </w:pPr>
+            <w:r>
+              <w:rPr>
+                <w:rFonts w:ascii="Arial" w:hAnsi="Arial" w:cs="Arial"/>
+                <w:sz w:val="20"/>
+                <w:szCs w:val="20"/>
+              </w:rPr>
+              <w:t>Problem Areas</w:t>
+            </w:r>
+          </w:p>
+          <w:p>
+            <w:pPr>
+              <w:cnfStyle w:val="000000000000" w:firstRow="0" w:lastRow="0" w:firstColumn="0" w:lastColumn="0" w:oddVBand="0" w:evenVBand="0" w:oddHBand="0" w:evenHBand="0" w:firstRowFirstColumn="0" w:firstRowLastColumn="0" w:lastRowFirstColumn="0" w:lastRowLastColumn="0"/>
+              <w:rPr>
+                <w:rFonts w:ascii="Arial" w:hAnsi="Arial" w:cs="Arial"/>
+                <w:sz w:val="20"/>
+                <w:szCs w:val="20"/>
+              </w:rPr>
+            </w:pPr>
+          </w:p>
+          <w:p>
+            <w:pPr>
+              <w:cnfStyle w:val="000000000000" w:firstRow="0" w:lastRow="0" w:firstColumn="0" w:lastColumn="0" w:oddVBand="0" w:evenVBand="0" w:oddHBand="0" w:evenHBand="0" w:firstRowFirstColumn="0" w:firstRowLastColumn="0" w:lastRowFirstColumn="0" w:lastRowLastColumn="0"/>
+              <w:rPr>
+                <w:rFonts w:ascii="Arial" w:hAnsi="Arial" w:cs="Arial"/>
+                <w:sz w:val="20"/>
+                <w:szCs w:val="20"/>
+              </w:rPr>
+            </w:pPr>
+            <w:r>
+              <w:rPr>
+                <w:rFonts w:ascii="Arial" w:hAnsi="Arial" w:cs="Arial"/>
+                <w:sz w:val="20"/>
+                <w:szCs w:val="20"/>
+              </w:rPr>
+              <w:t xml:space="preserve">Instead of </w:t>
+            </w:r>
+            <w:r>
+              <w:rPr>
+                <w:rFonts w:ascii="Arial" w:hAnsi="Arial" w:cs="Arial"/>
+                <w:sz w:val="20"/>
+                <w:szCs w:val="20"/>
+              </w:rPr>
+              <w:t xml:space="preserve">using an </w:t>
+            </w:r>
+            <w:r>
+              <w:rPr>
+                <w:rFonts w:ascii="Arial" w:hAnsi="Arial" w:cs="Arial"/>
+                <w:sz w:val="20"/>
+                <w:szCs w:val="20"/>
+              </w:rPr>
+              <w:t>indirect</w:t>
+            </w:r>
+            <w:r>
+              <w:rPr>
+                <w:rFonts w:ascii="Arial" w:hAnsi="Arial" w:cs="Arial"/>
+                <w:sz w:val="20"/>
+                <w:szCs w:val="20"/>
+              </w:rPr>
+              <w:t xml:space="preserve"> method of</w:t>
+            </w:r>
+            <w:r>
+              <w:rPr>
+                <w:rFonts w:ascii="Arial" w:hAnsi="Arial" w:cs="Arial"/>
+                <w:sz w:val="20"/>
+                <w:szCs w:val="20"/>
+              </w:rPr>
+              <w:t xml:space="preserve"> assuming what data co</w:t>
+            </w:r>
+            <w:r>
+              <w:rPr>
+                <w:rFonts w:ascii="Arial" w:hAnsi="Arial" w:cs="Arial"/>
+                <w:sz w:val="20"/>
+                <w:szCs w:val="20"/>
+              </w:rPr>
+              <w:t xml:space="preserve">rresponds to </w:t>
+            </w:r>
+            <w:r>
+              <w:rPr>
+                <w:rFonts w:ascii="Arial" w:hAnsi="Arial" w:cs="Arial"/>
+                <w:sz w:val="20"/>
+                <w:szCs w:val="20"/>
+              </w:rPr>
+              <w:t>metric</w:t>
+            </w:r>
+            <w:r>
+              <w:rPr>
+                <w:rFonts w:ascii="Arial" w:hAnsi="Arial" w:cs="Arial"/>
+                <w:sz w:val="20"/>
+                <w:szCs w:val="20"/>
+              </w:rPr>
+              <w:t>s</w:t>
+            </w:r>
+            <w:r>
+              <w:rPr>
+                <w:rFonts w:ascii="Arial" w:hAnsi="Arial" w:cs="Arial"/>
+                <w:sz w:val="20"/>
+                <w:szCs w:val="20"/>
+              </w:rPr>
+              <w:t xml:space="preserve"> I decided to directly ask the player for this data.</w:t>
+            </w:r>
+            <w:r>
+              <w:rPr>
+                <w:rFonts w:ascii="Arial" w:hAnsi="Arial" w:cs="Arial"/>
+                <w:sz w:val="20"/>
+                <w:szCs w:val="20"/>
+              </w:rPr>
+              <w:t xml:space="preserve"> I believed that I would not be able to produce a system that would be able to accurately infer the player data</w:t>
+            </w:r>
+            <w:r>
+              <w:rPr>
+                <w:rFonts w:ascii="Arial" w:hAnsi="Arial" w:cs="Arial"/>
+                <w:sz w:val="20"/>
+                <w:szCs w:val="20"/>
+              </w:rPr>
+              <w:t xml:space="preserve">, which could affect the how the evolution process. The system I decided to use instead was </w:t>
+            </w:r>
+          </w:p>
+          <w:p>
+            <w:pPr>
+              <w:cnfStyle w:val="000000000000" w:firstRow="0" w:lastRow="0" w:firstColumn="0" w:lastColumn="0" w:oddVBand="0" w:evenVBand="0" w:oddHBand="0" w:evenHBand="0" w:firstRowFirstColumn="0" w:firstRowLastColumn="0" w:lastRowFirstColumn="0" w:lastRowLastColumn="0"/>
+              <w:rPr>
+                <w:rFonts w:ascii="Arial" w:hAnsi="Arial" w:cs="Arial"/>
+                <w:sz w:val="20"/>
+                <w:szCs w:val="20"/>
+              </w:rPr>
+            </w:pPr>
           </w:p>
           <w:p>
             <w:pPr>
@@ -2563,6 +3099,22 @@
                 <w:szCs w:val="20"/>
               </w:rPr>
             </w:pPr>
+            <w:r>
+              <w:rPr>
+                <w:rFonts w:ascii="Arial" w:hAnsi="Arial" w:cs="Arial"/>
+                <w:sz w:val="20"/>
+                <w:szCs w:val="20"/>
+              </w:rPr>
+              <w:t xml:space="preserve">If I had been able to, I would have liked to create an indirect method of </w:t>
+            </w:r>
+            <w:r>
+              <w:rPr>
+                <w:rFonts w:ascii="Arial" w:hAnsi="Arial" w:cs="Arial"/>
+                <w:sz w:val="20"/>
+                <w:szCs w:val="20"/>
+              </w:rPr>
+              <w:t xml:space="preserve">modelling a player. </w:t>
+            </w:r>
           </w:p>
         </w:tc>
       </w:tr>
@@ -2610,7 +3162,16 @@
                 <w:sz w:val="20"/>
                 <w:szCs w:val="20"/>
               </w:rPr>
+              <w:lastRenderedPageBreak/>
               <w:t>Ratings</w:t>
+            </w:r>
+            <w:r>
+              <w:rPr>
+                <w:rFonts w:ascii="Arial" w:hAnsi="Arial" w:cs="Arial"/>
+                <w:sz w:val="20"/>
+                <w:szCs w:val="20"/>
+              </w:rPr>
+              <w:t xml:space="preserve"> and Requests</w:t>
             </w:r>
           </w:p>
         </w:tc>
@@ -2661,7 +3222,273 @@
                 <w:sz w:val="20"/>
                 <w:szCs w:val="20"/>
               </w:rPr>
-              <w:t xml:space="preserve">I decided to use a rating system after the race has finished instead of creating </w:t>
+              <w:t xml:space="preserve">Once the player has finished a </w:t>
+            </w:r>
+            <w:r>
+              <w:rPr>
+                <w:rFonts w:ascii="Arial" w:hAnsi="Arial" w:cs="Arial"/>
+                <w:sz w:val="20"/>
+                <w:szCs w:val="20"/>
+              </w:rPr>
+              <w:t xml:space="preserve">track they are presented with a </w:t>
+            </w:r>
+            <w:r>
+              <w:rPr>
+                <w:rFonts w:ascii="Arial" w:hAnsi="Arial" w:cs="Arial"/>
+                <w:sz w:val="20"/>
+                <w:szCs w:val="20"/>
+              </w:rPr>
+              <w:t xml:space="preserve">ratings and request screen. They </w:t>
+            </w:r>
+            <w:r>
+              <w:rPr>
+                <w:rFonts w:ascii="Arial" w:hAnsi="Arial" w:cs="Arial"/>
+                <w:sz w:val="20"/>
+                <w:szCs w:val="20"/>
+              </w:rPr>
+              <w:t xml:space="preserve">can then like or dislike the track and request </w:t>
+            </w:r>
+            <w:r>
+              <w:rPr>
+                <w:rFonts w:ascii="Arial" w:hAnsi="Arial" w:cs="Arial"/>
+                <w:sz w:val="20"/>
+                <w:szCs w:val="20"/>
+              </w:rPr>
+              <w:t>an increase, decrease or no discernible change</w:t>
+            </w:r>
+            <w:r>
+              <w:rPr>
+                <w:rFonts w:ascii="Arial" w:hAnsi="Arial" w:cs="Arial"/>
+                <w:sz w:val="20"/>
+                <w:szCs w:val="20"/>
+              </w:rPr>
+              <w:t xml:space="preserve"> in the following categories:</w:t>
+            </w:r>
+          </w:p>
+          <w:p>
+            <w:pPr>
+              <w:cnfStyle w:val="000000100000" w:firstRow="0" w:lastRow="0" w:firstColumn="0" w:lastColumn="0" w:oddVBand="0" w:evenVBand="0" w:oddHBand="1" w:evenHBand="0" w:firstRowFirstColumn="0" w:firstRowLastColumn="0" w:lastRowFirstColumn="0" w:lastRowLastColumn="0"/>
+              <w:rPr>
+                <w:rFonts w:ascii="Arial" w:hAnsi="Arial" w:cs="Arial"/>
+                <w:sz w:val="20"/>
+                <w:szCs w:val="20"/>
+              </w:rPr>
+            </w:pPr>
+            <w:r>
+              <w:rPr>
+                <w:rFonts w:ascii="Arial" w:hAnsi="Arial" w:cs="Arial"/>
+                <w:sz w:val="20"/>
+                <w:szCs w:val="20"/>
+              </w:rPr>
+              <w:t>Length</w:t>
+            </w:r>
+          </w:p>
+          <w:p>
+            <w:pPr>
+              <w:cnfStyle w:val="000000100000" w:firstRow="0" w:lastRow="0" w:firstColumn="0" w:lastColumn="0" w:oddVBand="0" w:evenVBand="0" w:oddHBand="1" w:evenHBand="0" w:firstRowFirstColumn="0" w:firstRowLastColumn="0" w:lastRowFirstColumn="0" w:lastRowLastColumn="0"/>
+              <w:rPr>
+                <w:rFonts w:ascii="Arial" w:hAnsi="Arial" w:cs="Arial"/>
+                <w:sz w:val="20"/>
+                <w:szCs w:val="20"/>
+              </w:rPr>
+            </w:pPr>
+            <w:r>
+              <w:rPr>
+                <w:rFonts w:ascii="Arial" w:hAnsi="Arial" w:cs="Arial"/>
+                <w:sz w:val="20"/>
+                <w:szCs w:val="20"/>
+              </w:rPr>
+              <w:t>Straight</w:t>
+            </w:r>
+            <w:r>
+              <w:rPr>
+                <w:rFonts w:ascii="Arial" w:hAnsi="Arial" w:cs="Arial"/>
+                <w:sz w:val="20"/>
+                <w:szCs w:val="20"/>
+              </w:rPr>
+              <w:t xml:space="preserve"> Count</w:t>
+            </w:r>
+          </w:p>
+          <w:p>
+            <w:pPr>
+              <w:cnfStyle w:val="000000100000" w:firstRow="0" w:lastRow="0" w:firstColumn="0" w:lastColumn="0" w:oddVBand="0" w:evenVBand="0" w:oddHBand="1" w:evenHBand="0" w:firstRowFirstColumn="0" w:firstRowLastColumn="0" w:lastRowFirstColumn="0" w:lastRowLastColumn="0"/>
+              <w:rPr>
+                <w:rFonts w:ascii="Arial" w:hAnsi="Arial" w:cs="Arial"/>
+                <w:sz w:val="20"/>
+                <w:szCs w:val="20"/>
+              </w:rPr>
+            </w:pPr>
+            <w:r>
+              <w:rPr>
+                <w:rFonts w:ascii="Arial" w:hAnsi="Arial" w:cs="Arial"/>
+                <w:sz w:val="20"/>
+                <w:szCs w:val="20"/>
+              </w:rPr>
+              <w:t>Corner</w:t>
+            </w:r>
+            <w:r>
+              <w:rPr>
+                <w:rFonts w:ascii="Arial" w:hAnsi="Arial" w:cs="Arial"/>
+                <w:sz w:val="20"/>
+                <w:szCs w:val="20"/>
+              </w:rPr>
+              <w:t xml:space="preserve"> Count</w:t>
+            </w:r>
+          </w:p>
+          <w:p>
+            <w:pPr>
+              <w:cnfStyle w:val="000000100000" w:firstRow="0" w:lastRow="0" w:firstColumn="0" w:lastColumn="0" w:oddVBand="0" w:evenVBand="0" w:oddHBand="1" w:evenHBand="0" w:firstRowFirstColumn="0" w:firstRowLastColumn="0" w:lastRowFirstColumn="0" w:lastRowLastColumn="0"/>
+              <w:rPr>
+                <w:rFonts w:ascii="Arial" w:hAnsi="Arial" w:cs="Arial"/>
+                <w:sz w:val="20"/>
+                <w:szCs w:val="20"/>
+              </w:rPr>
+            </w:pPr>
+            <w:r>
+              <w:rPr>
+                <w:rFonts w:ascii="Arial" w:hAnsi="Arial" w:cs="Arial"/>
+                <w:sz w:val="20"/>
+                <w:szCs w:val="20"/>
+              </w:rPr>
+              <w:t>Speed</w:t>
+            </w:r>
+          </w:p>
+          <w:p>
+            <w:pPr>
+              <w:cnfStyle w:val="000000100000" w:firstRow="0" w:lastRow="0" w:firstColumn="0" w:lastColumn="0" w:oddVBand="0" w:evenVBand="0" w:oddHBand="1" w:evenHBand="0" w:firstRowFirstColumn="0" w:firstRowLastColumn="0" w:lastRowFirstColumn="0" w:lastRowLastColumn="0"/>
+              <w:rPr>
+                <w:rFonts w:ascii="Arial" w:hAnsi="Arial" w:cs="Arial"/>
+                <w:sz w:val="20"/>
+                <w:szCs w:val="20"/>
+              </w:rPr>
+            </w:pPr>
+            <w:r>
+              <w:rPr>
+                <w:rFonts w:ascii="Arial" w:hAnsi="Arial" w:cs="Arial"/>
+                <w:sz w:val="20"/>
+                <w:szCs w:val="20"/>
+              </w:rPr>
+              <w:t>Difficulty</w:t>
+            </w:r>
+            <w:r>
+              <w:rPr>
+                <w:rFonts w:ascii="Arial" w:hAnsi="Arial" w:cs="Arial"/>
+                <w:sz w:val="20"/>
+                <w:szCs w:val="20"/>
+              </w:rPr>
+              <w:t xml:space="preserve"> </w:t>
+            </w:r>
+          </w:p>
+          <w:p>
+            <w:pPr>
+              <w:cnfStyle w:val="000000100000" w:firstRow="0" w:lastRow="0" w:firstColumn="0" w:lastColumn="0" w:oddVBand="0" w:evenVBand="0" w:oddHBand="1" w:evenHBand="0" w:firstRowFirstColumn="0" w:firstRowLastColumn="0" w:lastRowFirstColumn="0" w:lastRowLastColumn="0"/>
+              <w:rPr>
+                <w:rFonts w:ascii="Arial" w:hAnsi="Arial" w:cs="Arial"/>
+                <w:sz w:val="20"/>
+                <w:szCs w:val="20"/>
+              </w:rPr>
+            </w:pPr>
+          </w:p>
+          <w:p>
+            <w:pPr>
+              <w:cnfStyle w:val="000000100000" w:firstRow="0" w:lastRow="0" w:firstColumn="0" w:lastColumn="0" w:oddVBand="0" w:evenVBand="0" w:oddHBand="1" w:evenHBand="0" w:firstRowFirstColumn="0" w:firstRowLastColumn="0" w:lastRowFirstColumn="0" w:lastRowLastColumn="0"/>
+              <w:rPr>
+                <w:rFonts w:ascii="Arial" w:hAnsi="Arial" w:cs="Arial"/>
+                <w:sz w:val="20"/>
+                <w:szCs w:val="20"/>
+              </w:rPr>
+            </w:pPr>
+            <w:r>
+              <w:rPr>
+                <w:rFonts w:ascii="Arial" w:hAnsi="Arial" w:cs="Arial"/>
+                <w:sz w:val="20"/>
+                <w:szCs w:val="20"/>
+              </w:rPr>
+              <w:t xml:space="preserve">The same request does not appear successively, to </w:t>
+            </w:r>
+            <w:r>
+              <w:rPr>
+                <w:rFonts w:ascii="Arial" w:hAnsi="Arial" w:cs="Arial"/>
+                <w:sz w:val="20"/>
+                <w:szCs w:val="20"/>
+              </w:rPr>
+              <w:t>safeguard the algorithm</w:t>
+            </w:r>
+            <w:r>
+              <w:rPr>
+                <w:rFonts w:ascii="Arial" w:hAnsi="Arial" w:cs="Arial"/>
+                <w:sz w:val="20"/>
+                <w:szCs w:val="20"/>
+              </w:rPr>
+              <w:t xml:space="preserve"> </w:t>
+            </w:r>
+            <w:r>
+              <w:rPr>
+                <w:rFonts w:ascii="Arial" w:hAnsi="Arial" w:cs="Arial"/>
+                <w:sz w:val="20"/>
+                <w:szCs w:val="20"/>
+              </w:rPr>
+              <w:t xml:space="preserve">from certain logic errors. </w:t>
+            </w:r>
+            <w:r>
+              <w:rPr>
+                <w:rFonts w:ascii="Arial" w:hAnsi="Arial" w:cs="Arial"/>
+                <w:sz w:val="20"/>
+                <w:szCs w:val="20"/>
+              </w:rPr>
+              <w:t>The most recent 2 requests have priority to ensure older requests do not interfere with the evaluation of new tracks.</w:t>
+            </w:r>
+            <w:r>
+              <w:rPr>
+                <w:rFonts w:ascii="Arial" w:hAnsi="Arial" w:cs="Arial"/>
+                <w:sz w:val="20"/>
+                <w:szCs w:val="20"/>
+              </w:rPr>
+              <w:t xml:space="preserve"> This is done to ensure that two conflicting requests are not submitted such as </w:t>
+            </w:r>
+            <w:r>
+              <w:rPr>
+                <w:rFonts w:ascii="Arial" w:hAnsi="Arial" w:cs="Arial"/>
+                <w:sz w:val="20"/>
+                <w:szCs w:val="20"/>
+              </w:rPr>
+              <w:t>requesting less length on a short track and then more length on a longer track</w:t>
+            </w:r>
+            <w:r>
+              <w:rPr>
+                <w:rFonts w:ascii="Arial" w:hAnsi="Arial" w:cs="Arial"/>
+                <w:sz w:val="20"/>
+                <w:szCs w:val="20"/>
+              </w:rPr>
+              <w:t xml:space="preserve">. </w:t>
+            </w:r>
+          </w:p>
+          <w:p>
+            <w:pPr>
+              <w:cnfStyle w:val="000000100000" w:firstRow="0" w:lastRow="0" w:firstColumn="0" w:lastColumn="0" w:oddVBand="0" w:evenVBand="0" w:oddHBand="1" w:evenHBand="0" w:firstRowFirstColumn="0" w:firstRowLastColumn="0" w:lastRowFirstColumn="0" w:lastRowLastColumn="0"/>
+              <w:rPr>
+                <w:rFonts w:ascii="Arial" w:hAnsi="Arial" w:cs="Arial"/>
+                <w:sz w:val="20"/>
+                <w:szCs w:val="20"/>
+              </w:rPr>
+            </w:pPr>
+          </w:p>
+          <w:p>
+            <w:pPr>
+              <w:cnfStyle w:val="000000100000" w:firstRow="0" w:lastRow="0" w:firstColumn="0" w:lastColumn="0" w:oddVBand="0" w:evenVBand="0" w:oddHBand="1" w:evenHBand="0" w:firstRowFirstColumn="0" w:firstRowLastColumn="0" w:lastRowFirstColumn="0" w:lastRowLastColumn="0"/>
+              <w:rPr>
+                <w:rFonts w:ascii="Arial" w:hAnsi="Arial" w:cs="Arial"/>
+                <w:sz w:val="20"/>
+                <w:szCs w:val="20"/>
+              </w:rPr>
+            </w:pPr>
+            <w:r>
+              <w:rPr>
+                <w:rFonts w:ascii="Arial" w:hAnsi="Arial" w:cs="Arial"/>
+                <w:sz w:val="20"/>
+                <w:szCs w:val="20"/>
+              </w:rPr>
+              <w:t>I also included a text box which let the player give any additional feedback during testing. While I like to think I had covered most of the criteria, having actual feedback is invaluable especially for ideas I had not thought about.</w:t>
             </w:r>
           </w:p>
         </w:tc>
@@ -2703,6 +3530,78 @@
                 <w:szCs w:val="20"/>
               </w:rPr>
             </w:pPr>
+            <w:r>
+              <w:rPr>
+                <w:rFonts w:ascii="Arial" w:hAnsi="Arial" w:cs="Arial"/>
+                <w:sz w:val="20"/>
+                <w:szCs w:val="20"/>
+              </w:rPr>
+              <w:t>Initially I wanted all the request</w:t>
+            </w:r>
+            <w:r>
+              <w:rPr>
+                <w:rFonts w:ascii="Arial" w:hAnsi="Arial" w:cs="Arial"/>
+                <w:sz w:val="20"/>
+                <w:szCs w:val="20"/>
+              </w:rPr>
+              <w:t>s</w:t>
+            </w:r>
+            <w:r>
+              <w:rPr>
+                <w:rFonts w:ascii="Arial" w:hAnsi="Arial" w:cs="Arial"/>
+                <w:sz w:val="20"/>
+                <w:szCs w:val="20"/>
+              </w:rPr>
+              <w:t xml:space="preserve"> to be </w:t>
+            </w:r>
+            <w:r>
+              <w:rPr>
+                <w:rFonts w:ascii="Arial" w:hAnsi="Arial" w:cs="Arial"/>
+                <w:sz w:val="20"/>
+                <w:szCs w:val="20"/>
+              </w:rPr>
+              <w:t>available for the player to choose from</w:t>
+            </w:r>
+            <w:r>
+              <w:rPr>
+                <w:rFonts w:ascii="Arial" w:hAnsi="Arial" w:cs="Arial"/>
+                <w:sz w:val="20"/>
+                <w:szCs w:val="20"/>
+              </w:rPr>
+              <w:t xml:space="preserve">, </w:t>
+            </w:r>
+            <w:r>
+              <w:rPr>
+                <w:rFonts w:ascii="Arial" w:hAnsi="Arial" w:cs="Arial"/>
+                <w:sz w:val="20"/>
+                <w:szCs w:val="20"/>
+              </w:rPr>
+              <w:t>this</w:t>
+            </w:r>
+            <w:r>
+              <w:rPr>
+                <w:rFonts w:ascii="Arial" w:hAnsi="Arial" w:cs="Arial"/>
+                <w:sz w:val="20"/>
+                <w:szCs w:val="20"/>
+              </w:rPr>
+              <w:t xml:space="preserve"> would allow for </w:t>
+            </w:r>
+            <w:r>
+              <w:rPr>
+                <w:rFonts w:ascii="Arial" w:hAnsi="Arial" w:cs="Arial"/>
+                <w:sz w:val="20"/>
+                <w:szCs w:val="20"/>
+              </w:rPr>
+              <w:t>better optimisation of the ideal track.</w:t>
+            </w:r>
+            <w:r>
+              <w:rPr>
+                <w:rFonts w:ascii="Arial" w:hAnsi="Arial" w:cs="Arial"/>
+                <w:sz w:val="20"/>
+                <w:szCs w:val="20"/>
+              </w:rPr>
+              <w:t xml:space="preserve"> However, because of my design choices with the algorithm I had to limit </w:t>
+            </w:r>
           </w:p>
         </w:tc>
       </w:tr>
@@ -2747,6 +3646,16 @@
               </w:rPr>
             </w:pPr>
           </w:p>
+          <w:p>
+            <w:pPr>
+              <w:cnfStyle w:val="000000100000" w:firstRow="0" w:lastRow="0" w:firstColumn="0" w:lastColumn="0" w:oddVBand="0" w:evenVBand="0" w:oddHBand="1" w:evenHBand="0" w:firstRowFirstColumn="0" w:firstRowLastColumn="0" w:lastRowFirstColumn="0" w:lastRowLastColumn="0"/>
+              <w:rPr>
+                <w:rFonts w:ascii="Arial" w:hAnsi="Arial" w:cs="Arial"/>
+                <w:sz w:val="20"/>
+                <w:szCs w:val="20"/>
+              </w:rPr>
+            </w:pPr>
+          </w:p>
         </w:tc>
       </w:tr>
       <w:tr>
@@ -2792,7 +3701,90 @@
                 <w:sz w:val="20"/>
                 <w:szCs w:val="20"/>
               </w:rPr>
-              <w:t xml:space="preserve"> </w:t>
+              <w:t xml:space="preserve">I would have liked to make a way for the requests from </w:t>
+            </w:r>
+            <w:r>
+              <w:rPr>
+                <w:rFonts w:ascii="Arial" w:hAnsi="Arial" w:cs="Arial"/>
+                <w:sz w:val="20"/>
+                <w:szCs w:val="20"/>
+              </w:rPr>
+              <w:t>every played track</w:t>
+            </w:r>
+            <w:r>
+              <w:rPr>
+                <w:rFonts w:ascii="Arial" w:hAnsi="Arial" w:cs="Arial"/>
+                <w:sz w:val="20"/>
+                <w:szCs w:val="20"/>
+              </w:rPr>
+              <w:t xml:space="preserve"> matter</w:t>
+            </w:r>
+            <w:r>
+              <w:rPr>
+                <w:rFonts w:ascii="Arial" w:hAnsi="Arial" w:cs="Arial"/>
+                <w:sz w:val="20"/>
+                <w:szCs w:val="20"/>
+              </w:rPr>
+              <w:t xml:space="preserve"> rather than just the most recent tracks.</w:t>
+            </w:r>
+            <w:r>
+              <w:rPr>
+                <w:rFonts w:ascii="Arial" w:hAnsi="Arial" w:cs="Arial"/>
+                <w:sz w:val="20"/>
+                <w:szCs w:val="20"/>
+              </w:rPr>
+              <w:t xml:space="preserve"> This would have allowed for better optimisation of the new tracks as well as </w:t>
+            </w:r>
+          </w:p>
+        </w:tc>
+      </w:tr>
+      <w:tr>
+        <w:trPr>
+          <w:cnfStyle w:val="000000100000" w:firstRow="0" w:lastRow="0" w:firstColumn="0" w:lastColumn="0" w:oddVBand="0" w:evenVBand="0" w:oddHBand="1" w:evenHBand="0" w:firstRowFirstColumn="0" w:firstRowLastColumn="0" w:lastRowFirstColumn="0" w:lastRowLastColumn="0"/>
+        </w:trPr>
+        <w:tc>
+          <w:tcPr>
+            <w:cnfStyle w:val="001000000000" w:firstRow="0" w:lastRow="0" w:firstColumn="1" w:lastColumn="0" w:oddVBand="0" w:evenVBand="0" w:oddHBand="0" w:evenHBand="0" w:firstRowFirstColumn="0" w:firstRowLastColumn="0" w:lastRowFirstColumn="0" w:lastRowLastColumn="0"/>
+            <w:tcW w:w="1696" w:type="dxa"/>
+          </w:tcPr>
+          <w:p>
+            <w:pPr>
+              <w:rPr>
+                <w:rFonts w:ascii="Arial" w:hAnsi="Arial" w:cs="Arial"/>
+                <w:sz w:val="20"/>
+                <w:szCs w:val="20"/>
+              </w:rPr>
+            </w:pPr>
+            <w:r>
+              <w:rPr>
+                <w:rFonts w:ascii="Arial" w:hAnsi="Arial" w:cs="Arial"/>
+                <w:sz w:val="20"/>
+                <w:szCs w:val="20"/>
+              </w:rPr>
+              <w:t>Figure</w:t>
+            </w:r>
+          </w:p>
+        </w:tc>
+        <w:tc>
+          <w:tcPr>
+            <w:tcW w:w="7270" w:type="dxa"/>
+          </w:tcPr>
+          <w:p>
+            <w:pPr>
+              <w:cnfStyle w:val="000000100000" w:firstRow="0" w:lastRow="0" w:firstColumn="0" w:lastColumn="0" w:oddVBand="0" w:evenVBand="0" w:oddHBand="1" w:evenHBand="0" w:firstRowFirstColumn="0" w:firstRowLastColumn="0" w:lastRowFirstColumn="0" w:lastRowLastColumn="0"/>
+              <w:rPr>
+                <w:rFonts w:ascii="Arial" w:hAnsi="Arial" w:cs="Arial"/>
+                <w:sz w:val="20"/>
+                <w:szCs w:val="20"/>
+              </w:rPr>
+            </w:pPr>
+            <w:r>
+              <w:rPr>
+                <w:rFonts w:ascii="Arial" w:hAnsi="Arial" w:cs="Arial"/>
+                <w:sz w:val="20"/>
+                <w:szCs w:val="20"/>
+              </w:rPr>
+              <w:t>Basic Request Screen</w:t>
             </w:r>
           </w:p>
         </w:tc>
@@ -2895,6 +3887,75 @@
               <w:t xml:space="preserve">In my research, I found that some papers performed the mutations on a single track. </w:t>
             </w:r>
           </w:p>
+          <w:p>
+            <w:pPr>
+              <w:cnfStyle w:val="000000100000" w:firstRow="0" w:lastRow="0" w:firstColumn="0" w:lastColumn="0" w:oddVBand="0" w:evenVBand="0" w:oddHBand="1" w:evenHBand="0" w:firstRowFirstColumn="0" w:firstRowLastColumn="0" w:lastRowFirstColumn="0" w:lastRowLastColumn="0"/>
+              <w:rPr>
+                <w:rFonts w:ascii="Arial" w:hAnsi="Arial" w:cs="Arial"/>
+                <w:sz w:val="20"/>
+                <w:szCs w:val="20"/>
+              </w:rPr>
+            </w:pPr>
+          </w:p>
+          <w:p>
+            <w:pPr>
+              <w:ind w:left="360"/>
+              <w:cnfStyle w:val="000000100000" w:firstRow="0" w:lastRow="0" w:firstColumn="0" w:lastColumn="0" w:oddVBand="0" w:evenVBand="0" w:oddHBand="1" w:evenHBand="0" w:firstRowFirstColumn="0" w:firstRowLastColumn="0" w:lastRowFirstColumn="0" w:lastRowLastColumn="0"/>
+              <w:rPr>
+                <w:rFonts w:ascii="Arial" w:hAnsi="Arial" w:cs="Arial"/>
+                <w:sz w:val="20"/>
+                <w:szCs w:val="20"/>
+              </w:rPr>
+            </w:pPr>
+            <w:r>
+              <w:rPr>
+                <w:rFonts w:ascii="Arial" w:hAnsi="Arial" w:cs="Arial"/>
+                <w:sz w:val="20"/>
+                <w:szCs w:val="20"/>
+              </w:rPr>
+              <w:t>Track representation</w:t>
+            </w:r>
+          </w:p>
+          <w:p>
+            <w:pPr>
+              <w:ind w:left="360"/>
+              <w:cnfStyle w:val="000000100000" w:firstRow="0" w:lastRow="0" w:firstColumn="0" w:lastColumn="0" w:oddVBand="0" w:evenVBand="0" w:oddHBand="1" w:evenHBand="0" w:firstRowFirstColumn="0" w:firstRowLastColumn="0" w:lastRowFirstColumn="0" w:lastRowLastColumn="0"/>
+              <w:rPr>
+                <w:rFonts w:ascii="Arial" w:hAnsi="Arial" w:cs="Arial"/>
+                <w:sz w:val="20"/>
+                <w:szCs w:val="20"/>
+              </w:rPr>
+            </w:pPr>
+          </w:p>
+          <w:p>
+            <w:pPr>
+              <w:ind w:left="360"/>
+              <w:cnfStyle w:val="000000100000" w:firstRow="0" w:lastRow="0" w:firstColumn="0" w:lastColumn="0" w:oddVBand="0" w:evenVBand="0" w:oddHBand="1" w:evenHBand="0" w:firstRowFirstColumn="0" w:firstRowLastColumn="0" w:lastRowFirstColumn="0" w:lastRowLastColumn="0"/>
+              <w:rPr>
+                <w:rFonts w:ascii="Arial" w:hAnsi="Arial" w:cs="Arial"/>
+                <w:sz w:val="20"/>
+                <w:szCs w:val="20"/>
+              </w:rPr>
+            </w:pPr>
+            <w:r>
+              <w:rPr>
+                <w:rFonts w:ascii="Arial" w:hAnsi="Arial" w:cs="Arial"/>
+                <w:sz w:val="20"/>
+                <w:szCs w:val="20"/>
+              </w:rPr>
+              <w:t>Ideal Track</w:t>
+            </w:r>
+          </w:p>
+          <w:p>
+            <w:pPr>
+              <w:cnfStyle w:val="000000100000" w:firstRow="0" w:lastRow="0" w:firstColumn="0" w:lastColumn="0" w:oddVBand="0" w:evenVBand="0" w:oddHBand="1" w:evenHBand="0" w:firstRowFirstColumn="0" w:firstRowLastColumn="0" w:lastRowFirstColumn="0" w:lastRowLastColumn="0"/>
+              <w:rPr>
+                <w:rFonts w:ascii="Arial" w:hAnsi="Arial" w:cs="Arial"/>
+                <w:sz w:val="20"/>
+                <w:szCs w:val="20"/>
+              </w:rPr>
+            </w:pPr>
+          </w:p>
         </w:tc>
       </w:tr>
       <w:tr>
@@ -3064,7 +4125,15 @@
                 <w:sz w:val="20"/>
                 <w:szCs w:val="20"/>
               </w:rPr>
-              <w:t>Population Control</w:t>
+              <w:t xml:space="preserve">Track </w:t>
+            </w:r>
+            <w:r>
+              <w:rPr>
+                <w:rFonts w:ascii="Arial" w:hAnsi="Arial" w:cs="Arial"/>
+                <w:sz w:val="20"/>
+                <w:szCs w:val="20"/>
+              </w:rPr>
+              <w:t>Evaluation</w:t>
             </w:r>
           </w:p>
         </w:tc>
@@ -3236,6 +4305,15 @@
         </w:tc>
       </w:tr>
     </w:tbl>
+    <w:p>
+      <w:pPr>
+        <w:rPr>
+          <w:rFonts w:ascii="Arial" w:hAnsi="Arial" w:cs="Arial"/>
+          <w:sz w:val="20"/>
+          <w:szCs w:val="20"/>
+        </w:rPr>
+      </w:pPr>
+    </w:p>
     <w:p>
       <w:pPr>
         <w:rPr>
@@ -3279,7 +4357,7 @@
                 <w:sz w:val="20"/>
                 <w:szCs w:val="20"/>
               </w:rPr>
-              <w:t>Direct Testing</w:t>
+              <w:t>Population Control</w:t>
             </w:r>
           </w:p>
         </w:tc>
@@ -3347,6 +4425,7 @@
                 <w:sz w:val="20"/>
                 <w:szCs w:val="20"/>
               </w:rPr>
+              <w:lastRenderedPageBreak/>
               <w:t>Implementation</w:t>
             </w:r>
           </w:p>
@@ -3430,7 +4509,229 @@
                 <w:sz w:val="20"/>
                 <w:szCs w:val="20"/>
               </w:rPr>
-              <w:lastRenderedPageBreak/>
+              <w:t>Worked Well / Didn’t Work Well</w:t>
+            </w:r>
+          </w:p>
+        </w:tc>
+        <w:tc>
+          <w:tcPr>
+            <w:tcW w:w="7270" w:type="dxa"/>
+          </w:tcPr>
+          <w:p>
+            <w:pPr>
+              <w:cnfStyle w:val="000000000000" w:firstRow="0" w:lastRow="0" w:firstColumn="0" w:lastColumn="0" w:oddVBand="0" w:evenVBand="0" w:oddHBand="0" w:evenHBand="0" w:firstRowFirstColumn="0" w:firstRowLastColumn="0" w:lastRowFirstColumn="0" w:lastRowLastColumn="0"/>
+              <w:rPr>
+                <w:rFonts w:ascii="Arial" w:hAnsi="Arial" w:cs="Arial"/>
+                <w:sz w:val="20"/>
+                <w:szCs w:val="20"/>
+              </w:rPr>
+            </w:pPr>
+            <w:r>
+              <w:rPr>
+                <w:rFonts w:ascii="Arial" w:hAnsi="Arial" w:cs="Arial"/>
+                <w:sz w:val="20"/>
+                <w:szCs w:val="20"/>
+              </w:rPr>
+              <w:t>Because I never got to directly test the algorithm with players, I could not make changes based on the data I would have received. If it was possible, I would have tested the evaluation process and how population size has an impact on track enjoyment.</w:t>
+            </w:r>
+          </w:p>
+        </w:tc>
+      </w:tr>
+    </w:tbl>
+    <w:p>
+      <w:pPr>
+        <w:rPr>
+          <w:rFonts w:ascii="Arial" w:hAnsi="Arial" w:cs="Arial"/>
+          <w:sz w:val="20"/>
+          <w:szCs w:val="20"/>
+        </w:rPr>
+      </w:pPr>
+    </w:p>
+    <w:tbl>
+      <w:tblPr>
+        <w:tblStyle w:val="GridTable4-Accent1"/>
+        <w:tblW w:w="0" w:type="auto"/>
+        <w:tblLook w:val="04A0" w:firstRow="1" w:lastRow="0" w:firstColumn="1" w:lastColumn="0" w:noHBand="0" w:noVBand="1"/>
+      </w:tblPr>
+      <w:tblGrid>
+        <w:gridCol w:w="1696"/>
+        <w:gridCol w:w="7270"/>
+      </w:tblGrid>
+      <w:tr>
+        <w:trPr>
+          <w:cnfStyle w:val="100000000000" w:firstRow="1" w:lastRow="0" w:firstColumn="0" w:lastColumn="0" w:oddVBand="0" w:evenVBand="0" w:oddHBand="0" w:evenHBand="0" w:firstRowFirstColumn="0" w:firstRowLastColumn="0" w:lastRowFirstColumn="0" w:lastRowLastColumn="0"/>
+        </w:trPr>
+        <w:tc>
+          <w:tcPr>
+            <w:cnfStyle w:val="001000000000" w:firstRow="0" w:lastRow="0" w:firstColumn="1" w:lastColumn="0" w:oddVBand="0" w:evenVBand="0" w:oddHBand="0" w:evenHBand="0" w:firstRowFirstColumn="0" w:firstRowLastColumn="0" w:lastRowFirstColumn="0" w:lastRowLastColumn="0"/>
+            <w:tcW w:w="8966" w:type="dxa"/>
+            <w:gridSpan w:val="2"/>
+          </w:tcPr>
+          <w:p>
+            <w:pPr>
+              <w:rPr>
+                <w:rFonts w:ascii="Arial" w:hAnsi="Arial" w:cs="Arial"/>
+                <w:sz w:val="20"/>
+                <w:szCs w:val="20"/>
+              </w:rPr>
+            </w:pPr>
+            <w:r>
+              <w:rPr>
+                <w:rFonts w:ascii="Arial" w:hAnsi="Arial" w:cs="Arial"/>
+                <w:sz w:val="20"/>
+                <w:szCs w:val="20"/>
+              </w:rPr>
+              <w:t>Direct Testing</w:t>
+            </w:r>
+          </w:p>
+        </w:tc>
+      </w:tr>
+      <w:tr>
+        <w:trPr>
+          <w:cnfStyle w:val="000000100000" w:firstRow="0" w:lastRow="0" w:firstColumn="0" w:lastColumn="0" w:oddVBand="0" w:evenVBand="0" w:oddHBand="1" w:evenHBand="0" w:firstRowFirstColumn="0" w:firstRowLastColumn="0" w:lastRowFirstColumn="0" w:lastRowLastColumn="0"/>
+        </w:trPr>
+        <w:tc>
+          <w:tcPr>
+            <w:cnfStyle w:val="001000000000" w:firstRow="0" w:lastRow="0" w:firstColumn="1" w:lastColumn="0" w:oddVBand="0" w:evenVBand="0" w:oddHBand="0" w:evenHBand="0" w:firstRowFirstColumn="0" w:firstRowLastColumn="0" w:lastRowFirstColumn="0" w:lastRowLastColumn="0"/>
+            <w:tcW w:w="1696" w:type="dxa"/>
+          </w:tcPr>
+          <w:p>
+            <w:pPr>
+              <w:rPr>
+                <w:rFonts w:ascii="Arial" w:hAnsi="Arial" w:cs="Arial"/>
+                <w:sz w:val="20"/>
+                <w:szCs w:val="20"/>
+              </w:rPr>
+            </w:pPr>
+            <w:r>
+              <w:rPr>
+                <w:rFonts w:ascii="Arial" w:hAnsi="Arial" w:cs="Arial"/>
+                <w:sz w:val="20"/>
+                <w:szCs w:val="20"/>
+              </w:rPr>
+              <w:t>Initial Design</w:t>
+            </w:r>
+          </w:p>
+        </w:tc>
+        <w:tc>
+          <w:tcPr>
+            <w:tcW w:w="7270" w:type="dxa"/>
+          </w:tcPr>
+          <w:p>
+            <w:pPr>
+              <w:cnfStyle w:val="000000100000" w:firstRow="0" w:lastRow="0" w:firstColumn="0" w:lastColumn="0" w:oddVBand="0" w:evenVBand="0" w:oddHBand="1" w:evenHBand="0" w:firstRowFirstColumn="0" w:firstRowLastColumn="0" w:lastRowFirstColumn="0" w:lastRowLastColumn="0"/>
+              <w:rPr>
+                <w:rFonts w:ascii="Arial" w:hAnsi="Arial" w:cs="Arial"/>
+                <w:sz w:val="20"/>
+                <w:szCs w:val="20"/>
+              </w:rPr>
+            </w:pPr>
+          </w:p>
+        </w:tc>
+      </w:tr>
+      <w:tr>
+        <w:tc>
+          <w:tcPr>
+            <w:cnfStyle w:val="001000000000" w:firstRow="0" w:lastRow="0" w:firstColumn="1" w:lastColumn="0" w:oddVBand="0" w:evenVBand="0" w:oddHBand="0" w:evenHBand="0" w:firstRowFirstColumn="0" w:firstRowLastColumn="0" w:lastRowFirstColumn="0" w:lastRowLastColumn="0"/>
+            <w:tcW w:w="1696" w:type="dxa"/>
+          </w:tcPr>
+          <w:p>
+            <w:pPr>
+              <w:rPr>
+                <w:rFonts w:ascii="Arial" w:hAnsi="Arial" w:cs="Arial"/>
+                <w:sz w:val="20"/>
+                <w:szCs w:val="20"/>
+              </w:rPr>
+            </w:pPr>
+            <w:r>
+              <w:rPr>
+                <w:rFonts w:ascii="Arial" w:hAnsi="Arial" w:cs="Arial"/>
+                <w:sz w:val="20"/>
+                <w:szCs w:val="20"/>
+              </w:rPr>
+              <w:t>Implementation</w:t>
+            </w:r>
+          </w:p>
+        </w:tc>
+        <w:tc>
+          <w:tcPr>
+            <w:tcW w:w="7270" w:type="dxa"/>
+          </w:tcPr>
+          <w:p>
+            <w:pPr>
+              <w:cnfStyle w:val="000000000000" w:firstRow="0" w:lastRow="0" w:firstColumn="0" w:lastColumn="0" w:oddVBand="0" w:evenVBand="0" w:oddHBand="0" w:evenHBand="0" w:firstRowFirstColumn="0" w:firstRowLastColumn="0" w:lastRowFirstColumn="0" w:lastRowLastColumn="0"/>
+              <w:rPr>
+                <w:rFonts w:ascii="Arial" w:hAnsi="Arial" w:cs="Arial"/>
+                <w:sz w:val="20"/>
+                <w:szCs w:val="20"/>
+              </w:rPr>
+            </w:pPr>
+          </w:p>
+        </w:tc>
+      </w:tr>
+      <w:tr>
+        <w:trPr>
+          <w:cnfStyle w:val="000000100000" w:firstRow="0" w:lastRow="0" w:firstColumn="0" w:lastColumn="0" w:oddVBand="0" w:evenVBand="0" w:oddHBand="1" w:evenHBand="0" w:firstRowFirstColumn="0" w:firstRowLastColumn="0" w:lastRowFirstColumn="0" w:lastRowLastColumn="0"/>
+        </w:trPr>
+        <w:tc>
+          <w:tcPr>
+            <w:cnfStyle w:val="001000000000" w:firstRow="0" w:lastRow="0" w:firstColumn="1" w:lastColumn="0" w:oddVBand="0" w:evenVBand="0" w:oddHBand="0" w:evenHBand="0" w:firstRowFirstColumn="0" w:firstRowLastColumn="0" w:lastRowFirstColumn="0" w:lastRowLastColumn="0"/>
+            <w:tcW w:w="1696" w:type="dxa"/>
+          </w:tcPr>
+          <w:p>
+            <w:pPr>
+              <w:rPr>
+                <w:rFonts w:ascii="Arial" w:hAnsi="Arial" w:cs="Arial"/>
+                <w:sz w:val="20"/>
+                <w:szCs w:val="20"/>
+              </w:rPr>
+            </w:pPr>
+            <w:r>
+              <w:rPr>
+                <w:rFonts w:ascii="Arial" w:hAnsi="Arial" w:cs="Arial"/>
+                <w:sz w:val="20"/>
+                <w:szCs w:val="20"/>
+              </w:rPr>
+              <w:t>Benefits / Pitfalls</w:t>
+            </w:r>
+          </w:p>
+        </w:tc>
+        <w:tc>
+          <w:tcPr>
+            <w:tcW w:w="7270" w:type="dxa"/>
+          </w:tcPr>
+          <w:p>
+            <w:pPr>
+              <w:cnfStyle w:val="000000100000" w:firstRow="0" w:lastRow="0" w:firstColumn="0" w:lastColumn="0" w:oddVBand="0" w:evenVBand="0" w:oddHBand="1" w:evenHBand="0" w:firstRowFirstColumn="0" w:firstRowLastColumn="0" w:lastRowFirstColumn="0" w:lastRowLastColumn="0"/>
+              <w:rPr>
+                <w:rFonts w:ascii="Arial" w:hAnsi="Arial" w:cs="Arial"/>
+                <w:sz w:val="20"/>
+                <w:szCs w:val="20"/>
+              </w:rPr>
+            </w:pPr>
+          </w:p>
+        </w:tc>
+      </w:tr>
+      <w:tr>
+        <w:tc>
+          <w:tcPr>
+            <w:cnfStyle w:val="001000000000" w:firstRow="0" w:lastRow="0" w:firstColumn="1" w:lastColumn="0" w:oddVBand="0" w:evenVBand="0" w:oddHBand="0" w:evenHBand="0" w:firstRowFirstColumn="0" w:firstRowLastColumn="0" w:lastRowFirstColumn="0" w:lastRowLastColumn="0"/>
+            <w:tcW w:w="1696" w:type="dxa"/>
+          </w:tcPr>
+          <w:p>
+            <w:pPr>
+              <w:rPr>
+                <w:rFonts w:ascii="Arial" w:hAnsi="Arial" w:cs="Arial"/>
+                <w:sz w:val="20"/>
+                <w:szCs w:val="20"/>
+              </w:rPr>
+            </w:pPr>
+            <w:r>
+              <w:rPr>
+                <w:rFonts w:ascii="Arial" w:hAnsi="Arial" w:cs="Arial"/>
+                <w:sz w:val="20"/>
+                <w:szCs w:val="20"/>
+              </w:rPr>
               <w:t>Worked Well / Didn’t Work Well</w:t>
             </w:r>
           </w:p>
@@ -3735,7 +5036,7 @@
 </file>
 
 <file path=word/numbering.xml><?xml version="1.0" encoding="utf-8"?>
-<w:numbering xmlns:wpc="http://schemas.microsoft.com/office/word/2010/wordprocessingCanvas" xmlns:cx="http://schemas.microsoft.com/office/drawing/2014/chartex" xmlns:cx1="http://schemas.microsoft.com/office/drawing/2015/9/8/chartex" xmlns:cx2="http://schemas.microsoft.com/office/drawing/2015/10/21/chartex" xmlns:cx3="http://schemas.microsoft.com/office/drawing/2016/5/9/chartex" xmlns:cx4="http://schemas.microsoft.com/office/drawing/2016/5/10/chartex" xmlns:cx5="http://schemas.microsoft.com/office/drawing/2016/5/11/chartex" xmlns:cx6="http://schemas.microsoft.com/office/drawing/2016/5/12/chartex" xmlns:cx7="http://schemas.microsoft.com/office/drawing/2016/5/13/chartex" xmlns:cx8="http://schemas.microsoft.com/office/drawing/2016/5/14/chartex" xmlns:mc="http://schemas.openxmlformats.org/markup-compatibility/2006" xmlns:aink="http://schemas.microsoft.com/office/drawing/2016/ink" xmlns:am3d="http://schemas.microsoft.com/office/drawing/2017/model3d" xmlns:o="urn:schemas-microsoft-com:office:office" xmlns:r="http://schemas.openxmlformats.org/officeDocument/2006/relationships" xmlns:m="http://schemas.openxmlformats.org/officeDocument/2006/math" xmlns:v="urn:schemas-microsoft-com:vml" xmlns:wp14="http://schemas.microsoft.com/office/word/2010/wordprocessingDrawing" xmlns:wp="http://schemas.openxmlformats.org/drawingml/2006/wordprocessingDrawing" xmlns:w10="urn:schemas-microsoft-com:office:word" xmlns:w="http://schemas.openxmlformats.org/wordprocessingml/2006/main" xmlns:w14="http://schemas.microsoft.com/office/word/2010/wordml" xmlns:w15="http://schemas.microsoft.com/office/word/2012/wordml" xmlns:w16cid="http://schemas.microsoft.com/office/word/2016/wordml/cid" xmlns:w16se="http://schemas.microsoft.com/office/word/2015/wordml/symex" xmlns:wpg="http://schemas.microsoft.com/office/word/2010/wordprocessingGroup" xmlns:wpi="http://schemas.microsoft.com/office/word/2010/wordprocessingInk" xmlns:wne="http://schemas.microsoft.com/office/word/2006/wordml" xmlns:wps="http://schemas.microsoft.com/office/word/2010/wordprocessingShape" mc:Ignorable="w14 w15 w16se w16cid wp14">
+<w:numbering xmlns:wpc="http://schemas.microsoft.com/office/word/2010/wordprocessingCanvas" xmlns:cx="http://schemas.microsoft.com/office/drawing/2014/chartex" xmlns:cx1="http://schemas.microsoft.com/office/drawing/2015/9/8/chartex" xmlns:cx2="http://schemas.microsoft.com/office/drawing/2015/10/21/chartex" xmlns:cx3="http://schemas.microsoft.com/office/drawing/2016/5/9/chartex" xmlns:cx4="http://schemas.microsoft.com/office/drawing/2016/5/10/chartex" xmlns:cx5="http://schemas.microsoft.com/office/drawing/2016/5/11/chartex" xmlns:cx6="http://schemas.microsoft.com/office/drawing/2016/5/12/chartex" xmlns:cx7="http://schemas.microsoft.com/office/drawing/2016/5/13/chartex" xmlns:cx8="http://schemas.microsoft.com/office/drawing/2016/5/14/chartex" xmlns:mc="http://schemas.openxmlformats.org/markup-compatibility/2006" xmlns:aink="http://schemas.microsoft.com/office/drawing/2016/ink" xmlns:am3d="http://schemas.microsoft.com/office/drawing/2017/model3d" xmlns:o="urn:schemas-microsoft-com:office:office" xmlns:r="http://schemas.openxmlformats.org/officeDocument/2006/relationships" xmlns:m="http://schemas.openxmlformats.org/officeDocument/2006/math" xmlns:v="urn:schemas-microsoft-com:vml" xmlns:wp14="http://schemas.microsoft.com/office/word/2010/wordprocessingDrawing" xmlns:wp="http://schemas.openxmlformats.org/drawingml/2006/wordprocessingDrawing" xmlns:w10="urn:schemas-microsoft-com:office:word" xmlns:w="http://schemas.openxmlformats.org/wordprocessingml/2006/main" xmlns:w14="http://schemas.microsoft.com/office/word/2010/wordml" xmlns:w15="http://schemas.microsoft.com/office/word/2012/wordml" xmlns:w16cex="http://schemas.microsoft.com/office/word/2018/wordml/cex" xmlns:w16cid="http://schemas.microsoft.com/office/word/2016/wordml/cid" xmlns:w16="http://schemas.microsoft.com/office/word/2018/wordml" xmlns:w16se="http://schemas.microsoft.com/office/word/2015/wordml/symex" xmlns:wpg="http://schemas.microsoft.com/office/word/2010/wordprocessingGroup" xmlns:wpi="http://schemas.microsoft.com/office/word/2010/wordprocessingInk" xmlns:wne="http://schemas.microsoft.com/office/word/2006/wordml" xmlns:wps="http://schemas.microsoft.com/office/word/2010/wordprocessingShape" mc:Ignorable="w14 w15 w16se w16cid w16 w16cex wp14">
   <w:abstractNum w:abstractNumId="0" w15:restartNumberingAfterBreak="0">
     <w:nsid w:val="0478225C"/>
     <w:multiLevelType w:val="hybridMultilevel"/>
@@ -4086,6 +5387,118 @@
       </w:pPr>
       <w:rPr>
         <w:rFonts w:ascii="Calibri" w:eastAsiaTheme="minorHAnsi" w:hAnsi="Calibri" w:cs="Calibri" w:hint="default"/>
+      </w:rPr>
+    </w:lvl>
+    <w:lvl w:ilvl="1" w:tplc="08090003" w:tentative="1">
+      <w:start w:val="1"/>
+      <w:numFmt w:val="bullet"/>
+      <w:lvlText w:val="o"/>
+      <w:lvlJc w:val="left"/>
+      <w:pPr>
+        <w:ind w:left="1440" w:hanging="360"/>
+      </w:pPr>
+      <w:rPr>
+        <w:rFonts w:ascii="Courier New" w:hAnsi="Courier New" w:cs="Courier New" w:hint="default"/>
+      </w:rPr>
+    </w:lvl>
+    <w:lvl w:ilvl="2" w:tplc="08090005" w:tentative="1">
+      <w:start w:val="1"/>
+      <w:numFmt w:val="bullet"/>
+      <w:lvlText w:val=""/>
+      <w:lvlJc w:val="left"/>
+      <w:pPr>
+        <w:ind w:left="2160" w:hanging="360"/>
+      </w:pPr>
+      <w:rPr>
+        <w:rFonts w:ascii="Wingdings" w:hAnsi="Wingdings" w:hint="default"/>
+      </w:rPr>
+    </w:lvl>
+    <w:lvl w:ilvl="3" w:tplc="08090001" w:tentative="1">
+      <w:start w:val="1"/>
+      <w:numFmt w:val="bullet"/>
+      <w:lvlText w:val=""/>
+      <w:lvlJc w:val="left"/>
+      <w:pPr>
+        <w:ind w:left="2880" w:hanging="360"/>
+      </w:pPr>
+      <w:rPr>
+        <w:rFonts w:ascii="Symbol" w:hAnsi="Symbol" w:hint="default"/>
+      </w:rPr>
+    </w:lvl>
+    <w:lvl w:ilvl="4" w:tplc="08090003" w:tentative="1">
+      <w:start w:val="1"/>
+      <w:numFmt w:val="bullet"/>
+      <w:lvlText w:val="o"/>
+      <w:lvlJc w:val="left"/>
+      <w:pPr>
+        <w:ind w:left="3600" w:hanging="360"/>
+      </w:pPr>
+      <w:rPr>
+        <w:rFonts w:ascii="Courier New" w:hAnsi="Courier New" w:cs="Courier New" w:hint="default"/>
+      </w:rPr>
+    </w:lvl>
+    <w:lvl w:ilvl="5" w:tplc="08090005" w:tentative="1">
+      <w:start w:val="1"/>
+      <w:numFmt w:val="bullet"/>
+      <w:lvlText w:val=""/>
+      <w:lvlJc w:val="left"/>
+      <w:pPr>
+        <w:ind w:left="4320" w:hanging="360"/>
+      </w:pPr>
+      <w:rPr>
+        <w:rFonts w:ascii="Wingdings" w:hAnsi="Wingdings" w:hint="default"/>
+      </w:rPr>
+    </w:lvl>
+    <w:lvl w:ilvl="6" w:tplc="08090001" w:tentative="1">
+      <w:start w:val="1"/>
+      <w:numFmt w:val="bullet"/>
+      <w:lvlText w:val=""/>
+      <w:lvlJc w:val="left"/>
+      <w:pPr>
+        <w:ind w:left="5040" w:hanging="360"/>
+      </w:pPr>
+      <w:rPr>
+        <w:rFonts w:ascii="Symbol" w:hAnsi="Symbol" w:hint="default"/>
+      </w:rPr>
+    </w:lvl>
+    <w:lvl w:ilvl="7" w:tplc="08090003" w:tentative="1">
+      <w:start w:val="1"/>
+      <w:numFmt w:val="bullet"/>
+      <w:lvlText w:val="o"/>
+      <w:lvlJc w:val="left"/>
+      <w:pPr>
+        <w:ind w:left="5760" w:hanging="360"/>
+      </w:pPr>
+      <w:rPr>
+        <w:rFonts w:ascii="Courier New" w:hAnsi="Courier New" w:cs="Courier New" w:hint="default"/>
+      </w:rPr>
+    </w:lvl>
+    <w:lvl w:ilvl="8" w:tplc="08090005" w:tentative="1">
+      <w:start w:val="1"/>
+      <w:numFmt w:val="bullet"/>
+      <w:lvlText w:val=""/>
+      <w:lvlJc w:val="left"/>
+      <w:pPr>
+        <w:ind w:left="6480" w:hanging="360"/>
+      </w:pPr>
+      <w:rPr>
+        <w:rFonts w:ascii="Wingdings" w:hAnsi="Wingdings" w:hint="default"/>
+      </w:rPr>
+    </w:lvl>
+  </w:abstractNum>
+  <w:abstractNum w:abstractNumId="4" w15:restartNumberingAfterBreak="0">
+    <w:nsid w:val="5B687A8D"/>
+    <w:multiLevelType w:val="hybridMultilevel"/>
+    <w:tmpl w:val="8B92F474"/>
+    <w:lvl w:ilvl="0" w:tplc="4A88CFDA">
+      <w:numFmt w:val="bullet"/>
+      <w:lvlText w:val="-"/>
+      <w:lvlJc w:val="left"/>
+      <w:pPr>
+        <w:ind w:left="720" w:hanging="360"/>
+      </w:pPr>
+      <w:rPr>
+        <w:rFonts w:ascii="Arial" w:eastAsiaTheme="minorHAnsi" w:hAnsi="Arial" w:cs="Arial" w:hint="default"/>
       </w:rPr>
     </w:lvl>
     <w:lvl w:ilvl="1" w:tplc="08090003" w:tentative="1">
@@ -4197,11 +5610,14 @@
   <w:num w:numId="4">
     <w:abstractNumId w:val="1"/>
   </w:num>
+  <w:num w:numId="5">
+    <w:abstractNumId w:val="4"/>
+  </w:num>
 </w:numbering>
 </file>
 
 <file path=word/styles.xml><?xml version="1.0" encoding="utf-8"?>
-<w:styles xmlns:mc="http://schemas.openxmlformats.org/markup-compatibility/2006" xmlns:r="http://schemas.openxmlformats.org/officeDocument/2006/relationships" xmlns:w="http://schemas.openxmlformats.org/wordprocessingml/2006/main" xmlns:w14="http://schemas.microsoft.com/office/word/2010/wordml" xmlns:w15="http://schemas.microsoft.com/office/word/2012/wordml" xmlns:w16cid="http://schemas.microsoft.com/office/word/2016/wordml/cid" xmlns:w16se="http://schemas.microsoft.com/office/word/2015/wordml/symex" mc:Ignorable="w14 w15 w16se w16cid">
+<w:styles xmlns:mc="http://schemas.openxmlformats.org/markup-compatibility/2006" xmlns:r="http://schemas.openxmlformats.org/officeDocument/2006/relationships" xmlns:w="http://schemas.openxmlformats.org/wordprocessingml/2006/main" xmlns:w14="http://schemas.microsoft.com/office/word/2010/wordml" xmlns:w15="http://schemas.microsoft.com/office/word/2012/wordml" xmlns:w16cex="http://schemas.microsoft.com/office/word/2018/wordml/cex" xmlns:w16cid="http://schemas.microsoft.com/office/word/2016/wordml/cid" xmlns:w16="http://schemas.microsoft.com/office/word/2018/wordml" xmlns:w16se="http://schemas.microsoft.com/office/word/2015/wordml/symex" mc:Ignorable="w14 w15 w16se w16cid w16 w16cex">
   <w:docDefaults>
     <w:rPrDefault>
       <w:rPr>
@@ -4217,7 +5633,7 @@
       </w:pPr>
     </w:pPrDefault>
   </w:docDefaults>
-  <w:latentStyles w:defLockedState="0" w:defUIPriority="99" w:defSemiHidden="0" w:defUnhideWhenUsed="0" w:defQFormat="0" w:count="377">
+  <w:latentStyles w:defLockedState="0" w:defUIPriority="99" w:defSemiHidden="0" w:defUnhideWhenUsed="0" w:defQFormat="0" w:count="376">
     <w:lsdException w:name="Normal" w:uiPriority="0" w:qFormat="1"/>
     <w:lsdException w:name="heading 1" w:uiPriority="9" w:qFormat="1"/>
     <w:lsdException w:name="heading 2" w:semiHidden="1" w:uiPriority="9" w:unhideWhenUsed="1" w:qFormat="1"/>
@@ -4323,6 +5739,7 @@
     <w:lsdException w:name="HTML Sample" w:semiHidden="1" w:unhideWhenUsed="1"/>
     <w:lsdException w:name="HTML Typewriter" w:semiHidden="1" w:unhideWhenUsed="1"/>
     <w:lsdException w:name="HTML Variable" w:semiHidden="1" w:unhideWhenUsed="1"/>
+    <w:lsdException w:name="Normal Table" w:semiHidden="1" w:unhideWhenUsed="1"/>
     <w:lsdException w:name="annotation subject" w:semiHidden="1" w:unhideWhenUsed="1"/>
     <w:lsdException w:name="No List" w:semiHidden="1" w:unhideWhenUsed="1"/>
     <w:lsdException w:name="Outline List 1" w:semiHidden="1" w:unhideWhenUsed="1"/>
@@ -4369,8 +5786,10 @@
     <w:lsdException w:name="Table Subtle 2" w:semiHidden="1" w:unhideWhenUsed="1"/>
     <w:lsdException w:name="Table Web 1" w:semiHidden="1" w:unhideWhenUsed="1"/>
     <w:lsdException w:name="Table Web 2" w:semiHidden="1" w:unhideWhenUsed="1"/>
+    <w:lsdException w:name="Table Web 3" w:semiHidden="1" w:unhideWhenUsed="1"/>
     <w:lsdException w:name="Balloon Text" w:semiHidden="1" w:unhideWhenUsed="1"/>
     <w:lsdException w:name="Table Grid" w:uiPriority="39"/>
+    <w:lsdException w:name="Table Theme" w:semiHidden="1" w:unhideWhenUsed="1"/>
     <w:lsdException w:name="Placeholder Text" w:semiHidden="1"/>
     <w:lsdException w:name="No Spacing" w:uiPriority="1" w:qFormat="1"/>
     <w:lsdException w:name="Light Shading" w:uiPriority="60"/>
@@ -4591,7 +6010,6 @@
     <w:lsdException w:name="Hashtag" w:semiHidden="1" w:unhideWhenUsed="1"/>
     <w:lsdException w:name="Unresolved Mention" w:semiHidden="1" w:unhideWhenUsed="1"/>
     <w:lsdException w:name="Smart Link" w:semiHidden="1" w:unhideWhenUsed="1"/>
-    <w:lsdException w:name="Smart Link Error" w:semiHidden="1" w:unhideWhenUsed="1"/>
   </w:latentStyles>
   <w:style w:type="paragraph" w:default="1" w:styleId="Normal">
     <w:name w:val="Normal"/>

</xml_diff>

<commit_message>
Update Development and Implementation.docx
</commit_message>
<xml_diff>
--- a/Dissertation/Development and Implementation.docx
+++ b/Dissertation/Development and Implementation.docx
@@ -617,6 +617,16 @@
                 <w:szCs w:val="20"/>
               </w:rPr>
             </w:pPr>
+          </w:p>
+          <w:p>
+            <w:pPr>
+              <w:cnfStyle w:val="000000000000" w:firstRow="0" w:lastRow="0" w:firstColumn="0" w:lastColumn="0" w:oddVBand="0" w:evenVBand="0" w:oddHBand="0" w:evenHBand="0" w:firstRowFirstColumn="0" w:firstRowLastColumn="0" w:lastRowFirstColumn="0" w:lastRowLastColumn="0"/>
+              <w:rPr>
+                <w:rFonts w:ascii="Arial" w:hAnsi="Arial" w:cs="Arial"/>
+                <w:sz w:val="20"/>
+                <w:szCs w:val="20"/>
+              </w:rPr>
+            </w:pPr>
             <w:r>
               <w:rPr>
                 <w:rFonts w:ascii="Arial" w:hAnsi="Arial" w:cs="Arial"/>
@@ -681,6 +691,71 @@
               </w:rPr>
               <w:t>their second control point on the curve.</w:t>
             </w:r>
+          </w:p>
+          <w:p>
+            <w:pPr>
+              <w:cnfStyle w:val="000000000000" w:firstRow="0" w:lastRow="0" w:firstColumn="0" w:lastColumn="0" w:oddVBand="0" w:evenVBand="0" w:oddHBand="0" w:evenHBand="0" w:firstRowFirstColumn="0" w:firstRowLastColumn="0" w:lastRowFirstColumn="0" w:lastRowLastColumn="0"/>
+              <w:rPr>
+                <w:rFonts w:ascii="Arial" w:hAnsi="Arial" w:cs="Arial"/>
+                <w:sz w:val="20"/>
+                <w:szCs w:val="20"/>
+              </w:rPr>
+            </w:pPr>
+          </w:p>
+          <w:p>
+            <w:pPr>
+              <w:cnfStyle w:val="000000000000" w:firstRow="0" w:lastRow="0" w:firstColumn="0" w:lastColumn="0" w:oddVBand="0" w:evenVBand="0" w:oddHBand="0" w:evenHBand="0" w:firstRowFirstColumn="0" w:firstRowLastColumn="0" w:lastRowFirstColumn="0" w:lastRowLastColumn="0"/>
+              <w:rPr>
+                <w:rFonts w:ascii="Arial" w:hAnsi="Arial" w:cs="Arial"/>
+                <w:sz w:val="20"/>
+                <w:szCs w:val="20"/>
+              </w:rPr>
+            </w:pPr>
+            <w:r>
+              <w:rPr>
+                <w:rFonts w:ascii="Arial" w:hAnsi="Arial" w:cs="Arial"/>
+                <w:sz w:val="20"/>
+                <w:szCs w:val="20"/>
+              </w:rPr>
+              <w:t xml:space="preserve">The time it takes to go between checkpoints is recorded and used when analysing the players behaviour. The total time of each time between </w:t>
+            </w:r>
+            <w:r>
+              <w:rPr>
+                <w:rFonts w:ascii="Arial" w:hAnsi="Arial" w:cs="Arial"/>
+                <w:sz w:val="20"/>
+                <w:szCs w:val="20"/>
+              </w:rPr>
+              <w:lastRenderedPageBreak/>
+              <w:t xml:space="preserve">checkpoints is aggregated to produce the lap time and then the lap times are aggregated to produce the final race time. </w:t>
+            </w:r>
+            <w:r>
+              <w:rPr>
+                <w:rFonts w:ascii="Arial" w:hAnsi="Arial" w:cs="Arial"/>
+                <w:sz w:val="20"/>
+                <w:szCs w:val="20"/>
+              </w:rPr>
+              <w:t xml:space="preserve"> </w:t>
+            </w:r>
+          </w:p>
+          <w:p>
+            <w:pPr>
+              <w:cnfStyle w:val="000000000000" w:firstRow="0" w:lastRow="0" w:firstColumn="0" w:lastColumn="0" w:oddVBand="0" w:evenVBand="0" w:oddHBand="0" w:evenHBand="0" w:firstRowFirstColumn="0" w:firstRowLastColumn="0" w:lastRowFirstColumn="0" w:lastRowLastColumn="0"/>
+              <w:rPr>
+                <w:rFonts w:ascii="Arial" w:hAnsi="Arial" w:cs="Arial"/>
+                <w:sz w:val="20"/>
+                <w:szCs w:val="20"/>
+              </w:rPr>
+            </w:pPr>
+          </w:p>
+          <w:p>
+            <w:pPr>
+              <w:cnfStyle w:val="000000000000" w:firstRow="0" w:lastRow="0" w:firstColumn="0" w:lastColumn="0" w:oddVBand="0" w:evenVBand="0" w:oddHBand="0" w:evenHBand="0" w:firstRowFirstColumn="0" w:firstRowLastColumn="0" w:lastRowFirstColumn="0" w:lastRowLastColumn="0"/>
+              <w:rPr>
+                <w:rFonts w:ascii="Arial" w:hAnsi="Arial" w:cs="Arial"/>
+                <w:sz w:val="20"/>
+                <w:szCs w:val="20"/>
+              </w:rPr>
+            </w:pPr>
           </w:p>
         </w:tc>
       </w:tr>
@@ -707,6 +782,7 @@
                 <w:sz w:val="20"/>
                 <w:szCs w:val="20"/>
               </w:rPr>
+              <w:lastRenderedPageBreak/>
               <w:t>Benefits / Pitfalls</w:t>
             </w:r>
           </w:p>
@@ -771,7 +847,6 @@
                 <w:sz w:val="20"/>
                 <w:szCs w:val="20"/>
               </w:rPr>
-              <w:lastRenderedPageBreak/>
               <w:t>Worked Well / Didn’t Work Well</w:t>
             </w:r>
           </w:p>
@@ -958,7 +1033,7 @@
                     </pic:cNvPicPr>
                   </pic:nvPicPr>
                   <pic:blipFill>
-                    <a:blip r:embed="rId5">
+                    <a:blip r:embed="rId6">
                       <a:extLst>
                         <a:ext uri="{28A0092B-C50C-407E-A947-70E740481C1C}">
                           <a14:useLocalDpi xmlns:a14="http://schemas.microsoft.com/office/drawing/2010/main" val="0"/>
@@ -998,15 +1073,6 @@
           <w:szCs w:val="20"/>
         </w:rPr>
       </w:pPr>
-    </w:p>
-    <w:p>
-      <w:pPr>
-        <w:rPr>
-          <w:rFonts w:ascii="Arial" w:hAnsi="Arial" w:cs="Arial"/>
-          <w:sz w:val="20"/>
-          <w:szCs w:val="20"/>
-        </w:rPr>
-      </w:pPr>
       <w:r>
         <w:rPr>
           <w:rFonts w:ascii="Arial" w:hAnsi="Arial" w:cs="Arial"/>
@@ -1030,7 +1096,7 @@
                     <pic:cNvPicPr/>
                   </pic:nvPicPr>
                   <pic:blipFill>
-                    <a:blip r:embed="rId6"/>
+                    <a:blip r:embed="rId7"/>
                     <a:stretch>
                       <a:fillRect/>
                     </a:stretch>
@@ -1050,6 +1116,15 @@
           </wp:inline>
         </w:drawing>
       </w:r>
+    </w:p>
+    <w:p>
+      <w:pPr>
+        <w:rPr>
+          <w:rFonts w:ascii="Arial" w:hAnsi="Arial" w:cs="Arial"/>
+          <w:sz w:val="20"/>
+          <w:szCs w:val="20"/>
+        </w:rPr>
+      </w:pPr>
     </w:p>
     <w:p>
       <w:pPr>
@@ -1450,6 +1525,7 @@
                 <w:sz w:val="20"/>
                 <w:szCs w:val="20"/>
               </w:rPr>
+              <w:lastRenderedPageBreak/>
               <w:t>Worked Well / Didn’t Work Well</w:t>
             </w:r>
           </w:p>
@@ -1582,7 +1658,6 @@
           <w:sz w:val="20"/>
           <w:szCs w:val="20"/>
         </w:rPr>
-        <w:lastRenderedPageBreak/>
         <w:drawing>
           <wp:inline distT="0" distB="0" distL="0" distR="0" wp14:anchorId="2FADF708" wp14:editId="041C2EC3">
             <wp:extent cx="5853628" cy="1400175"/>
@@ -1599,7 +1674,7 @@
                     <pic:cNvPicPr/>
                   </pic:nvPicPr>
                   <pic:blipFill>
-                    <a:blip r:embed="rId7"/>
+                    <a:blip r:embed="rId8"/>
                     <a:stretch>
                       <a:fillRect/>
                     </a:stretch>
@@ -2156,6 +2231,7 @@
                 <w:sz w:val="20"/>
                 <w:szCs w:val="20"/>
               </w:rPr>
+              <w:lastRenderedPageBreak/>
               <w:t xml:space="preserve">Track </w:t>
             </w:r>
             <w:r>
@@ -2251,7 +2327,6 @@
                 <w:sz w:val="20"/>
                 <w:szCs w:val="20"/>
               </w:rPr>
-              <w:lastRenderedPageBreak/>
               <w:t>Checks</w:t>
             </w:r>
           </w:p>
@@ -2305,7 +2380,6 @@
                 <w:sz w:val="20"/>
                 <w:szCs w:val="20"/>
               </w:rPr>
-              <w:lastRenderedPageBreak/>
               <w:t>Implementation</w:t>
             </w:r>
           </w:p>
@@ -2572,47 +2646,7 @@
                 <w:sz w:val="20"/>
                 <w:szCs w:val="20"/>
               </w:rPr>
-              <w:t xml:space="preserve">In the first concepts </w:t>
-            </w:r>
-            <w:r>
-              <w:rPr>
-                <w:rFonts w:ascii="Arial" w:hAnsi="Arial" w:cs="Arial"/>
-                <w:sz w:val="20"/>
-                <w:szCs w:val="20"/>
-              </w:rPr>
-              <w:t>for the game</w:t>
-            </w:r>
-            <w:r>
-              <w:rPr>
-                <w:rFonts w:ascii="Arial" w:hAnsi="Arial" w:cs="Arial"/>
-                <w:sz w:val="20"/>
-                <w:szCs w:val="20"/>
-              </w:rPr>
-              <w:t xml:space="preserve">, I wanted to track various telemetry from the player such as play time, exit events, and app navigation. However, I had not taken into consideration what data I could gain from these metrics. Eventually, I found I </w:t>
-            </w:r>
-            <w:r>
-              <w:rPr>
-                <w:rFonts w:ascii="Arial" w:hAnsi="Arial" w:cs="Arial"/>
-                <w:sz w:val="20"/>
-                <w:szCs w:val="20"/>
-              </w:rPr>
-              <w:t xml:space="preserve">instead </w:t>
-            </w:r>
-            <w:r>
-              <w:rPr>
-                <w:rFonts w:ascii="Arial" w:hAnsi="Arial" w:cs="Arial"/>
-                <w:sz w:val="20"/>
-                <w:szCs w:val="20"/>
-              </w:rPr>
-              <w:t xml:space="preserve">needed to </w:t>
-            </w:r>
-            <w:r>
-              <w:rPr>
-                <w:rFonts w:ascii="Arial" w:hAnsi="Arial" w:cs="Arial"/>
-                <w:sz w:val="20"/>
-                <w:szCs w:val="20"/>
-              </w:rPr>
-              <w:t xml:space="preserve">outline what data I needed for the algorithm and then figure out what metrics could provide that data. </w:t>
+              <w:t xml:space="preserve">In the first concepts for the game, I wanted to track various telemetry from the player such as play time, exit events, and app navigation. However, I had not taken into consideration what data I could gain from these metrics. Eventually, I found I instead needed to outline what data I needed for the algorithm and then figure out what metrics could provide that data. </w:t>
             </w:r>
           </w:p>
           <w:p>
@@ -2814,7 +2848,7 @@
                 <w:sz w:val="20"/>
                 <w:szCs w:val="20"/>
               </w:rPr>
-              <w:t xml:space="preserve">The history of tracks is also recorded and used in the evaluation process. Tracks played more recently have an larger impact on what </w:t>
+              <w:t xml:space="preserve">The history of tracks is also recorded and used in the evaluation process. Tracks played more recently have a larger impact on what </w:t>
             </w:r>
             <w:r>
               <w:rPr>
@@ -2898,6 +2932,14 @@
                 <w:szCs w:val="20"/>
               </w:rPr>
             </w:pPr>
+            <w:r>
+              <w:rPr>
+                <w:rFonts w:ascii="Arial" w:hAnsi="Arial" w:cs="Arial"/>
+                <w:sz w:val="20"/>
+                <w:szCs w:val="20"/>
+              </w:rPr>
+              <w:t xml:space="preserve">By tracking the time it takes a player to complete their lap </w:t>
+            </w:r>
           </w:p>
           <w:p>
             <w:pPr>
@@ -2908,6 +2950,16 @@
                 <w:szCs w:val="20"/>
               </w:rPr>
             </w:pPr>
+          </w:p>
+          <w:p>
+            <w:pPr>
+              <w:cnfStyle w:val="000000000000" w:firstRow="0" w:lastRow="0" w:firstColumn="0" w:lastColumn="0" w:oddVBand="0" w:evenVBand="0" w:oddHBand="0" w:evenHBand="0" w:firstRowFirstColumn="0" w:firstRowLastColumn="0" w:lastRowFirstColumn="0" w:lastRowLastColumn="0"/>
+              <w:rPr>
+                <w:rFonts w:ascii="Arial" w:hAnsi="Arial" w:cs="Arial"/>
+                <w:sz w:val="20"/>
+                <w:szCs w:val="20"/>
+              </w:rPr>
+            </w:pPr>
             <w:r>
               <w:rPr>
                 <w:rFonts w:ascii="Arial" w:hAnsi="Arial" w:cs="Arial"/>
@@ -2986,7 +3038,16 @@
                 <w:sz w:val="20"/>
                 <w:szCs w:val="20"/>
               </w:rPr>
-              <w:t xml:space="preserve"> I believed that I would not be able to produce a system that would be able to accurately infer the player data</w:t>
+              <w:t xml:space="preserve"> I believed that I would not be able to produce a system that would be able to accurately infer the </w:t>
+            </w:r>
+            <w:r>
+              <w:rPr>
+                <w:rFonts w:ascii="Arial" w:hAnsi="Arial" w:cs="Arial"/>
+                <w:sz w:val="20"/>
+                <w:szCs w:val="20"/>
+              </w:rPr>
+              <w:lastRenderedPageBreak/>
+              <w:t>player data</w:t>
             </w:r>
             <w:r>
               <w:rPr>
@@ -3042,6 +3103,7 @@
                 <w:sz w:val="20"/>
                 <w:szCs w:val="20"/>
               </w:rPr>
+              <w:lastRenderedPageBreak/>
               <w:t>Benefits / Pitfalls</w:t>
             </w:r>
           </w:p>
@@ -3162,7 +3224,6 @@
                 <w:sz w:val="20"/>
                 <w:szCs w:val="20"/>
               </w:rPr>
-              <w:lastRenderedPageBreak/>
               <w:t>Ratings</w:t>
             </w:r>
             <w:r>
@@ -3404,6 +3465,50 @@
                 <w:sz w:val="20"/>
                 <w:szCs w:val="20"/>
               </w:rPr>
+              <w:t xml:space="preserve">Initially I wanted all the requests to be available for the player to choose from, this would allow for better optimisation of the ideal track. However, because of my design choices with the algorithm as well as the limits screen space available on mobile devices, I decided to limit it to </w:t>
+            </w:r>
+            <w:r>
+              <w:rPr>
+                <w:rFonts w:ascii="Arial" w:hAnsi="Arial" w:cs="Arial"/>
+                <w:sz w:val="20"/>
+                <w:szCs w:val="20"/>
+              </w:rPr>
+              <w:t>2</w:t>
+            </w:r>
+            <w:r>
+              <w:rPr>
+                <w:rFonts w:ascii="Arial" w:hAnsi="Arial" w:cs="Arial"/>
+                <w:sz w:val="20"/>
+                <w:szCs w:val="20"/>
+              </w:rPr>
+              <w:t xml:space="preserve"> requests.</w:t>
+            </w:r>
+          </w:p>
+          <w:p>
+            <w:pPr>
+              <w:cnfStyle w:val="000000100000" w:firstRow="0" w:lastRow="0" w:firstColumn="0" w:lastColumn="0" w:oddVBand="0" w:evenVBand="0" w:oddHBand="1" w:evenHBand="0" w:firstRowFirstColumn="0" w:firstRowLastColumn="0" w:lastRowFirstColumn="0" w:lastRowLastColumn="0"/>
+              <w:rPr>
+                <w:rFonts w:ascii="Arial" w:hAnsi="Arial" w:cs="Arial"/>
+                <w:sz w:val="20"/>
+                <w:szCs w:val="20"/>
+              </w:rPr>
+            </w:pPr>
+          </w:p>
+          <w:p>
+            <w:pPr>
+              <w:cnfStyle w:val="000000100000" w:firstRow="0" w:lastRow="0" w:firstColumn="0" w:lastColumn="0" w:oddVBand="0" w:evenVBand="0" w:oddHBand="1" w:evenHBand="0" w:firstRowFirstColumn="0" w:firstRowLastColumn="0" w:lastRowFirstColumn="0" w:lastRowLastColumn="0"/>
+              <w:rPr>
+                <w:rFonts w:ascii="Arial" w:hAnsi="Arial" w:cs="Arial"/>
+                <w:sz w:val="20"/>
+                <w:szCs w:val="20"/>
+              </w:rPr>
+            </w:pPr>
+            <w:r>
+              <w:rPr>
+                <w:rFonts w:ascii="Arial" w:hAnsi="Arial" w:cs="Arial"/>
+                <w:sz w:val="20"/>
+                <w:szCs w:val="20"/>
+              </w:rPr>
               <w:t xml:space="preserve">The same request does not appear successively, to </w:t>
             </w:r>
             <w:r>
@@ -3428,39 +3533,47 @@
                 <w:sz w:val="20"/>
                 <w:szCs w:val="20"/>
               </w:rPr>
-              <w:t xml:space="preserve">from certain logic errors. </w:t>
-            </w:r>
-            <w:r>
-              <w:rPr>
-                <w:rFonts w:ascii="Arial" w:hAnsi="Arial" w:cs="Arial"/>
-                <w:sz w:val="20"/>
-                <w:szCs w:val="20"/>
-              </w:rPr>
-              <w:t>The most recent 2 requests have priority to ensure older requests do not interfere with the evaluation of new tracks.</w:t>
-            </w:r>
-            <w:r>
-              <w:rPr>
-                <w:rFonts w:ascii="Arial" w:hAnsi="Arial" w:cs="Arial"/>
-                <w:sz w:val="20"/>
-                <w:szCs w:val="20"/>
-              </w:rPr>
-              <w:t xml:space="preserve"> This is done to ensure that two conflicting requests are not submitted such as </w:t>
-            </w:r>
-            <w:r>
-              <w:rPr>
-                <w:rFonts w:ascii="Arial" w:hAnsi="Arial" w:cs="Arial"/>
-                <w:sz w:val="20"/>
-                <w:szCs w:val="20"/>
-              </w:rPr>
-              <w:t>requesting less length on a short track and then more length on a longer track</w:t>
-            </w:r>
-            <w:r>
-              <w:rPr>
-                <w:rFonts w:ascii="Arial" w:hAnsi="Arial" w:cs="Arial"/>
-                <w:sz w:val="20"/>
-                <w:szCs w:val="20"/>
-              </w:rPr>
-              <w:t xml:space="preserve">. </w:t>
+              <w:t>from certain logic errors. The most recent</w:t>
+            </w:r>
+            <w:r>
+              <w:rPr>
+                <w:rFonts w:ascii="Arial" w:hAnsi="Arial" w:cs="Arial"/>
+                <w:sz w:val="20"/>
+                <w:szCs w:val="20"/>
+              </w:rPr>
+              <w:t xml:space="preserve"> </w:t>
+            </w:r>
+            <w:r>
+              <w:rPr>
+                <w:rFonts w:ascii="Arial" w:hAnsi="Arial" w:cs="Arial"/>
+                <w:sz w:val="20"/>
+                <w:szCs w:val="20"/>
+              </w:rPr>
+              <w:t xml:space="preserve">2 </w:t>
+            </w:r>
+            <w:r>
+              <w:rPr>
+                <w:rFonts w:ascii="Arial" w:hAnsi="Arial" w:cs="Arial"/>
+                <w:sz w:val="20"/>
+                <w:szCs w:val="20"/>
+              </w:rPr>
+              <w:t xml:space="preserve">requests have priority to ensure older requests do not interfere with the evaluation of new tracks. This is done to ensure that </w:t>
+            </w:r>
+            <w:r>
+              <w:rPr>
+                <w:rFonts w:ascii="Arial" w:hAnsi="Arial" w:cs="Arial"/>
+                <w:sz w:val="20"/>
+                <w:szCs w:val="20"/>
+              </w:rPr>
+              <w:t>2</w:t>
+            </w:r>
+            <w:r>
+              <w:rPr>
+                <w:rFonts w:ascii="Arial" w:hAnsi="Arial" w:cs="Arial"/>
+                <w:sz w:val="20"/>
+                <w:szCs w:val="20"/>
+              </w:rPr>
+              <w:t xml:space="preserve"> conflicting requests are not submitted such as requesting less length on a short track and then more length on a longer track. </w:t>
             </w:r>
           </w:p>
           <w:p>
@@ -3530,78 +3643,6 @@
                 <w:szCs w:val="20"/>
               </w:rPr>
             </w:pPr>
-            <w:r>
-              <w:rPr>
-                <w:rFonts w:ascii="Arial" w:hAnsi="Arial" w:cs="Arial"/>
-                <w:sz w:val="20"/>
-                <w:szCs w:val="20"/>
-              </w:rPr>
-              <w:t>Initially I wanted all the request</w:t>
-            </w:r>
-            <w:r>
-              <w:rPr>
-                <w:rFonts w:ascii="Arial" w:hAnsi="Arial" w:cs="Arial"/>
-                <w:sz w:val="20"/>
-                <w:szCs w:val="20"/>
-              </w:rPr>
-              <w:t>s</w:t>
-            </w:r>
-            <w:r>
-              <w:rPr>
-                <w:rFonts w:ascii="Arial" w:hAnsi="Arial" w:cs="Arial"/>
-                <w:sz w:val="20"/>
-                <w:szCs w:val="20"/>
-              </w:rPr>
-              <w:t xml:space="preserve"> to be </w:t>
-            </w:r>
-            <w:r>
-              <w:rPr>
-                <w:rFonts w:ascii="Arial" w:hAnsi="Arial" w:cs="Arial"/>
-                <w:sz w:val="20"/>
-                <w:szCs w:val="20"/>
-              </w:rPr>
-              <w:t>available for the player to choose from</w:t>
-            </w:r>
-            <w:r>
-              <w:rPr>
-                <w:rFonts w:ascii="Arial" w:hAnsi="Arial" w:cs="Arial"/>
-                <w:sz w:val="20"/>
-                <w:szCs w:val="20"/>
-              </w:rPr>
-              <w:t xml:space="preserve">, </w:t>
-            </w:r>
-            <w:r>
-              <w:rPr>
-                <w:rFonts w:ascii="Arial" w:hAnsi="Arial" w:cs="Arial"/>
-                <w:sz w:val="20"/>
-                <w:szCs w:val="20"/>
-              </w:rPr>
-              <w:t>this</w:t>
-            </w:r>
-            <w:r>
-              <w:rPr>
-                <w:rFonts w:ascii="Arial" w:hAnsi="Arial" w:cs="Arial"/>
-                <w:sz w:val="20"/>
-                <w:szCs w:val="20"/>
-              </w:rPr>
-              <w:t xml:space="preserve"> would allow for </w:t>
-            </w:r>
-            <w:r>
-              <w:rPr>
-                <w:rFonts w:ascii="Arial" w:hAnsi="Arial" w:cs="Arial"/>
-                <w:sz w:val="20"/>
-                <w:szCs w:val="20"/>
-              </w:rPr>
-              <w:t>better optimisation of the ideal track.</w:t>
-            </w:r>
-            <w:r>
-              <w:rPr>
-                <w:rFonts w:ascii="Arial" w:hAnsi="Arial" w:cs="Arial"/>
-                <w:sz w:val="20"/>
-                <w:szCs w:val="20"/>
-              </w:rPr>
-              <w:t xml:space="preserve"> However, because of my design choices with the algorithm I had to limit </w:t>
-            </w:r>
           </w:p>
         </w:tc>
       </w:tr>
@@ -3725,16 +3766,78 @@
                 <w:sz w:val="20"/>
                 <w:szCs w:val="20"/>
               </w:rPr>
-              <w:t xml:space="preserve"> rather than just the most recent tracks.</w:t>
-            </w:r>
-            <w:r>
-              <w:rPr>
-                <w:rFonts w:ascii="Arial" w:hAnsi="Arial" w:cs="Arial"/>
-                <w:sz w:val="20"/>
-                <w:szCs w:val="20"/>
-              </w:rPr>
-              <w:t xml:space="preserve"> This would have allowed for better optimisation of the new tracks as well as </w:t>
-            </w:r>
+              <w:t xml:space="preserve"> rather than </w:t>
+            </w:r>
+            <w:r>
+              <w:rPr>
+                <w:rFonts w:ascii="Arial" w:hAnsi="Arial" w:cs="Arial"/>
+                <w:sz w:val="20"/>
+                <w:szCs w:val="20"/>
+              </w:rPr>
+              <w:t>only</w:t>
+            </w:r>
+            <w:r>
+              <w:rPr>
+                <w:rFonts w:ascii="Arial" w:hAnsi="Arial" w:cs="Arial"/>
+                <w:sz w:val="20"/>
+                <w:szCs w:val="20"/>
+              </w:rPr>
+              <w:t xml:space="preserve"> the most recent track</w:t>
+            </w:r>
+            <w:r>
+              <w:rPr>
+                <w:rFonts w:ascii="Arial" w:hAnsi="Arial" w:cs="Arial"/>
+                <w:sz w:val="20"/>
+                <w:szCs w:val="20"/>
+              </w:rPr>
+              <w:t>s as t</w:t>
+            </w:r>
+            <w:r>
+              <w:rPr>
+                <w:rFonts w:ascii="Arial" w:hAnsi="Arial" w:cs="Arial"/>
+                <w:sz w:val="20"/>
+                <w:szCs w:val="20"/>
+              </w:rPr>
+              <w:t>his would have allowed for better optimisation of the new tracks</w:t>
+            </w:r>
+            <w:r>
+              <w:rPr>
+                <w:rFonts w:ascii="Arial" w:hAnsi="Arial" w:cs="Arial"/>
+                <w:sz w:val="20"/>
+                <w:szCs w:val="20"/>
+              </w:rPr>
+              <w:t>.</w:t>
+            </w:r>
+          </w:p>
+          <w:p>
+            <w:pPr>
+              <w:cnfStyle w:val="000000000000" w:firstRow="0" w:lastRow="0" w:firstColumn="0" w:lastColumn="0" w:oddVBand="0" w:evenVBand="0" w:oddHBand="0" w:evenHBand="0" w:firstRowFirstColumn="0" w:firstRowLastColumn="0" w:lastRowFirstColumn="0" w:lastRowLastColumn="0"/>
+              <w:rPr>
+                <w:rFonts w:ascii="Arial" w:hAnsi="Arial" w:cs="Arial"/>
+                <w:sz w:val="20"/>
+                <w:szCs w:val="20"/>
+              </w:rPr>
+            </w:pPr>
+          </w:p>
+          <w:p>
+            <w:pPr>
+              <w:cnfStyle w:val="000000000000" w:firstRow="0" w:lastRow="0" w:firstColumn="0" w:lastColumn="0" w:oddVBand="0" w:evenVBand="0" w:oddHBand="0" w:evenHBand="0" w:firstRowFirstColumn="0" w:firstRowLastColumn="0" w:lastRowFirstColumn="0" w:lastRowLastColumn="0"/>
+              <w:rPr>
+                <w:rFonts w:ascii="Arial" w:hAnsi="Arial" w:cs="Arial"/>
+                <w:sz w:val="20"/>
+                <w:szCs w:val="20"/>
+              </w:rPr>
+            </w:pPr>
+          </w:p>
+          <w:p>
+            <w:pPr>
+              <w:cnfStyle w:val="000000000000" w:firstRow="0" w:lastRow="0" w:firstColumn="0" w:lastColumn="0" w:oddVBand="0" w:evenVBand="0" w:oddHBand="0" w:evenHBand="0" w:firstRowFirstColumn="0" w:firstRowLastColumn="0" w:lastRowFirstColumn="0" w:lastRowLastColumn="0"/>
+              <w:rPr>
+                <w:rFonts w:ascii="Arial" w:hAnsi="Arial" w:cs="Arial"/>
+                <w:sz w:val="20"/>
+                <w:szCs w:val="20"/>
+              </w:rPr>
+            </w:pPr>
           </w:p>
         </w:tc>
       </w:tr>
@@ -3833,7 +3936,7 @@
                 <w:sz w:val="20"/>
                 <w:szCs w:val="20"/>
               </w:rPr>
-              <w:t>Track Evolution</w:t>
+              <w:t>Initial Population</w:t>
             </w:r>
           </w:p>
         </w:tc>
@@ -3884,77 +3987,80 @@
                 <w:sz w:val="20"/>
                 <w:szCs w:val="20"/>
               </w:rPr>
-              <w:t xml:space="preserve">In my research, I found that some papers performed the mutations on a single track. </w:t>
-            </w:r>
-          </w:p>
-          <w:p>
-            <w:pPr>
-              <w:cnfStyle w:val="000000100000" w:firstRow="0" w:lastRow="0" w:firstColumn="0" w:lastColumn="0" w:oddVBand="0" w:evenVBand="0" w:oddHBand="1" w:evenHBand="0" w:firstRowFirstColumn="0" w:firstRowLastColumn="0" w:lastRowFirstColumn="0" w:lastRowLastColumn="0"/>
-              <w:rPr>
-                <w:rFonts w:ascii="Arial" w:hAnsi="Arial" w:cs="Arial"/>
-                <w:sz w:val="20"/>
-                <w:szCs w:val="20"/>
-              </w:rPr>
-            </w:pPr>
-          </w:p>
-          <w:p>
-            <w:pPr>
-              <w:ind w:left="360"/>
-              <w:cnfStyle w:val="000000100000" w:firstRow="0" w:lastRow="0" w:firstColumn="0" w:lastColumn="0" w:oddVBand="0" w:evenVBand="0" w:oddHBand="1" w:evenHBand="0" w:firstRowFirstColumn="0" w:firstRowLastColumn="0" w:lastRowFirstColumn="0" w:lastRowLastColumn="0"/>
-              <w:rPr>
-                <w:rFonts w:ascii="Arial" w:hAnsi="Arial" w:cs="Arial"/>
-                <w:sz w:val="20"/>
-                <w:szCs w:val="20"/>
-              </w:rPr>
-            </w:pPr>
-            <w:r>
-              <w:rPr>
-                <w:rFonts w:ascii="Arial" w:hAnsi="Arial" w:cs="Arial"/>
-                <w:sz w:val="20"/>
-                <w:szCs w:val="20"/>
-              </w:rPr>
-              <w:t>Track representation</w:t>
-            </w:r>
-          </w:p>
-          <w:p>
-            <w:pPr>
-              <w:ind w:left="360"/>
-              <w:cnfStyle w:val="000000100000" w:firstRow="0" w:lastRow="0" w:firstColumn="0" w:lastColumn="0" w:oddVBand="0" w:evenVBand="0" w:oddHBand="1" w:evenHBand="0" w:firstRowFirstColumn="0" w:firstRowLastColumn="0" w:lastRowFirstColumn="0" w:lastRowLastColumn="0"/>
-              <w:rPr>
-                <w:rFonts w:ascii="Arial" w:hAnsi="Arial" w:cs="Arial"/>
-                <w:sz w:val="20"/>
-                <w:szCs w:val="20"/>
-              </w:rPr>
-            </w:pPr>
-          </w:p>
-          <w:p>
-            <w:pPr>
-              <w:ind w:left="360"/>
-              <w:cnfStyle w:val="000000100000" w:firstRow="0" w:lastRow="0" w:firstColumn="0" w:lastColumn="0" w:oddVBand="0" w:evenVBand="0" w:oddHBand="1" w:evenHBand="0" w:firstRowFirstColumn="0" w:firstRowLastColumn="0" w:lastRowFirstColumn="0" w:lastRowLastColumn="0"/>
-              <w:rPr>
-                <w:rFonts w:ascii="Arial" w:hAnsi="Arial" w:cs="Arial"/>
-                <w:sz w:val="20"/>
-                <w:szCs w:val="20"/>
-              </w:rPr>
-            </w:pPr>
-            <w:r>
-              <w:rPr>
-                <w:rFonts w:ascii="Arial" w:hAnsi="Arial" w:cs="Arial"/>
-                <w:sz w:val="20"/>
-                <w:szCs w:val="20"/>
-              </w:rPr>
-              <w:t>Ideal Track</w:t>
-            </w:r>
-          </w:p>
-          <w:p>
-            <w:pPr>
-              <w:cnfStyle w:val="000000100000" w:firstRow="0" w:lastRow="0" w:firstColumn="0" w:lastColumn="0" w:oddVBand="0" w:evenVBand="0" w:oddHBand="1" w:evenHBand="0" w:firstRowFirstColumn="0" w:firstRowLastColumn="0" w:lastRowFirstColumn="0" w:lastRowLastColumn="0"/>
-              <w:rPr>
-                <w:rFonts w:ascii="Arial" w:hAnsi="Arial" w:cs="Arial"/>
-                <w:sz w:val="20"/>
-                <w:szCs w:val="20"/>
-              </w:rPr>
-            </w:pPr>
+              <w:t xml:space="preserve">When the player first starts the game, they are presented with a selection of </w:t>
+            </w:r>
+            <w:r>
+              <w:rPr>
+                <w:rFonts w:ascii="Arial" w:hAnsi="Arial" w:cs="Arial"/>
+                <w:sz w:val="20"/>
+                <w:szCs w:val="20"/>
+              </w:rPr>
+              <w:t xml:space="preserve">3 </w:t>
+            </w:r>
+            <w:r>
+              <w:rPr>
+                <w:rFonts w:ascii="Arial" w:hAnsi="Arial" w:cs="Arial"/>
+                <w:sz w:val="20"/>
+                <w:szCs w:val="20"/>
+              </w:rPr>
+              <w:t xml:space="preserve">human-made and </w:t>
+            </w:r>
+            <w:r>
+              <w:rPr>
+                <w:rFonts w:ascii="Arial" w:hAnsi="Arial" w:cs="Arial"/>
+                <w:sz w:val="20"/>
+                <w:szCs w:val="20"/>
+              </w:rPr>
+              <w:t xml:space="preserve">3 </w:t>
+            </w:r>
+            <w:r>
+              <w:rPr>
+                <w:rFonts w:ascii="Arial" w:hAnsi="Arial" w:cs="Arial"/>
+                <w:sz w:val="20"/>
+                <w:szCs w:val="20"/>
+              </w:rPr>
+              <w:t xml:space="preserve">random tracks. Once a player has successfully played a track and given a rating, it is then </w:t>
+            </w:r>
+            <w:r>
+              <w:rPr>
+                <w:rFonts w:ascii="Arial" w:hAnsi="Arial" w:cs="Arial"/>
+                <w:sz w:val="20"/>
+                <w:szCs w:val="20"/>
+              </w:rPr>
+              <w:t xml:space="preserve">added to the initial population. To create a new track, the initial population needs to be larger than </w:t>
+            </w:r>
+            <w:r>
+              <w:rPr>
+                <w:rFonts w:ascii="Arial" w:hAnsi="Arial" w:cs="Arial"/>
+                <w:sz w:val="20"/>
+                <w:szCs w:val="20"/>
+              </w:rPr>
+              <w:t>8</w:t>
+            </w:r>
+            <w:r>
+              <w:rPr>
+                <w:rFonts w:ascii="Arial" w:hAnsi="Arial" w:cs="Arial"/>
+                <w:sz w:val="20"/>
+                <w:szCs w:val="20"/>
+              </w:rPr>
+              <w:t xml:space="preserve">, after it has passed that threshold the player is given the option to generate a new track. </w:t>
+            </w:r>
+            <w:r>
+              <w:rPr>
+                <w:rFonts w:ascii="Arial" w:hAnsi="Arial" w:cs="Arial"/>
+                <w:sz w:val="20"/>
+                <w:szCs w:val="20"/>
+              </w:rPr>
+              <w:t xml:space="preserve">The algorithm then uses this initial population in </w:t>
+            </w:r>
+            <w:r>
+              <w:rPr>
+                <w:rFonts w:ascii="Arial" w:hAnsi="Arial" w:cs="Arial"/>
+                <w:sz w:val="20"/>
+                <w:szCs w:val="20"/>
+              </w:rPr>
+              <w:t xml:space="preserve"> </w:t>
+            </w:r>
           </w:p>
         </w:tc>
       </w:tr>
@@ -3995,6 +4101,14 @@
                 <w:szCs w:val="20"/>
               </w:rPr>
             </w:pPr>
+            <w:r>
+              <w:rPr>
+                <w:rFonts w:ascii="Arial" w:hAnsi="Arial" w:cs="Arial"/>
+                <w:sz w:val="20"/>
+                <w:szCs w:val="20"/>
+              </w:rPr>
+              <w:t xml:space="preserve">The human tracks and random tracks are indistinguishable as not to give bias to certain tracks. They are also sorted into a random order when the player first starts the game as another method to attempt to avoid bias [ANCHORING]. </w:t>
+            </w:r>
           </w:p>
         </w:tc>
       </w:tr>
@@ -4038,6 +4152,79 @@
                 <w:szCs w:val="20"/>
               </w:rPr>
             </w:pPr>
+            <w:r>
+              <w:rPr>
+                <w:rFonts w:ascii="Arial" w:hAnsi="Arial" w:cs="Arial"/>
+                <w:sz w:val="20"/>
+                <w:szCs w:val="20"/>
+              </w:rPr>
+              <w:t xml:space="preserve">I would have liked to have tested if the initial population size affected how the generated tracks performed. By requiring a smaller generation, the player </w:t>
+            </w:r>
+            <w:r>
+              <w:rPr>
+                <w:rFonts w:ascii="Arial" w:hAnsi="Arial" w:cs="Arial"/>
+                <w:sz w:val="20"/>
+                <w:szCs w:val="20"/>
+              </w:rPr>
+              <w:lastRenderedPageBreak/>
+              <w:t xml:space="preserve">would have access to a new track much sooner, but it may not be as optimised as tracks generated from a larger population base. </w:t>
+            </w:r>
+          </w:p>
+          <w:p>
+            <w:pPr>
+              <w:cnfStyle w:val="000000100000" w:firstRow="0" w:lastRow="0" w:firstColumn="0" w:lastColumn="0" w:oddVBand="0" w:evenVBand="0" w:oddHBand="1" w:evenHBand="0" w:firstRowFirstColumn="0" w:firstRowLastColumn="0" w:lastRowFirstColumn="0" w:lastRowLastColumn="0"/>
+              <w:rPr>
+                <w:rFonts w:ascii="Arial" w:hAnsi="Arial" w:cs="Arial"/>
+                <w:sz w:val="20"/>
+                <w:szCs w:val="20"/>
+              </w:rPr>
+            </w:pPr>
+          </w:p>
+          <w:p>
+            <w:pPr>
+              <w:cnfStyle w:val="000000100000" w:firstRow="0" w:lastRow="0" w:firstColumn="0" w:lastColumn="0" w:oddVBand="0" w:evenVBand="0" w:oddHBand="1" w:evenHBand="0" w:firstRowFirstColumn="0" w:firstRowLastColumn="0" w:lastRowFirstColumn="0" w:lastRowLastColumn="0"/>
+              <w:rPr>
+                <w:rFonts w:ascii="Arial" w:hAnsi="Arial" w:cs="Arial"/>
+                <w:sz w:val="20"/>
+                <w:szCs w:val="20"/>
+              </w:rPr>
+            </w:pPr>
+            <w:r>
+              <w:rPr>
+                <w:rFonts w:ascii="Arial" w:hAnsi="Arial" w:cs="Arial"/>
+                <w:sz w:val="20"/>
+                <w:szCs w:val="20"/>
+              </w:rPr>
+              <w:t>When it comes to mobile gaming, being able to keep first-time players is one of the most important requirements for a successful game. So, being able to access to core of the game quicker could lead to a more popular game.</w:t>
+            </w:r>
+          </w:p>
+          <w:p>
+            <w:pPr>
+              <w:cnfStyle w:val="000000100000" w:firstRow="0" w:lastRow="0" w:firstColumn="0" w:lastColumn="0" w:oddVBand="0" w:evenVBand="0" w:oddHBand="1" w:evenHBand="0" w:firstRowFirstColumn="0" w:firstRowLastColumn="0" w:lastRowFirstColumn="0" w:lastRowLastColumn="0"/>
+              <w:rPr>
+                <w:rFonts w:ascii="Arial" w:hAnsi="Arial" w:cs="Arial"/>
+                <w:sz w:val="20"/>
+                <w:szCs w:val="20"/>
+              </w:rPr>
+            </w:pPr>
+          </w:p>
+          <w:p>
+            <w:pPr>
+              <w:cnfStyle w:val="000000100000" w:firstRow="0" w:lastRow="0" w:firstColumn="0" w:lastColumn="0" w:oddVBand="0" w:evenVBand="0" w:oddHBand="1" w:evenHBand="0" w:firstRowFirstColumn="0" w:firstRowLastColumn="0" w:lastRowFirstColumn="0" w:lastRowLastColumn="0"/>
+              <w:rPr>
+                <w:rFonts w:ascii="Arial" w:hAnsi="Arial" w:cs="Arial"/>
+                <w:sz w:val="20"/>
+                <w:szCs w:val="20"/>
+              </w:rPr>
+            </w:pPr>
+            <w:r>
+              <w:rPr>
+                <w:rFonts w:ascii="Arial" w:hAnsi="Arial" w:cs="Arial"/>
+                <w:sz w:val="20"/>
+                <w:szCs w:val="20"/>
+              </w:rPr>
+              <w:t>I decided on 8 tracks as it ensures a track has been played multiple times, hopefully multiple tracks. The player is not shown the exact number they need to complete, as I was planning on testing different sizes.</w:t>
+            </w:r>
           </w:p>
         </w:tc>
       </w:tr>
@@ -4061,6 +4248,7 @@
                 <w:sz w:val="20"/>
                 <w:szCs w:val="20"/>
               </w:rPr>
+              <w:lastRenderedPageBreak/>
               <w:t>Worked Well / Didn’t Work Well</w:t>
             </w:r>
           </w:p>
@@ -4078,63 +4266,6 @@
                 <w:szCs w:val="20"/>
               </w:rPr>
             </w:pPr>
-          </w:p>
-        </w:tc>
-      </w:tr>
-    </w:tbl>
-    <w:p>
-      <w:pPr>
-        <w:rPr>
-          <w:rFonts w:ascii="Arial" w:hAnsi="Arial" w:cs="Arial"/>
-          <w:sz w:val="20"/>
-          <w:szCs w:val="20"/>
-        </w:rPr>
-      </w:pPr>
-    </w:p>
-    <w:tbl>
-      <w:tblPr>
-        <w:tblStyle w:val="GridTable4-Accent1"/>
-        <w:tblW w:w="0" w:type="auto"/>
-        <w:tblLook w:val="04A0" w:firstRow="1" w:lastRow="0" w:firstColumn="1" w:lastColumn="0" w:noHBand="0" w:noVBand="1"/>
-      </w:tblPr>
-      <w:tblGrid>
-        <w:gridCol w:w="1696"/>
-        <w:gridCol w:w="7270"/>
-      </w:tblGrid>
-      <w:tr>
-        <w:trPr>
-          <w:cnfStyle w:val="100000000000" w:firstRow="1" w:lastRow="0" w:firstColumn="0" w:lastColumn="0" w:oddVBand="0" w:evenVBand="0" w:oddHBand="0" w:evenHBand="0" w:firstRowFirstColumn="0" w:firstRowLastColumn="0" w:lastRowFirstColumn="0" w:lastRowLastColumn="0"/>
-        </w:trPr>
-        <w:tc>
-          <w:tcPr>
-            <w:cnfStyle w:val="001000000000" w:firstRow="0" w:lastRow="0" w:firstColumn="1" w:lastColumn="0" w:oddVBand="0" w:evenVBand="0" w:oddHBand="0" w:evenHBand="0" w:firstRowFirstColumn="0" w:firstRowLastColumn="0" w:lastRowFirstColumn="0" w:lastRowLastColumn="0"/>
-            <w:tcW w:w="8966" w:type="dxa"/>
-            <w:gridSpan w:val="2"/>
-          </w:tcPr>
-          <w:p>
-            <w:pPr>
-              <w:rPr>
-                <w:rFonts w:ascii="Arial" w:hAnsi="Arial" w:cs="Arial"/>
-                <w:sz w:val="20"/>
-                <w:szCs w:val="20"/>
-              </w:rPr>
-            </w:pPr>
-            <w:r>
-              <w:rPr>
-                <w:rFonts w:ascii="Arial" w:hAnsi="Arial" w:cs="Arial"/>
-                <w:sz w:val="20"/>
-                <w:szCs w:val="20"/>
-              </w:rPr>
-              <w:t xml:space="preserve">Track </w:t>
-            </w:r>
-            <w:r>
-              <w:rPr>
-                <w:rFonts w:ascii="Arial" w:hAnsi="Arial" w:cs="Arial"/>
-                <w:sz w:val="20"/>
-                <w:szCs w:val="20"/>
-              </w:rPr>
-              <w:t>Evaluation</w:t>
-            </w:r>
           </w:p>
         </w:tc>
       </w:tr>
@@ -4161,7 +4292,7 @@
                 <w:sz w:val="20"/>
                 <w:szCs w:val="20"/>
               </w:rPr>
-              <w:t>Initial Design</w:t>
+              <w:t>Figure</w:t>
             </w:r>
           </w:p>
         </w:tc>
@@ -4178,129 +4309,14 @@
                 <w:szCs w:val="20"/>
               </w:rPr>
             </w:pPr>
-          </w:p>
-        </w:tc>
-      </w:tr>
-      <w:tr>
-        <w:tc>
-          <w:tcPr>
-            <w:cnfStyle w:val="001000000000" w:firstRow="0" w:lastRow="0" w:firstColumn="1" w:lastColumn="0" w:oddVBand="0" w:evenVBand="0" w:oddHBand="0" w:evenHBand="0" w:firstRowFirstColumn="0" w:firstRowLastColumn="0" w:lastRowFirstColumn="0" w:lastRowLastColumn="0"/>
-            <w:tcW w:w="1696" w:type="dxa"/>
-          </w:tcPr>
-          <w:p>
-            <w:pPr>
-              <w:rPr>
-                <w:rFonts w:ascii="Arial" w:hAnsi="Arial" w:cs="Arial"/>
-                <w:sz w:val="20"/>
-                <w:szCs w:val="20"/>
-              </w:rPr>
-            </w:pPr>
-            <w:r>
-              <w:rPr>
-                <w:rFonts w:ascii="Arial" w:hAnsi="Arial" w:cs="Arial"/>
-                <w:sz w:val="20"/>
-                <w:szCs w:val="20"/>
-              </w:rPr>
-              <w:t>Implementation</w:t>
-            </w:r>
-          </w:p>
-        </w:tc>
-        <w:tc>
-          <w:tcPr>
-            <w:tcW w:w="7270" w:type="dxa"/>
-          </w:tcPr>
-          <w:p>
-            <w:pPr>
-              <w:cnfStyle w:val="000000000000" w:firstRow="0" w:lastRow="0" w:firstColumn="0" w:lastColumn="0" w:oddVBand="0" w:evenVBand="0" w:oddHBand="0" w:evenHBand="0" w:firstRowFirstColumn="0" w:firstRowLastColumn="0" w:lastRowFirstColumn="0" w:lastRowLastColumn="0"/>
-              <w:rPr>
-                <w:rFonts w:ascii="Arial" w:hAnsi="Arial" w:cs="Arial"/>
-                <w:sz w:val="20"/>
-                <w:szCs w:val="20"/>
-              </w:rPr>
-            </w:pPr>
-          </w:p>
-        </w:tc>
-      </w:tr>
-      <w:tr>
-        <w:trPr>
-          <w:cnfStyle w:val="000000100000" w:firstRow="0" w:lastRow="0" w:firstColumn="0" w:lastColumn="0" w:oddVBand="0" w:evenVBand="0" w:oddHBand="1" w:evenHBand="0" w:firstRowFirstColumn="0" w:firstRowLastColumn="0" w:lastRowFirstColumn="0" w:lastRowLastColumn="0"/>
-        </w:trPr>
-        <w:tc>
-          <w:tcPr>
-            <w:cnfStyle w:val="001000000000" w:firstRow="0" w:lastRow="0" w:firstColumn="1" w:lastColumn="0" w:oddVBand="0" w:evenVBand="0" w:oddHBand="0" w:evenHBand="0" w:firstRowFirstColumn="0" w:firstRowLastColumn="0" w:lastRowFirstColumn="0" w:lastRowLastColumn="0"/>
-            <w:tcW w:w="1696" w:type="dxa"/>
-          </w:tcPr>
-          <w:p>
-            <w:pPr>
-              <w:rPr>
-                <w:rFonts w:ascii="Arial" w:hAnsi="Arial" w:cs="Arial"/>
-                <w:sz w:val="20"/>
-                <w:szCs w:val="20"/>
-              </w:rPr>
-            </w:pPr>
-            <w:r>
-              <w:rPr>
-                <w:rFonts w:ascii="Arial" w:hAnsi="Arial" w:cs="Arial"/>
-                <w:sz w:val="20"/>
-                <w:szCs w:val="20"/>
-              </w:rPr>
-              <w:t>Benefits / Pitfalls</w:t>
-            </w:r>
-          </w:p>
-        </w:tc>
-        <w:tc>
-          <w:tcPr>
-            <w:tcW w:w="7270" w:type="dxa"/>
-          </w:tcPr>
-          <w:p>
-            <w:pPr>
-              <w:cnfStyle w:val="000000100000" w:firstRow="0" w:lastRow="0" w:firstColumn="0" w:lastColumn="0" w:oddVBand="0" w:evenVBand="0" w:oddHBand="1" w:evenHBand="0" w:firstRowFirstColumn="0" w:firstRowLastColumn="0" w:lastRowFirstColumn="0" w:lastRowLastColumn="0"/>
-              <w:rPr>
-                <w:rFonts w:ascii="Arial" w:hAnsi="Arial" w:cs="Arial"/>
-                <w:sz w:val="20"/>
-                <w:szCs w:val="20"/>
-              </w:rPr>
-            </w:pPr>
-          </w:p>
-        </w:tc>
-      </w:tr>
-      <w:tr>
-        <w:tc>
-          <w:tcPr>
-            <w:cnfStyle w:val="001000000000" w:firstRow="0" w:lastRow="0" w:firstColumn="1" w:lastColumn="0" w:oddVBand="0" w:evenVBand="0" w:oddHBand="0" w:evenHBand="0" w:firstRowFirstColumn="0" w:firstRowLastColumn="0" w:lastRowFirstColumn="0" w:lastRowLastColumn="0"/>
-            <w:tcW w:w="1696" w:type="dxa"/>
-          </w:tcPr>
-          <w:p>
-            <w:pPr>
-              <w:rPr>
-                <w:rFonts w:ascii="Arial" w:hAnsi="Arial" w:cs="Arial"/>
-                <w:sz w:val="20"/>
-                <w:szCs w:val="20"/>
-              </w:rPr>
-            </w:pPr>
-            <w:r>
-              <w:rPr>
-                <w:rFonts w:ascii="Arial" w:hAnsi="Arial" w:cs="Arial"/>
-                <w:sz w:val="20"/>
-                <w:szCs w:val="20"/>
-              </w:rPr>
-              <w:t>Worked Well / Didn’t Work Well</w:t>
-            </w:r>
-          </w:p>
-        </w:tc>
-        <w:tc>
-          <w:tcPr>
-            <w:tcW w:w="7270" w:type="dxa"/>
-          </w:tcPr>
-          <w:p>
-            <w:pPr>
-              <w:cnfStyle w:val="000000000000" w:firstRow="0" w:lastRow="0" w:firstColumn="0" w:lastColumn="0" w:oddVBand="0" w:evenVBand="0" w:oddHBand="0" w:evenHBand="0" w:firstRowFirstColumn="0" w:firstRowLastColumn="0" w:lastRowFirstColumn="0" w:lastRowLastColumn="0"/>
-              <w:rPr>
-                <w:rFonts w:ascii="Arial" w:hAnsi="Arial" w:cs="Arial"/>
-                <w:sz w:val="20"/>
-                <w:szCs w:val="20"/>
-              </w:rPr>
-            </w:pPr>
+            <w:r>
+              <w:rPr>
+                <w:rFonts w:ascii="Arial" w:hAnsi="Arial" w:cs="Arial"/>
+                <w:sz w:val="20"/>
+                <w:szCs w:val="20"/>
+              </w:rPr>
+              <w:t>UI for showing Progress towards track</w:t>
+            </w:r>
           </w:p>
         </w:tc>
       </w:tr>
@@ -4357,7 +4373,7 @@
                 <w:sz w:val="20"/>
                 <w:szCs w:val="20"/>
               </w:rPr>
-              <w:t>Population Control</w:t>
+              <w:t>Track Evolution</w:t>
             </w:r>
           </w:p>
         </w:tc>
@@ -4402,6 +4418,83 @@
                 <w:szCs w:val="20"/>
               </w:rPr>
             </w:pPr>
+            <w:r>
+              <w:rPr>
+                <w:rFonts w:ascii="Arial" w:hAnsi="Arial" w:cs="Arial"/>
+                <w:sz w:val="20"/>
+                <w:szCs w:val="20"/>
+              </w:rPr>
+              <w:t xml:space="preserve">In my research, I found that some papers performed the mutations on a single track. </w:t>
+            </w:r>
+          </w:p>
+          <w:p>
+            <w:pPr>
+              <w:cnfStyle w:val="000000100000" w:firstRow="0" w:lastRow="0" w:firstColumn="0" w:lastColumn="0" w:oddVBand="0" w:evenVBand="0" w:oddHBand="1" w:evenHBand="0" w:firstRowFirstColumn="0" w:firstRowLastColumn="0" w:lastRowFirstColumn="0" w:lastRowLastColumn="0"/>
+              <w:rPr>
+                <w:rFonts w:ascii="Arial" w:hAnsi="Arial" w:cs="Arial"/>
+                <w:sz w:val="20"/>
+                <w:szCs w:val="20"/>
+              </w:rPr>
+            </w:pPr>
+          </w:p>
+          <w:p>
+            <w:pPr>
+              <w:ind w:left="360"/>
+              <w:cnfStyle w:val="000000100000" w:firstRow="0" w:lastRow="0" w:firstColumn="0" w:lastColumn="0" w:oddVBand="0" w:evenVBand="0" w:oddHBand="1" w:evenHBand="0" w:firstRowFirstColumn="0" w:firstRowLastColumn="0" w:lastRowFirstColumn="0" w:lastRowLastColumn="0"/>
+              <w:rPr>
+                <w:rFonts w:ascii="Arial" w:hAnsi="Arial" w:cs="Arial"/>
+                <w:sz w:val="20"/>
+                <w:szCs w:val="20"/>
+              </w:rPr>
+            </w:pPr>
+            <w:r>
+              <w:rPr>
+                <w:rFonts w:ascii="Arial" w:hAnsi="Arial" w:cs="Arial"/>
+                <w:sz w:val="20"/>
+                <w:szCs w:val="20"/>
+              </w:rPr>
+              <w:t>Track representation</w:t>
+            </w:r>
+          </w:p>
+          <w:p>
+            <w:pPr>
+              <w:ind w:left="360"/>
+              <w:cnfStyle w:val="000000100000" w:firstRow="0" w:lastRow="0" w:firstColumn="0" w:lastColumn="0" w:oddVBand="0" w:evenVBand="0" w:oddHBand="1" w:evenHBand="0" w:firstRowFirstColumn="0" w:firstRowLastColumn="0" w:lastRowFirstColumn="0" w:lastRowLastColumn="0"/>
+              <w:rPr>
+                <w:rFonts w:ascii="Arial" w:hAnsi="Arial" w:cs="Arial"/>
+                <w:sz w:val="20"/>
+                <w:szCs w:val="20"/>
+              </w:rPr>
+            </w:pPr>
+          </w:p>
+          <w:p>
+            <w:pPr>
+              <w:ind w:left="360"/>
+              <w:cnfStyle w:val="000000100000" w:firstRow="0" w:lastRow="0" w:firstColumn="0" w:lastColumn="0" w:oddVBand="0" w:evenVBand="0" w:oddHBand="1" w:evenHBand="0" w:firstRowFirstColumn="0" w:firstRowLastColumn="0" w:lastRowFirstColumn="0" w:lastRowLastColumn="0"/>
+              <w:rPr>
+                <w:rFonts w:ascii="Arial" w:hAnsi="Arial" w:cs="Arial"/>
+                <w:sz w:val="20"/>
+                <w:szCs w:val="20"/>
+              </w:rPr>
+            </w:pPr>
+            <w:r>
+              <w:rPr>
+                <w:rFonts w:ascii="Arial" w:hAnsi="Arial" w:cs="Arial"/>
+                <w:sz w:val="20"/>
+                <w:szCs w:val="20"/>
+              </w:rPr>
+              <w:t>Ideal Track</w:t>
+            </w:r>
+          </w:p>
+          <w:p>
+            <w:pPr>
+              <w:cnfStyle w:val="000000100000" w:firstRow="0" w:lastRow="0" w:firstColumn="0" w:lastColumn="0" w:oddVBand="0" w:evenVBand="0" w:oddHBand="1" w:evenHBand="0" w:firstRowFirstColumn="0" w:firstRowLastColumn="0" w:lastRowFirstColumn="0" w:lastRowLastColumn="0"/>
+              <w:rPr>
+                <w:rFonts w:ascii="Arial" w:hAnsi="Arial" w:cs="Arial"/>
+                <w:sz w:val="20"/>
+                <w:szCs w:val="20"/>
+              </w:rPr>
+            </w:pPr>
           </w:p>
         </w:tc>
       </w:tr>
@@ -4425,7 +4518,6 @@
                 <w:sz w:val="20"/>
                 <w:szCs w:val="20"/>
               </w:rPr>
-              <w:lastRenderedPageBreak/>
               <w:t>Implementation</w:t>
             </w:r>
           </w:p>
@@ -4526,14 +4618,6 @@
                 <w:szCs w:val="20"/>
               </w:rPr>
             </w:pPr>
-            <w:r>
-              <w:rPr>
-                <w:rFonts w:ascii="Arial" w:hAnsi="Arial" w:cs="Arial"/>
-                <w:sz w:val="20"/>
-                <w:szCs w:val="20"/>
-              </w:rPr>
-              <w:t>Because I never got to directly test the algorithm with players, I could not make changes based on the data I would have received. If it was possible, I would have tested the evaluation process and how population size has an impact on track enjoyment.</w:t>
-            </w:r>
           </w:p>
         </w:tc>
       </w:tr>
@@ -4581,7 +4665,15 @@
                 <w:sz w:val="20"/>
                 <w:szCs w:val="20"/>
               </w:rPr>
-              <w:t>Direct Testing</w:t>
+              <w:t xml:space="preserve">Track </w:t>
+            </w:r>
+            <w:r>
+              <w:rPr>
+                <w:rFonts w:ascii="Arial" w:hAnsi="Arial" w:cs="Arial"/>
+                <w:sz w:val="20"/>
+                <w:szCs w:val="20"/>
+              </w:rPr>
+              <w:t>Evaluation</w:t>
             </w:r>
           </w:p>
         </w:tc>
@@ -4626,6 +4718,14 @@
                 <w:szCs w:val="20"/>
               </w:rPr>
             </w:pPr>
+            <w:r>
+              <w:rPr>
+                <w:rFonts w:ascii="Arial" w:hAnsi="Arial" w:cs="Arial"/>
+                <w:sz w:val="20"/>
+                <w:szCs w:val="20"/>
+              </w:rPr>
+              <w:t xml:space="preserve">By </w:t>
+            </w:r>
           </w:p>
         </w:tc>
       </w:tr>
@@ -4692,6 +4792,462 @@
                 <w:sz w:val="20"/>
                 <w:szCs w:val="20"/>
               </w:rPr>
+              <w:t>Benefits / Pitfalls</w:t>
+            </w:r>
+          </w:p>
+        </w:tc>
+        <w:tc>
+          <w:tcPr>
+            <w:tcW w:w="7270" w:type="dxa"/>
+          </w:tcPr>
+          <w:p>
+            <w:pPr>
+              <w:cnfStyle w:val="000000100000" w:firstRow="0" w:lastRow="0" w:firstColumn="0" w:lastColumn="0" w:oddVBand="0" w:evenVBand="0" w:oddHBand="1" w:evenHBand="0" w:firstRowFirstColumn="0" w:firstRowLastColumn="0" w:lastRowFirstColumn="0" w:lastRowLastColumn="0"/>
+              <w:rPr>
+                <w:rFonts w:ascii="Arial" w:hAnsi="Arial" w:cs="Arial"/>
+                <w:sz w:val="20"/>
+                <w:szCs w:val="20"/>
+              </w:rPr>
+            </w:pPr>
+          </w:p>
+        </w:tc>
+      </w:tr>
+      <w:tr>
+        <w:tc>
+          <w:tcPr>
+            <w:cnfStyle w:val="001000000000" w:firstRow="0" w:lastRow="0" w:firstColumn="1" w:lastColumn="0" w:oddVBand="0" w:evenVBand="0" w:oddHBand="0" w:evenHBand="0" w:firstRowFirstColumn="0" w:firstRowLastColumn="0" w:lastRowFirstColumn="0" w:lastRowLastColumn="0"/>
+            <w:tcW w:w="1696" w:type="dxa"/>
+          </w:tcPr>
+          <w:p>
+            <w:pPr>
+              <w:rPr>
+                <w:rFonts w:ascii="Arial" w:hAnsi="Arial" w:cs="Arial"/>
+                <w:sz w:val="20"/>
+                <w:szCs w:val="20"/>
+              </w:rPr>
+            </w:pPr>
+            <w:r>
+              <w:rPr>
+                <w:rFonts w:ascii="Arial" w:hAnsi="Arial" w:cs="Arial"/>
+                <w:sz w:val="20"/>
+                <w:szCs w:val="20"/>
+              </w:rPr>
+              <w:t>Worked Well / Didn’t Work Well</w:t>
+            </w:r>
+          </w:p>
+        </w:tc>
+        <w:tc>
+          <w:tcPr>
+            <w:tcW w:w="7270" w:type="dxa"/>
+          </w:tcPr>
+          <w:p>
+            <w:pPr>
+              <w:cnfStyle w:val="000000000000" w:firstRow="0" w:lastRow="0" w:firstColumn="0" w:lastColumn="0" w:oddVBand="0" w:evenVBand="0" w:oddHBand="0" w:evenHBand="0" w:firstRowFirstColumn="0" w:firstRowLastColumn="0" w:lastRowFirstColumn="0" w:lastRowLastColumn="0"/>
+              <w:rPr>
+                <w:rFonts w:ascii="Arial" w:hAnsi="Arial" w:cs="Arial"/>
+                <w:sz w:val="20"/>
+                <w:szCs w:val="20"/>
+              </w:rPr>
+            </w:pPr>
+          </w:p>
+        </w:tc>
+      </w:tr>
+    </w:tbl>
+    <w:p>
+      <w:pPr>
+        <w:rPr>
+          <w:rFonts w:ascii="Arial" w:hAnsi="Arial" w:cs="Arial"/>
+          <w:sz w:val="20"/>
+          <w:szCs w:val="20"/>
+        </w:rPr>
+      </w:pPr>
+    </w:p>
+    <w:p>
+      <w:pPr>
+        <w:rPr>
+          <w:rFonts w:ascii="Arial" w:hAnsi="Arial" w:cs="Arial"/>
+          <w:sz w:val="20"/>
+          <w:szCs w:val="20"/>
+        </w:rPr>
+      </w:pPr>
+    </w:p>
+    <w:tbl>
+      <w:tblPr>
+        <w:tblStyle w:val="GridTable4-Accent1"/>
+        <w:tblW w:w="0" w:type="auto"/>
+        <w:tblLook w:val="04A0" w:firstRow="1" w:lastRow="0" w:firstColumn="1" w:lastColumn="0" w:noHBand="0" w:noVBand="1"/>
+      </w:tblPr>
+      <w:tblGrid>
+        <w:gridCol w:w="1696"/>
+        <w:gridCol w:w="7270"/>
+      </w:tblGrid>
+      <w:tr>
+        <w:trPr>
+          <w:cnfStyle w:val="100000000000" w:firstRow="1" w:lastRow="0" w:firstColumn="0" w:lastColumn="0" w:oddVBand="0" w:evenVBand="0" w:oddHBand="0" w:evenHBand="0" w:firstRowFirstColumn="0" w:firstRowLastColumn="0" w:lastRowFirstColumn="0" w:lastRowLastColumn="0"/>
+        </w:trPr>
+        <w:tc>
+          <w:tcPr>
+            <w:cnfStyle w:val="001000000000" w:firstRow="0" w:lastRow="0" w:firstColumn="1" w:lastColumn="0" w:oddVBand="0" w:evenVBand="0" w:oddHBand="0" w:evenHBand="0" w:firstRowFirstColumn="0" w:firstRowLastColumn="0" w:lastRowFirstColumn="0" w:lastRowLastColumn="0"/>
+            <w:tcW w:w="8966" w:type="dxa"/>
+            <w:gridSpan w:val="2"/>
+          </w:tcPr>
+          <w:p>
+            <w:pPr>
+              <w:rPr>
+                <w:rFonts w:ascii="Arial" w:hAnsi="Arial" w:cs="Arial"/>
+                <w:sz w:val="20"/>
+                <w:szCs w:val="20"/>
+              </w:rPr>
+            </w:pPr>
+            <w:r>
+              <w:rPr>
+                <w:rFonts w:ascii="Arial" w:hAnsi="Arial" w:cs="Arial"/>
+                <w:sz w:val="20"/>
+                <w:szCs w:val="20"/>
+              </w:rPr>
+              <w:t>Population Control</w:t>
+            </w:r>
+          </w:p>
+        </w:tc>
+      </w:tr>
+      <w:tr>
+        <w:trPr>
+          <w:cnfStyle w:val="000000100000" w:firstRow="0" w:lastRow="0" w:firstColumn="0" w:lastColumn="0" w:oddVBand="0" w:evenVBand="0" w:oddHBand="1" w:evenHBand="0" w:firstRowFirstColumn="0" w:firstRowLastColumn="0" w:lastRowFirstColumn="0" w:lastRowLastColumn="0"/>
+        </w:trPr>
+        <w:tc>
+          <w:tcPr>
+            <w:cnfStyle w:val="001000000000" w:firstRow="0" w:lastRow="0" w:firstColumn="1" w:lastColumn="0" w:oddVBand="0" w:evenVBand="0" w:oddHBand="0" w:evenHBand="0" w:firstRowFirstColumn="0" w:firstRowLastColumn="0" w:lastRowFirstColumn="0" w:lastRowLastColumn="0"/>
+            <w:tcW w:w="1696" w:type="dxa"/>
+          </w:tcPr>
+          <w:p>
+            <w:pPr>
+              <w:rPr>
+                <w:rFonts w:ascii="Arial" w:hAnsi="Arial" w:cs="Arial"/>
+                <w:sz w:val="20"/>
+                <w:szCs w:val="20"/>
+              </w:rPr>
+            </w:pPr>
+            <w:r>
+              <w:rPr>
+                <w:rFonts w:ascii="Arial" w:hAnsi="Arial" w:cs="Arial"/>
+                <w:sz w:val="20"/>
+                <w:szCs w:val="20"/>
+              </w:rPr>
+              <w:t>Initial Design</w:t>
+            </w:r>
+          </w:p>
+        </w:tc>
+        <w:tc>
+          <w:tcPr>
+            <w:tcW w:w="7270" w:type="dxa"/>
+          </w:tcPr>
+          <w:p>
+            <w:pPr>
+              <w:cnfStyle w:val="000000100000" w:firstRow="0" w:lastRow="0" w:firstColumn="0" w:lastColumn="0" w:oddVBand="0" w:evenVBand="0" w:oddHBand="1" w:evenHBand="0" w:firstRowFirstColumn="0" w:firstRowLastColumn="0" w:lastRowFirstColumn="0" w:lastRowLastColumn="0"/>
+              <w:rPr>
+                <w:rFonts w:ascii="Arial" w:hAnsi="Arial" w:cs="Arial"/>
+                <w:sz w:val="20"/>
+                <w:szCs w:val="20"/>
+              </w:rPr>
+            </w:pPr>
+            <w:r>
+              <w:rPr>
+                <w:rFonts w:ascii="Arial" w:hAnsi="Arial" w:cs="Arial"/>
+                <w:sz w:val="20"/>
+                <w:szCs w:val="20"/>
+              </w:rPr>
+              <w:t>20 Children</w:t>
+            </w:r>
+          </w:p>
+        </w:tc>
+      </w:tr>
+      <w:tr>
+        <w:tc>
+          <w:tcPr>
+            <w:cnfStyle w:val="001000000000" w:firstRow="0" w:lastRow="0" w:firstColumn="1" w:lastColumn="0" w:oddVBand="0" w:evenVBand="0" w:oddHBand="0" w:evenHBand="0" w:firstRowFirstColumn="0" w:firstRowLastColumn="0" w:lastRowFirstColumn="0" w:lastRowLastColumn="0"/>
+            <w:tcW w:w="1696" w:type="dxa"/>
+          </w:tcPr>
+          <w:p>
+            <w:pPr>
+              <w:rPr>
+                <w:rFonts w:ascii="Arial" w:hAnsi="Arial" w:cs="Arial"/>
+                <w:sz w:val="20"/>
+                <w:szCs w:val="20"/>
+              </w:rPr>
+            </w:pPr>
+            <w:r>
+              <w:rPr>
+                <w:rFonts w:ascii="Arial" w:hAnsi="Arial" w:cs="Arial"/>
+                <w:sz w:val="20"/>
+                <w:szCs w:val="20"/>
+              </w:rPr>
+              <w:t>Implementation</w:t>
+            </w:r>
+          </w:p>
+        </w:tc>
+        <w:tc>
+          <w:tcPr>
+            <w:tcW w:w="7270" w:type="dxa"/>
+          </w:tcPr>
+          <w:p>
+            <w:pPr>
+              <w:cnfStyle w:val="000000000000" w:firstRow="0" w:lastRow="0" w:firstColumn="0" w:lastColumn="0" w:oddVBand="0" w:evenVBand="0" w:oddHBand="0" w:evenHBand="0" w:firstRowFirstColumn="0" w:firstRowLastColumn="0" w:lastRowFirstColumn="0" w:lastRowLastColumn="0"/>
+              <w:rPr>
+                <w:rFonts w:ascii="Arial" w:hAnsi="Arial" w:cs="Arial"/>
+                <w:sz w:val="20"/>
+                <w:szCs w:val="20"/>
+              </w:rPr>
+            </w:pPr>
+          </w:p>
+        </w:tc>
+      </w:tr>
+      <w:tr>
+        <w:trPr>
+          <w:cnfStyle w:val="000000100000" w:firstRow="0" w:lastRow="0" w:firstColumn="0" w:lastColumn="0" w:oddVBand="0" w:evenVBand="0" w:oddHBand="1" w:evenHBand="0" w:firstRowFirstColumn="0" w:firstRowLastColumn="0" w:lastRowFirstColumn="0" w:lastRowLastColumn="0"/>
+        </w:trPr>
+        <w:tc>
+          <w:tcPr>
+            <w:cnfStyle w:val="001000000000" w:firstRow="0" w:lastRow="0" w:firstColumn="1" w:lastColumn="0" w:oddVBand="0" w:evenVBand="0" w:oddHBand="0" w:evenHBand="0" w:firstRowFirstColumn="0" w:firstRowLastColumn="0" w:lastRowFirstColumn="0" w:lastRowLastColumn="0"/>
+            <w:tcW w:w="1696" w:type="dxa"/>
+          </w:tcPr>
+          <w:p>
+            <w:pPr>
+              <w:rPr>
+                <w:rFonts w:ascii="Arial" w:hAnsi="Arial" w:cs="Arial"/>
+                <w:sz w:val="20"/>
+                <w:szCs w:val="20"/>
+              </w:rPr>
+            </w:pPr>
+            <w:r>
+              <w:rPr>
+                <w:rFonts w:ascii="Arial" w:hAnsi="Arial" w:cs="Arial"/>
+                <w:sz w:val="20"/>
+                <w:szCs w:val="20"/>
+              </w:rPr>
+              <w:t>Benefits / Pitfalls</w:t>
+            </w:r>
+          </w:p>
+        </w:tc>
+        <w:tc>
+          <w:tcPr>
+            <w:tcW w:w="7270" w:type="dxa"/>
+          </w:tcPr>
+          <w:p>
+            <w:pPr>
+              <w:cnfStyle w:val="000000100000" w:firstRow="0" w:lastRow="0" w:firstColumn="0" w:lastColumn="0" w:oddVBand="0" w:evenVBand="0" w:oddHBand="1" w:evenHBand="0" w:firstRowFirstColumn="0" w:firstRowLastColumn="0" w:lastRowFirstColumn="0" w:lastRowLastColumn="0"/>
+              <w:rPr>
+                <w:rFonts w:ascii="Arial" w:hAnsi="Arial" w:cs="Arial"/>
+                <w:sz w:val="20"/>
+                <w:szCs w:val="20"/>
+              </w:rPr>
+            </w:pPr>
+          </w:p>
+        </w:tc>
+      </w:tr>
+      <w:tr>
+        <w:tc>
+          <w:tcPr>
+            <w:cnfStyle w:val="001000000000" w:firstRow="0" w:lastRow="0" w:firstColumn="1" w:lastColumn="0" w:oddVBand="0" w:evenVBand="0" w:oddHBand="0" w:evenHBand="0" w:firstRowFirstColumn="0" w:firstRowLastColumn="0" w:lastRowFirstColumn="0" w:lastRowLastColumn="0"/>
+            <w:tcW w:w="1696" w:type="dxa"/>
+          </w:tcPr>
+          <w:p>
+            <w:pPr>
+              <w:rPr>
+                <w:rFonts w:ascii="Arial" w:hAnsi="Arial" w:cs="Arial"/>
+                <w:sz w:val="20"/>
+                <w:szCs w:val="20"/>
+              </w:rPr>
+            </w:pPr>
+            <w:r>
+              <w:rPr>
+                <w:rFonts w:ascii="Arial" w:hAnsi="Arial" w:cs="Arial"/>
+                <w:sz w:val="20"/>
+                <w:szCs w:val="20"/>
+              </w:rPr>
+              <w:t>Worked Well / Didn’t Work Well</w:t>
+            </w:r>
+          </w:p>
+        </w:tc>
+        <w:tc>
+          <w:tcPr>
+            <w:tcW w:w="7270" w:type="dxa"/>
+          </w:tcPr>
+          <w:p>
+            <w:pPr>
+              <w:cnfStyle w:val="000000000000" w:firstRow="0" w:lastRow="0" w:firstColumn="0" w:lastColumn="0" w:oddVBand="0" w:evenVBand="0" w:oddHBand="0" w:evenHBand="0" w:firstRowFirstColumn="0" w:firstRowLastColumn="0" w:lastRowFirstColumn="0" w:lastRowLastColumn="0"/>
+              <w:rPr>
+                <w:rFonts w:ascii="Arial" w:hAnsi="Arial" w:cs="Arial"/>
+                <w:sz w:val="20"/>
+                <w:szCs w:val="20"/>
+              </w:rPr>
+            </w:pPr>
+            <w:r>
+              <w:rPr>
+                <w:rFonts w:ascii="Arial" w:hAnsi="Arial" w:cs="Arial"/>
+                <w:sz w:val="20"/>
+                <w:szCs w:val="20"/>
+              </w:rPr>
+              <w:t>Because I never got to directly test the algorithm with players, I could not make changes based on the data I would have received. If it was possible, I would have tested the evaluation process and how population size has an impact on track enjoyment.</w:t>
+            </w:r>
+          </w:p>
+        </w:tc>
+      </w:tr>
+    </w:tbl>
+    <w:p>
+      <w:pPr>
+        <w:rPr>
+          <w:rFonts w:ascii="Arial" w:hAnsi="Arial" w:cs="Arial"/>
+          <w:sz w:val="20"/>
+          <w:szCs w:val="20"/>
+        </w:rPr>
+      </w:pPr>
+    </w:p>
+    <w:tbl>
+      <w:tblPr>
+        <w:tblStyle w:val="GridTable4-Accent1"/>
+        <w:tblW w:w="0" w:type="auto"/>
+        <w:tblLook w:val="04A0" w:firstRow="1" w:lastRow="0" w:firstColumn="1" w:lastColumn="0" w:noHBand="0" w:noVBand="1"/>
+      </w:tblPr>
+      <w:tblGrid>
+        <w:gridCol w:w="1696"/>
+        <w:gridCol w:w="7270"/>
+      </w:tblGrid>
+      <w:tr>
+        <w:trPr>
+          <w:cnfStyle w:val="100000000000" w:firstRow="1" w:lastRow="0" w:firstColumn="0" w:lastColumn="0" w:oddVBand="0" w:evenVBand="0" w:oddHBand="0" w:evenHBand="0" w:firstRowFirstColumn="0" w:firstRowLastColumn="0" w:lastRowFirstColumn="0" w:lastRowLastColumn="0"/>
+        </w:trPr>
+        <w:tc>
+          <w:tcPr>
+            <w:cnfStyle w:val="001000000000" w:firstRow="0" w:lastRow="0" w:firstColumn="1" w:lastColumn="0" w:oddVBand="0" w:evenVBand="0" w:oddHBand="0" w:evenHBand="0" w:firstRowFirstColumn="0" w:firstRowLastColumn="0" w:lastRowFirstColumn="0" w:lastRowLastColumn="0"/>
+            <w:tcW w:w="8966" w:type="dxa"/>
+            <w:gridSpan w:val="2"/>
+          </w:tcPr>
+          <w:p>
+            <w:pPr>
+              <w:rPr>
+                <w:rFonts w:ascii="Arial" w:hAnsi="Arial" w:cs="Arial"/>
+                <w:sz w:val="20"/>
+                <w:szCs w:val="20"/>
+              </w:rPr>
+            </w:pPr>
+            <w:r>
+              <w:rPr>
+                <w:rFonts w:ascii="Arial" w:hAnsi="Arial" w:cs="Arial"/>
+                <w:sz w:val="20"/>
+                <w:szCs w:val="20"/>
+              </w:rPr>
+              <w:t>Direct Testing</w:t>
+            </w:r>
+          </w:p>
+        </w:tc>
+      </w:tr>
+      <w:tr>
+        <w:trPr>
+          <w:cnfStyle w:val="000000100000" w:firstRow="0" w:lastRow="0" w:firstColumn="0" w:lastColumn="0" w:oddVBand="0" w:evenVBand="0" w:oddHBand="1" w:evenHBand="0" w:firstRowFirstColumn="0" w:firstRowLastColumn="0" w:lastRowFirstColumn="0" w:lastRowLastColumn="0"/>
+        </w:trPr>
+        <w:tc>
+          <w:tcPr>
+            <w:cnfStyle w:val="001000000000" w:firstRow="0" w:lastRow="0" w:firstColumn="1" w:lastColumn="0" w:oddVBand="0" w:evenVBand="0" w:oddHBand="0" w:evenHBand="0" w:firstRowFirstColumn="0" w:firstRowLastColumn="0" w:lastRowFirstColumn="0" w:lastRowLastColumn="0"/>
+            <w:tcW w:w="1696" w:type="dxa"/>
+          </w:tcPr>
+          <w:p>
+            <w:pPr>
+              <w:rPr>
+                <w:rFonts w:ascii="Arial" w:hAnsi="Arial" w:cs="Arial"/>
+                <w:sz w:val="20"/>
+                <w:szCs w:val="20"/>
+              </w:rPr>
+            </w:pPr>
+            <w:r>
+              <w:rPr>
+                <w:rFonts w:ascii="Arial" w:hAnsi="Arial" w:cs="Arial"/>
+                <w:sz w:val="20"/>
+                <w:szCs w:val="20"/>
+              </w:rPr>
+              <w:t>Initial Design</w:t>
+            </w:r>
+          </w:p>
+        </w:tc>
+        <w:tc>
+          <w:tcPr>
+            <w:tcW w:w="7270" w:type="dxa"/>
+          </w:tcPr>
+          <w:p>
+            <w:pPr>
+              <w:cnfStyle w:val="000000100000" w:firstRow="0" w:lastRow="0" w:firstColumn="0" w:lastColumn="0" w:oddVBand="0" w:evenVBand="0" w:oddHBand="1" w:evenHBand="0" w:firstRowFirstColumn="0" w:firstRowLastColumn="0" w:lastRowFirstColumn="0" w:lastRowLastColumn="0"/>
+              <w:rPr>
+                <w:rFonts w:ascii="Arial" w:hAnsi="Arial" w:cs="Arial"/>
+                <w:sz w:val="20"/>
+                <w:szCs w:val="20"/>
+              </w:rPr>
+            </w:pPr>
+          </w:p>
+        </w:tc>
+      </w:tr>
+      <w:tr>
+        <w:tc>
+          <w:tcPr>
+            <w:cnfStyle w:val="001000000000" w:firstRow="0" w:lastRow="0" w:firstColumn="1" w:lastColumn="0" w:oddVBand="0" w:evenVBand="0" w:oddHBand="0" w:evenHBand="0" w:firstRowFirstColumn="0" w:firstRowLastColumn="0" w:lastRowFirstColumn="0" w:lastRowLastColumn="0"/>
+            <w:tcW w:w="1696" w:type="dxa"/>
+          </w:tcPr>
+          <w:p>
+            <w:pPr>
+              <w:rPr>
+                <w:rFonts w:ascii="Arial" w:hAnsi="Arial" w:cs="Arial"/>
+                <w:sz w:val="20"/>
+                <w:szCs w:val="20"/>
+              </w:rPr>
+            </w:pPr>
+            <w:r>
+              <w:rPr>
+                <w:rFonts w:ascii="Arial" w:hAnsi="Arial" w:cs="Arial"/>
+                <w:sz w:val="20"/>
+                <w:szCs w:val="20"/>
+              </w:rPr>
+              <w:t>Implementation</w:t>
+            </w:r>
+          </w:p>
+        </w:tc>
+        <w:tc>
+          <w:tcPr>
+            <w:tcW w:w="7270" w:type="dxa"/>
+          </w:tcPr>
+          <w:p>
+            <w:pPr>
+              <w:cnfStyle w:val="000000000000" w:firstRow="0" w:lastRow="0" w:firstColumn="0" w:lastColumn="0" w:oddVBand="0" w:evenVBand="0" w:oddHBand="0" w:evenHBand="0" w:firstRowFirstColumn="0" w:firstRowLastColumn="0" w:lastRowFirstColumn="0" w:lastRowLastColumn="0"/>
+              <w:rPr>
+                <w:rFonts w:ascii="Arial" w:hAnsi="Arial" w:cs="Arial"/>
+                <w:sz w:val="20"/>
+                <w:szCs w:val="20"/>
+              </w:rPr>
+            </w:pPr>
+          </w:p>
+        </w:tc>
+      </w:tr>
+      <w:tr>
+        <w:trPr>
+          <w:cnfStyle w:val="000000100000" w:firstRow="0" w:lastRow="0" w:firstColumn="0" w:lastColumn="0" w:oddVBand="0" w:evenVBand="0" w:oddHBand="1" w:evenHBand="0" w:firstRowFirstColumn="0" w:firstRowLastColumn="0" w:lastRowFirstColumn="0" w:lastRowLastColumn="0"/>
+        </w:trPr>
+        <w:tc>
+          <w:tcPr>
+            <w:cnfStyle w:val="001000000000" w:firstRow="0" w:lastRow="0" w:firstColumn="1" w:lastColumn="0" w:oddVBand="0" w:evenVBand="0" w:oddHBand="0" w:evenHBand="0" w:firstRowFirstColumn="0" w:firstRowLastColumn="0" w:lastRowFirstColumn="0" w:lastRowLastColumn="0"/>
+            <w:tcW w:w="1696" w:type="dxa"/>
+          </w:tcPr>
+          <w:p>
+            <w:pPr>
+              <w:rPr>
+                <w:rFonts w:ascii="Arial" w:hAnsi="Arial" w:cs="Arial"/>
+                <w:sz w:val="20"/>
+                <w:szCs w:val="20"/>
+              </w:rPr>
+            </w:pPr>
+            <w:r>
+              <w:rPr>
+                <w:rFonts w:ascii="Arial" w:hAnsi="Arial" w:cs="Arial"/>
+                <w:sz w:val="20"/>
+                <w:szCs w:val="20"/>
+              </w:rPr>
+              <w:lastRenderedPageBreak/>
               <w:t>Benefits / Pitfalls</w:t>
             </w:r>
           </w:p>
@@ -6833,4 +7389,16 @@
     </a:ext>
   </a:extLst>
 </a:theme>
+</file>
+
+<file path=customXml/item1.xml><?xml version="1.0" encoding="utf-8"?>
+<b:Sources xmlns:b="http://schemas.openxmlformats.org/officeDocument/2006/bibliography" xmlns="http://schemas.openxmlformats.org/officeDocument/2006/bibliography" SelectedStyle="\APASixthEditionOfficeOnline.xsl" StyleName="APA" Version="6"/>
+</file>
+
+<file path=customXml/itemProps1.xml><?xml version="1.0" encoding="utf-8"?>
+<ds:datastoreItem xmlns:ds="http://schemas.openxmlformats.org/officeDocument/2006/customXml" ds:itemID="{7F2F6097-1EF2-4495-BFC9-8699F1FD73A3}">
+  <ds:schemaRefs>
+    <ds:schemaRef ds:uri="http://schemas.openxmlformats.org/officeDocument/2006/bibliography"/>
+  </ds:schemaRefs>
+</ds:datastoreItem>
 </file>
</xml_diff>

<commit_message>
finiesh first draft of deve and figures
</commit_message>
<xml_diff>
--- a/Dissertation/Development and Implementation.docx
+++ b/Dissertation/Development and Implementation.docx
@@ -2317,96 +2317,6 @@
               <w:cnfStyle w:val="000000100000" w:firstRow="0" w:lastRow="0" w:firstColumn="0" w:lastColumn="0" w:oddVBand="0" w:evenVBand="0" w:oddHBand="1" w:evenHBand="0" w:firstRowFirstColumn="0" w:firstRowLastColumn="0" w:lastRowFirstColumn="0" w:lastRowLastColumn="0"/>
               <w:rPr>
                 <w:rFonts w:ascii="Arial" w:hAnsi="Arial" w:cs="Arial"/>
-                <w:b/>
-                <w:bCs/>
-                <w:sz w:val="20"/>
-                <w:szCs w:val="20"/>
-              </w:rPr>
-            </w:pPr>
-            <w:r>
-              <w:rPr>
-                <w:rFonts w:ascii="Arial" w:hAnsi="Arial" w:cs="Arial"/>
-                <w:b/>
-                <w:bCs/>
-                <w:sz w:val="20"/>
-                <w:szCs w:val="20"/>
-              </w:rPr>
-              <w:t>Checks</w:t>
-            </w:r>
-          </w:p>
-          <w:p>
-            <w:pPr>
-              <w:cnfStyle w:val="000000100000" w:firstRow="0" w:lastRow="0" w:firstColumn="0" w:lastColumn="0" w:oddVBand="0" w:evenVBand="0" w:oddHBand="1" w:evenHBand="0" w:firstRowFirstColumn="0" w:firstRowLastColumn="0" w:lastRowFirstColumn="0" w:lastRowLastColumn="0"/>
-              <w:rPr>
-                <w:rFonts w:ascii="Arial" w:hAnsi="Arial" w:cs="Arial"/>
-                <w:b/>
-                <w:bCs/>
-                <w:sz w:val="20"/>
-                <w:szCs w:val="20"/>
-              </w:rPr>
-            </w:pPr>
-          </w:p>
-          <w:p>
-            <w:pPr>
-              <w:cnfStyle w:val="000000100000" w:firstRow="0" w:lastRow="0" w:firstColumn="0" w:lastColumn="0" w:oddVBand="0" w:evenVBand="0" w:oddHBand="1" w:evenHBand="0" w:firstRowFirstColumn="0" w:firstRowLastColumn="0" w:lastRowFirstColumn="0" w:lastRowLastColumn="0"/>
-              <w:rPr>
-                <w:rFonts w:ascii="Arial" w:hAnsi="Arial" w:cs="Arial"/>
-                <w:b/>
-                <w:bCs/>
-                <w:sz w:val="20"/>
-                <w:szCs w:val="20"/>
-              </w:rPr>
-            </w:pPr>
-          </w:p>
-          <w:p>
-            <w:pPr>
-              <w:cnfStyle w:val="000000100000" w:firstRow="0" w:lastRow="0" w:firstColumn="0" w:lastColumn="0" w:oddVBand="0" w:evenVBand="0" w:oddHBand="1" w:evenHBand="0" w:firstRowFirstColumn="0" w:firstRowLastColumn="0" w:lastRowFirstColumn="0" w:lastRowLastColumn="0"/>
-              <w:rPr>
-                <w:rFonts w:ascii="Arial" w:hAnsi="Arial" w:cs="Arial"/>
-                <w:b/>
-                <w:bCs/>
-                <w:sz w:val="20"/>
-                <w:szCs w:val="20"/>
-              </w:rPr>
-            </w:pPr>
-          </w:p>
-          <w:p>
-            <w:pPr>
-              <w:cnfStyle w:val="000000100000" w:firstRow="0" w:lastRow="0" w:firstColumn="0" w:lastColumn="0" w:oddVBand="0" w:evenVBand="0" w:oddHBand="1" w:evenHBand="0" w:firstRowFirstColumn="0" w:firstRowLastColumn="0" w:lastRowFirstColumn="0" w:lastRowLastColumn="0"/>
-              <w:rPr>
-                <w:rFonts w:ascii="Arial" w:hAnsi="Arial" w:cs="Arial"/>
-                <w:b/>
-                <w:bCs/>
-                <w:sz w:val="20"/>
-                <w:szCs w:val="20"/>
-              </w:rPr>
-            </w:pPr>
-            <w:r>
-              <w:rPr>
-                <w:rFonts w:ascii="Arial" w:hAnsi="Arial" w:cs="Arial"/>
-                <w:b/>
-                <w:bCs/>
-                <w:sz w:val="20"/>
-                <w:szCs w:val="20"/>
-              </w:rPr>
-              <w:t>Curvature Profile</w:t>
-            </w:r>
-            <w:r>
-              <w:rPr>
-                <w:rFonts w:ascii="Arial" w:hAnsi="Arial" w:cs="Arial"/>
-                <w:b/>
-                <w:bCs/>
-                <w:sz w:val="20"/>
-                <w:szCs w:val="20"/>
-              </w:rPr>
-              <w:t xml:space="preserve"> / Difficulty</w:t>
-            </w:r>
-          </w:p>
-          <w:p>
-            <w:pPr>
-              <w:cnfStyle w:val="000000100000" w:firstRow="0" w:lastRow="0" w:firstColumn="0" w:lastColumn="0" w:oddVBand="0" w:evenVBand="0" w:oddHBand="1" w:evenHBand="0" w:firstRowFirstColumn="0" w:firstRowLastColumn="0" w:lastRowFirstColumn="0" w:lastRowLastColumn="0"/>
-              <w:rPr>
-                <w:rFonts w:ascii="Arial" w:hAnsi="Arial" w:cs="Arial"/>
                 <w:sz w:val="20"/>
                 <w:szCs w:val="20"/>
               </w:rPr>
@@ -2427,16 +2337,6 @@
               </w:rPr>
               <w:t xml:space="preserve">Shallow angles are considered easier than sharper angles, but continuous sharp angles or changes of direction also factor into the difficulty of the track. </w:t>
             </w:r>
-          </w:p>
-          <w:p>
-            <w:pPr>
-              <w:cnfStyle w:val="000000100000" w:firstRow="0" w:lastRow="0" w:firstColumn="0" w:lastColumn="0" w:oddVBand="0" w:evenVBand="0" w:oddHBand="1" w:evenHBand="0" w:firstRowFirstColumn="0" w:firstRowLastColumn="0" w:lastRowFirstColumn="0" w:lastRowLastColumn="0"/>
-              <w:rPr>
-                <w:rFonts w:ascii="Arial" w:hAnsi="Arial" w:cs="Arial"/>
-                <w:sz w:val="20"/>
-                <w:szCs w:val="20"/>
-              </w:rPr>
-            </w:pPr>
           </w:p>
         </w:tc>
       </w:tr>
@@ -3057,6 +2957,7 @@
                 <w:sz w:val="20"/>
                 <w:szCs w:val="20"/>
               </w:rPr>
+              <w:lastRenderedPageBreak/>
               <w:t xml:space="preserve">I assumed that tracks that were picked </w:t>
             </w:r>
             <w:r>
@@ -3407,6 +3308,66 @@
               </w:rPr>
               <w:t xml:space="preserve">, which could affect the evolution process. </w:t>
             </w:r>
+          </w:p>
+          <w:p>
+            <w:pPr>
+              <w:cnfStyle w:val="000000000000" w:firstRow="0" w:lastRow="0" w:firstColumn="0" w:lastColumn="0" w:oddVBand="0" w:evenVBand="0" w:oddHBand="0" w:evenHBand="0" w:firstRowFirstColumn="0" w:firstRowLastColumn="0" w:lastRowFirstColumn="0" w:lastRowLastColumn="0"/>
+              <w:rPr>
+                <w:rFonts w:ascii="Arial" w:hAnsi="Arial" w:cs="Arial"/>
+                <w:sz w:val="20"/>
+                <w:szCs w:val="20"/>
+              </w:rPr>
+            </w:pPr>
+          </w:p>
+          <w:p>
+            <w:pPr>
+              <w:cnfStyle w:val="000000000000" w:firstRow="0" w:lastRow="0" w:firstColumn="0" w:lastColumn="0" w:oddVBand="0" w:evenVBand="0" w:oddHBand="0" w:evenHBand="0" w:firstRowFirstColumn="0" w:firstRowLastColumn="0" w:lastRowFirstColumn="0" w:lastRowLastColumn="0"/>
+              <w:rPr>
+                <w:rFonts w:ascii="Arial" w:hAnsi="Arial" w:cs="Arial"/>
+                <w:b/>
+                <w:bCs/>
+                <w:sz w:val="20"/>
+                <w:szCs w:val="20"/>
+              </w:rPr>
+            </w:pPr>
+            <w:r>
+              <w:rPr>
+                <w:rFonts w:ascii="Arial" w:hAnsi="Arial" w:cs="Arial"/>
+                <w:b/>
+                <w:bCs/>
+                <w:sz w:val="20"/>
+                <w:szCs w:val="20"/>
+              </w:rPr>
+              <w:t>Time</w:t>
+            </w:r>
+          </w:p>
+          <w:p>
+            <w:pPr>
+              <w:cnfStyle w:val="000000000000" w:firstRow="0" w:lastRow="0" w:firstColumn="0" w:lastColumn="0" w:oddVBand="0" w:evenVBand="0" w:oddHBand="0" w:evenHBand="0" w:firstRowFirstColumn="0" w:firstRowLastColumn="0" w:lastRowFirstColumn="0" w:lastRowLastColumn="0"/>
+              <w:rPr>
+                <w:rFonts w:ascii="Arial" w:hAnsi="Arial" w:cs="Arial"/>
+                <w:sz w:val="20"/>
+                <w:szCs w:val="20"/>
+              </w:rPr>
+            </w:pPr>
+            <w:r>
+              <w:rPr>
+                <w:rFonts w:ascii="Arial" w:hAnsi="Arial" w:cs="Arial"/>
+                <w:sz w:val="20"/>
+                <w:szCs w:val="20"/>
+              </w:rPr>
+              <w:t xml:space="preserve">The local time since the track was last played is also stored. This is done to try to lessen their impact on the genetic algorithm if they have not been played recently.  </w:t>
+            </w:r>
+          </w:p>
+          <w:p>
+            <w:pPr>
+              <w:cnfStyle w:val="000000000000" w:firstRow="0" w:lastRow="0" w:firstColumn="0" w:lastColumn="0" w:oddVBand="0" w:evenVBand="0" w:oddHBand="0" w:evenHBand="0" w:firstRowFirstColumn="0" w:firstRowLastColumn="0" w:lastRowFirstColumn="0" w:lastRowLastColumn="0"/>
+              <w:rPr>
+                <w:rFonts w:ascii="Arial" w:hAnsi="Arial" w:cs="Arial"/>
+                <w:sz w:val="20"/>
+                <w:szCs w:val="20"/>
+              </w:rPr>
+            </w:pPr>
           </w:p>
         </w:tc>
       </w:tr>
@@ -3507,6 +3468,101 @@
               </w:rPr>
               <w:t xml:space="preserve">modelling a player. </w:t>
             </w:r>
+          </w:p>
+        </w:tc>
+      </w:tr>
+      <w:tr>
+        <w:trPr>
+          <w:cnfStyle w:val="000000100000" w:firstRow="0" w:lastRow="0" w:firstColumn="0" w:lastColumn="0" w:oddVBand="0" w:evenVBand="0" w:oddHBand="1" w:evenHBand="0" w:firstRowFirstColumn="0" w:firstRowLastColumn="0" w:lastRowFirstColumn="0" w:lastRowLastColumn="0"/>
+        </w:trPr>
+        <w:tc>
+          <w:tcPr>
+            <w:cnfStyle w:val="001000000000" w:firstRow="0" w:lastRow="0" w:firstColumn="1" w:lastColumn="0" w:oddVBand="0" w:evenVBand="0" w:oddHBand="0" w:evenHBand="0" w:firstRowFirstColumn="0" w:firstRowLastColumn="0" w:lastRowFirstColumn="0" w:lastRowLastColumn="0"/>
+            <w:tcW w:w="1696" w:type="dxa"/>
+          </w:tcPr>
+          <w:p>
+            <w:pPr>
+              <w:rPr>
+                <w:rFonts w:ascii="Arial" w:hAnsi="Arial" w:cs="Arial"/>
+                <w:sz w:val="20"/>
+                <w:szCs w:val="20"/>
+              </w:rPr>
+            </w:pPr>
+            <w:r>
+              <w:rPr>
+                <w:rFonts w:ascii="Arial" w:hAnsi="Arial" w:cs="Arial"/>
+                <w:sz w:val="20"/>
+                <w:szCs w:val="20"/>
+              </w:rPr>
+              <w:t>Figures</w:t>
+            </w:r>
+          </w:p>
+        </w:tc>
+        <w:tc>
+          <w:tcPr>
+            <w:tcW w:w="7270" w:type="dxa"/>
+          </w:tcPr>
+          <w:p>
+            <w:pPr>
+              <w:cnfStyle w:val="000000100000" w:firstRow="0" w:lastRow="0" w:firstColumn="0" w:lastColumn="0" w:oddVBand="0" w:evenVBand="0" w:oddHBand="1" w:evenHBand="0" w:firstRowFirstColumn="0" w:firstRowLastColumn="0" w:lastRowFirstColumn="0" w:lastRowLastColumn="0"/>
+              <w:rPr>
+                <w:rFonts w:ascii="Arial" w:hAnsi="Arial" w:cs="Arial"/>
+                <w:sz w:val="20"/>
+                <w:szCs w:val="20"/>
+              </w:rPr>
+            </w:pPr>
+            <w:r>
+              <w:rPr>
+                <w:rFonts w:ascii="Arial" w:hAnsi="Arial" w:cs="Arial"/>
+                <w:sz w:val="20"/>
+                <w:szCs w:val="20"/>
+              </w:rPr>
+              <w:t>Time Falloff</w:t>
+            </w:r>
+          </w:p>
+          <w:p>
+            <w:pPr>
+              <w:cnfStyle w:val="000000100000" w:firstRow="0" w:lastRow="0" w:firstColumn="0" w:lastColumn="0" w:oddVBand="0" w:evenVBand="0" w:oddHBand="1" w:evenHBand="0" w:firstRowFirstColumn="0" w:firstRowLastColumn="0" w:lastRowFirstColumn="0" w:lastRowLastColumn="0"/>
+              <w:rPr>
+                <w:rFonts w:ascii="Arial" w:hAnsi="Arial" w:cs="Arial"/>
+                <w:sz w:val="20"/>
+                <w:szCs w:val="20"/>
+              </w:rPr>
+            </w:pPr>
+            <w:r>
+              <w:rPr>
+                <w:noProof/>
+              </w:rPr>
+              <w:drawing>
+                <wp:inline distT="0" distB="0" distL="0" distR="0" wp14:anchorId="0AC7D2CA" wp14:editId="48313AE1">
+                  <wp:extent cx="3524250" cy="2114550"/>
+                  <wp:effectExtent l="0" t="0" r="0" b="0"/>
+                  <wp:docPr id="5" name="Chart 5">
+                    <a:extLst xmlns:a="http://schemas.openxmlformats.org/drawingml/2006/main">
+                      <a:ext uri="{FF2B5EF4-FFF2-40B4-BE49-F238E27FC236}">
+                        <a16:creationId xmlns:a16="http://schemas.microsoft.com/office/drawing/2014/main" id="{9B6EC336-A3ED-4502-B2AB-41202B11DA36}"/>
+                      </a:ext>
+                    </a:extLst>
+                  </wp:docPr>
+                  <wp:cNvGraphicFramePr/>
+                  <a:graphic xmlns:a="http://schemas.openxmlformats.org/drawingml/2006/main">
+                    <a:graphicData uri="http://schemas.openxmlformats.org/drawingml/2006/chart">
+                      <c:chart xmlns:c="http://schemas.openxmlformats.org/drawingml/2006/chart" xmlns:r="http://schemas.openxmlformats.org/officeDocument/2006/relationships" r:id="rId9"/>
+                    </a:graphicData>
+                  </a:graphic>
+                </wp:inline>
+              </w:drawing>
+            </w:r>
+          </w:p>
+          <w:p>
+            <w:pPr>
+              <w:cnfStyle w:val="000000100000" w:firstRow="0" w:lastRow="0" w:firstColumn="0" w:lastColumn="0" w:oddVBand="0" w:evenVBand="0" w:oddHBand="1" w:evenHBand="0" w:firstRowFirstColumn="0" w:firstRowLastColumn="0" w:lastRowFirstColumn="0" w:lastRowLastColumn="0"/>
+              <w:rPr>
+                <w:rFonts w:ascii="Arial" w:hAnsi="Arial" w:cs="Arial"/>
+                <w:sz w:val="20"/>
+                <w:szCs w:val="20"/>
+              </w:rPr>
+            </w:pPr>
           </w:p>
         </w:tc>
       </w:tr>
@@ -3689,7 +3745,16 @@
                 <w:sz w:val="20"/>
                 <w:szCs w:val="20"/>
               </w:rPr>
-              <w:t>Initially I wanted all the requests to be available for the player to choose from, this would allow for better optimisation of the ideal track. However, because of the limit</w:t>
+              <w:t xml:space="preserve">Initially I wanted all the requests to be available for the player to choose from, this would allow for better optimisation of the ideal track. However, because of </w:t>
+            </w:r>
+            <w:r>
+              <w:rPr>
+                <w:rFonts w:ascii="Arial" w:hAnsi="Arial" w:cs="Arial"/>
+                <w:sz w:val="20"/>
+                <w:szCs w:val="20"/>
+              </w:rPr>
+              <w:lastRenderedPageBreak/>
+              <w:t>the limit</w:t>
             </w:r>
             <w:r>
               <w:rPr>
@@ -3802,6 +3867,7 @@
                 <w:sz w:val="20"/>
                 <w:szCs w:val="20"/>
               </w:rPr>
+              <w:lastRenderedPageBreak/>
               <w:t>Implementation</w:t>
             </w:r>
           </w:p>
@@ -4040,7 +4106,6 @@
                 <w:sz w:val="20"/>
                 <w:szCs w:val="20"/>
               </w:rPr>
-              <w:lastRenderedPageBreak/>
               <w:t>Figure</w:t>
             </w:r>
           </w:p>
@@ -4261,31 +4326,7 @@
                 <w:sz w:val="20"/>
                 <w:szCs w:val="20"/>
               </w:rPr>
-              <w:t>After each race, a chromosome (Track DNA) is created</w:t>
-            </w:r>
-            <w:r>
-              <w:rPr>
-                <w:rFonts w:ascii="Arial" w:hAnsi="Arial" w:cs="Arial"/>
-                <w:sz w:val="20"/>
-                <w:szCs w:val="20"/>
-              </w:rPr>
-              <w:t xml:space="preserve">, it contains </w:t>
-            </w:r>
-            <w:r>
-              <w:rPr>
-                <w:rFonts w:ascii="Arial" w:hAnsi="Arial" w:cs="Arial"/>
-                <w:sz w:val="20"/>
-                <w:szCs w:val="20"/>
-              </w:rPr>
-              <w:t>a combination of the standard track data (points, segments, measurements) and its corresponding player data.</w:t>
-            </w:r>
-            <w:r>
-              <w:rPr>
-                <w:rFonts w:ascii="Arial" w:hAnsi="Arial" w:cs="Arial"/>
-                <w:sz w:val="20"/>
-                <w:szCs w:val="20"/>
-              </w:rPr>
-              <w:t xml:space="preserve"> Different systems in the algorithm use part of the chromosome for their processes. </w:t>
+              <w:t xml:space="preserve">After each race, a chromosome (Track DNA) is created, it contains a combination of the standard track data (points, segments, measurements) and its corresponding player data. Different systems in the algorithm use part of the chromosome for their processes. </w:t>
             </w:r>
             <w:r>
               <w:rPr>
@@ -4801,6 +4842,7 @@
                 <w:sz w:val="20"/>
                 <w:szCs w:val="20"/>
               </w:rPr>
+              <w:lastRenderedPageBreak/>
               <w:t>When it comes to mobile gaming, being able to keep first-time players is one of the most important requirements for a successful game. So, being able to access to core of the game quicker could lead to a more popular game.</w:t>
             </w:r>
           </w:p>
@@ -4854,6 +4896,7 @@
                 <w:sz w:val="20"/>
                 <w:szCs w:val="20"/>
               </w:rPr>
+              <w:lastRenderedPageBreak/>
               <w:t>Worked Well / Didn’t Work Well</w:t>
             </w:r>
           </w:p>
@@ -5056,16 +5099,7 @@
                 <w:sz w:val="20"/>
                 <w:szCs w:val="20"/>
               </w:rPr>
-              <w:t xml:space="preserve">, which is created from a combination of player </w:t>
-            </w:r>
-            <w:r>
-              <w:rPr>
-                <w:rFonts w:ascii="Arial" w:hAnsi="Arial" w:cs="Arial"/>
-                <w:sz w:val="20"/>
-                <w:szCs w:val="20"/>
-              </w:rPr>
-              <w:lastRenderedPageBreak/>
-              <w:t>requests and gameplay. It stores the supposed best values in the following categories:</w:t>
+              <w:t>, which is created from a combination of player requests and gameplay. It stores the supposed best values in the following categories:</w:t>
             </w:r>
             <w:r>
               <w:rPr>
@@ -5259,6 +5293,16 @@
               </w:rPr>
               <w:t>Each element of the array corresponds to a category within the ideal track. The elements can go from 0, which is a fail, to 1, which is considered perfect.</w:t>
             </w:r>
+          </w:p>
+          <w:p>
+            <w:pPr>
+              <w:cnfStyle w:val="000000100000" w:firstRow="0" w:lastRow="0" w:firstColumn="0" w:lastColumn="0" w:oddVBand="0" w:evenVBand="0" w:oddHBand="1" w:evenHBand="0" w:firstRowFirstColumn="0" w:firstRowLastColumn="0" w:lastRowFirstColumn="0" w:lastRowLastColumn="0"/>
+              <w:rPr>
+                <w:rFonts w:ascii="Arial" w:hAnsi="Arial" w:cs="Arial"/>
+                <w:sz w:val="20"/>
+                <w:szCs w:val="20"/>
+              </w:rPr>
+            </w:pPr>
           </w:p>
           <w:p>
             <w:pPr>
@@ -5318,7 +5362,6 @@
                 <w:sz w:val="20"/>
                 <w:szCs w:val="20"/>
               </w:rPr>
-              <w:lastRenderedPageBreak/>
               <w:t>Implementation</w:t>
             </w:r>
           </w:p>
@@ -5532,6 +5575,24 @@
               </w:rPr>
               <w:t>Vector Fitness</w:t>
             </w:r>
+            <w:r>
+              <w:rPr>
+                <w:rFonts w:ascii="Arial" w:hAnsi="Arial" w:cs="Arial"/>
+                <w:sz w:val="20"/>
+                <w:szCs w:val="20"/>
+              </w:rPr>
+              <w:t xml:space="preserve"> 8 </w:t>
+            </w:r>
+            <w:proofErr w:type="spellStart"/>
+            <w:r>
+              <w:rPr>
+                <w:rFonts w:ascii="Arial" w:hAnsi="Arial" w:cs="Arial"/>
+                <w:sz w:val="20"/>
+                <w:szCs w:val="20"/>
+              </w:rPr>
+              <w:t>elemtns</w:t>
+            </w:r>
+            <w:proofErr w:type="spellEnd"/>
           </w:p>
           <w:p>
             <w:pPr>
@@ -5666,7 +5727,39 @@
                 <w:sz w:val="20"/>
                 <w:szCs w:val="20"/>
               </w:rPr>
-              <w:t>Fitness Proportionate Selection</w:t>
+              <w:t>Once the initial population has been filled</w:t>
+            </w:r>
+            <w:r>
+              <w:rPr>
+                <w:rFonts w:ascii="Arial" w:hAnsi="Arial" w:cs="Arial"/>
+                <w:sz w:val="20"/>
+                <w:szCs w:val="20"/>
+              </w:rPr>
+              <w:t xml:space="preserve">, the crossover parent selection is based on the probability which is proportional to their fitness. The method for selection I used was Stochastic Universal Sampling (Baker 1987), which uses </w:t>
+            </w:r>
+            <w:r>
+              <w:rPr>
+                <w:rFonts w:ascii="Arial" w:hAnsi="Arial" w:cs="Arial"/>
+                <w:sz w:val="20"/>
+                <w:szCs w:val="20"/>
+              </w:rPr>
+              <w:t xml:space="preserve">2 fixed points to output both parent within the same </w:t>
+            </w:r>
+            <w:r>
+              <w:rPr>
+                <w:rFonts w:ascii="Arial" w:hAnsi="Arial" w:cs="Arial"/>
+                <w:sz w:val="20"/>
+                <w:szCs w:val="20"/>
+              </w:rPr>
+              <w:t>process.</w:t>
+            </w:r>
+            <w:r>
+              <w:rPr>
+                <w:rFonts w:ascii="Arial" w:hAnsi="Arial" w:cs="Arial"/>
+                <w:sz w:val="20"/>
+                <w:szCs w:val="20"/>
+              </w:rPr>
+              <w:t xml:space="preserve"> This methodology worked well, as it meant better tracks had a larger impact on the child population.</w:t>
             </w:r>
           </w:p>
         </w:tc>
@@ -5791,6 +5884,124 @@
                 <w:szCs w:val="20"/>
               </w:rPr>
             </w:pPr>
+          </w:p>
+        </w:tc>
+      </w:tr>
+      <w:tr>
+        <w:trPr>
+          <w:cnfStyle w:val="000000100000" w:firstRow="0" w:lastRow="0" w:firstColumn="0" w:lastColumn="0" w:oddVBand="0" w:evenVBand="0" w:oddHBand="1" w:evenHBand="0" w:firstRowFirstColumn="0" w:firstRowLastColumn="0" w:lastRowFirstColumn="0" w:lastRowLastColumn="0"/>
+        </w:trPr>
+        <w:tc>
+          <w:tcPr>
+            <w:cnfStyle w:val="001000000000" w:firstRow="0" w:lastRow="0" w:firstColumn="1" w:lastColumn="0" w:oddVBand="0" w:evenVBand="0" w:oddHBand="0" w:evenHBand="0" w:firstRowFirstColumn="0" w:firstRowLastColumn="0" w:lastRowFirstColumn="0" w:lastRowLastColumn="0"/>
+            <w:tcW w:w="1696" w:type="dxa"/>
+          </w:tcPr>
+          <w:p>
+            <w:pPr>
+              <w:rPr>
+                <w:rFonts w:ascii="Arial" w:hAnsi="Arial" w:cs="Arial"/>
+                <w:sz w:val="20"/>
+                <w:szCs w:val="20"/>
+              </w:rPr>
+            </w:pPr>
+            <w:r>
+              <w:rPr>
+                <w:rFonts w:ascii="Arial" w:hAnsi="Arial" w:cs="Arial"/>
+                <w:sz w:val="20"/>
+                <w:szCs w:val="20"/>
+              </w:rPr>
+              <w:t>Figures</w:t>
+            </w:r>
+          </w:p>
+        </w:tc>
+        <w:tc>
+          <w:tcPr>
+            <w:tcW w:w="7270" w:type="dxa"/>
+          </w:tcPr>
+          <w:p>
+            <w:pPr>
+              <w:cnfStyle w:val="000000100000" w:firstRow="0" w:lastRow="0" w:firstColumn="0" w:lastColumn="0" w:oddVBand="0" w:evenVBand="0" w:oddHBand="1" w:evenHBand="0" w:firstRowFirstColumn="0" w:firstRowLastColumn="0" w:lastRowFirstColumn="0" w:lastRowLastColumn="0"/>
+              <w:rPr>
+                <w:rFonts w:ascii="Arial" w:hAnsi="Arial" w:cs="Arial"/>
+                <w:sz w:val="20"/>
+                <w:szCs w:val="20"/>
+              </w:rPr>
+            </w:pPr>
+            <w:r>
+              <w:rPr>
+                <w:rFonts w:ascii="Arial" w:hAnsi="Arial" w:cs="Arial"/>
+                <w:sz w:val="20"/>
+                <w:szCs w:val="20"/>
+              </w:rPr>
+              <w:t>Stochastic Universal Sampling</w:t>
+            </w:r>
+          </w:p>
+          <w:p>
+            <w:pPr>
+              <w:cnfStyle w:val="000000100000" w:firstRow="0" w:lastRow="0" w:firstColumn="0" w:lastColumn="0" w:oddVBand="0" w:evenVBand="0" w:oddHBand="1" w:evenHBand="0" w:firstRowFirstColumn="0" w:firstRowLastColumn="0" w:lastRowFirstColumn="0" w:lastRowLastColumn="0"/>
+              <w:rPr>
+                <w:rFonts w:ascii="Arial" w:hAnsi="Arial" w:cs="Arial"/>
+                <w:sz w:val="20"/>
+                <w:szCs w:val="20"/>
+              </w:rPr>
+            </w:pPr>
+            <w:r>
+              <w:rPr>
+                <w:rFonts w:ascii="Arial" w:hAnsi="Arial" w:cs="Arial"/>
+                <w:noProof/>
+                <w:sz w:val="20"/>
+                <w:szCs w:val="20"/>
+              </w:rPr>
+              <w:lastRenderedPageBreak/>
+              <w:drawing>
+                <wp:inline distT="0" distB="0" distL="0" distR="0" wp14:anchorId="37E89AB2" wp14:editId="38DB3D2F">
+                  <wp:extent cx="4305300" cy="1866583"/>
+                  <wp:effectExtent l="0" t="0" r="0" b="635"/>
+                  <wp:docPr id="4" name="Picture 4"/>
+                  <wp:cNvGraphicFramePr>
+                    <a:graphicFrameLocks xmlns:a="http://schemas.openxmlformats.org/drawingml/2006/main" noChangeAspect="1"/>
+                  </wp:cNvGraphicFramePr>
+                  <a:graphic xmlns:a="http://schemas.openxmlformats.org/drawingml/2006/main">
+                    <a:graphicData uri="http://schemas.openxmlformats.org/drawingml/2006/picture">
+                      <pic:pic xmlns:pic="http://schemas.openxmlformats.org/drawingml/2006/picture">
+                        <pic:nvPicPr>
+                          <pic:cNvPr id="0" name="Picture 1"/>
+                          <pic:cNvPicPr>
+                            <a:picLocks noChangeAspect="1" noChangeArrowheads="1"/>
+                          </pic:cNvPicPr>
+                        </pic:nvPicPr>
+                        <pic:blipFill>
+                          <a:blip r:embed="rId10" cstate="print">
+                            <a:extLst>
+                              <a:ext uri="{28A0092B-C50C-407E-A947-70E740481C1C}">
+                                <a14:useLocalDpi xmlns:a14="http://schemas.microsoft.com/office/drawing/2010/main" val="0"/>
+                              </a:ext>
+                            </a:extLst>
+                          </a:blip>
+                          <a:srcRect/>
+                          <a:stretch>
+                            <a:fillRect/>
+                          </a:stretch>
+                        </pic:blipFill>
+                        <pic:spPr bwMode="auto">
+                          <a:xfrm>
+                            <a:off x="0" y="0"/>
+                            <a:ext cx="4569478" cy="1981119"/>
+                          </a:xfrm>
+                          <a:prstGeom prst="rect">
+                            <a:avLst/>
+                          </a:prstGeom>
+                          <a:noFill/>
+                          <a:ln>
+                            <a:noFill/>
+                          </a:ln>
+                        </pic:spPr>
+                      </pic:pic>
+                    </a:graphicData>
+                  </a:graphic>
+                </wp:inline>
+              </w:drawing>
+            </w:r>
           </w:p>
         </w:tc>
       </w:tr>
@@ -5930,23 +6141,7 @@
                 <w:sz w:val="20"/>
                 <w:szCs w:val="20"/>
               </w:rPr>
-              <w:t xml:space="preserve">When the 2 parent tracks need to be compared, a </w:t>
-            </w:r>
-            <w:r>
-              <w:rPr>
-                <w:rFonts w:ascii="Arial" w:hAnsi="Arial" w:cs="Arial"/>
-                <w:sz w:val="20"/>
-                <w:szCs w:val="20"/>
-              </w:rPr>
-              <w:t>weighted random number based on their fitness</w:t>
-            </w:r>
-            <w:r>
-              <w:rPr>
-                <w:rFonts w:ascii="Arial" w:hAnsi="Arial" w:cs="Arial"/>
-                <w:sz w:val="20"/>
-                <w:szCs w:val="20"/>
-              </w:rPr>
-              <w:t xml:space="preserve"> is used.</w:t>
+              <w:t>When the 2 parent tracks need to be compared, a weighted random number based on their fitness is used.</w:t>
             </w:r>
             <w:r>
               <w:rPr>
@@ -5982,23 +6177,7 @@
                 <w:sz w:val="20"/>
                 <w:szCs w:val="20"/>
               </w:rPr>
-              <w:t xml:space="preserve">To </w:t>
-            </w:r>
-            <w:r>
-              <w:rPr>
-                <w:rFonts w:ascii="Arial" w:hAnsi="Arial" w:cs="Arial"/>
-                <w:sz w:val="20"/>
-                <w:szCs w:val="20"/>
-              </w:rPr>
-              <w:t>avoid as many issues as possible</w:t>
-            </w:r>
-            <w:r>
-              <w:rPr>
-                <w:rFonts w:ascii="Arial" w:hAnsi="Arial" w:cs="Arial"/>
-                <w:sz w:val="20"/>
-                <w:szCs w:val="20"/>
-              </w:rPr>
-              <w:t xml:space="preserve"> the</w:t>
+              <w:t>To avoid as many issues as possible the</w:t>
             </w:r>
             <w:r>
               <w:rPr>
@@ -6070,15 +6249,87 @@
                 <w:sz w:val="20"/>
                 <w:szCs w:val="20"/>
               </w:rPr>
-              <w:t xml:space="preserve">parent tracks point </w:t>
-            </w:r>
-            <w:r>
-              <w:rPr>
-                <w:rFonts w:ascii="Arial" w:hAnsi="Arial" w:cs="Arial"/>
-                <w:sz w:val="20"/>
-                <w:szCs w:val="20"/>
-              </w:rPr>
-              <w:t>total</w:t>
+              <w:t xml:space="preserve">parent tracks point total. </w:t>
+            </w:r>
+            <w:r>
+              <w:rPr>
+                <w:rFonts w:ascii="Arial" w:hAnsi="Arial" w:cs="Arial"/>
+                <w:sz w:val="20"/>
+                <w:szCs w:val="20"/>
+              </w:rPr>
+              <w:t xml:space="preserve"> If they both have the same rotation, there is no change but if they are opposite then it is chosen from </w:t>
+            </w:r>
+            <w:r>
+              <w:rPr>
+                <w:rFonts w:ascii="Arial" w:hAnsi="Arial" w:cs="Arial"/>
+                <w:sz w:val="20"/>
+                <w:szCs w:val="20"/>
+              </w:rPr>
+              <w:t>the weighted number.</w:t>
+            </w:r>
+          </w:p>
+          <w:p>
+            <w:pPr>
+              <w:cnfStyle w:val="000000000000" w:firstRow="0" w:lastRow="0" w:firstColumn="0" w:lastColumn="0" w:oddVBand="0" w:evenVBand="0" w:oddHBand="0" w:evenHBand="0" w:firstRowFirstColumn="0" w:firstRowLastColumn="0" w:lastRowFirstColumn="0" w:lastRowLastColumn="0"/>
+              <w:rPr>
+                <w:rFonts w:ascii="Arial" w:hAnsi="Arial" w:cs="Arial"/>
+                <w:sz w:val="20"/>
+                <w:szCs w:val="20"/>
+              </w:rPr>
+            </w:pPr>
+          </w:p>
+          <w:p>
+            <w:pPr>
+              <w:cnfStyle w:val="000000000000" w:firstRow="0" w:lastRow="0" w:firstColumn="0" w:lastColumn="0" w:oddVBand="0" w:evenVBand="0" w:oddHBand="0" w:evenHBand="0" w:firstRowFirstColumn="0" w:firstRowLastColumn="0" w:lastRowFirstColumn="0" w:lastRowLastColumn="0"/>
+              <w:rPr>
+                <w:rFonts w:ascii="Arial" w:hAnsi="Arial" w:cs="Arial"/>
+                <w:sz w:val="20"/>
+                <w:szCs w:val="20"/>
+              </w:rPr>
+            </w:pPr>
+            <w:r>
+              <w:rPr>
+                <w:rFonts w:ascii="Arial" w:hAnsi="Arial" w:cs="Arial"/>
+                <w:sz w:val="20"/>
+                <w:szCs w:val="20"/>
+              </w:rPr>
+              <w:t>The 2 tracks are scaled to the new point count with the same script used to create checkpoints. The tracks are then centred on 0,0 and changed to have the same rotation.</w:t>
+            </w:r>
+          </w:p>
+          <w:p>
+            <w:pPr>
+              <w:cnfStyle w:val="000000000000" w:firstRow="0" w:lastRow="0" w:firstColumn="0" w:lastColumn="0" w:oddVBand="0" w:evenVBand="0" w:oddHBand="0" w:evenHBand="0" w:firstRowFirstColumn="0" w:firstRowLastColumn="0" w:lastRowFirstColumn="0" w:lastRowLastColumn="0"/>
+              <w:rPr>
+                <w:rFonts w:ascii="Arial" w:hAnsi="Arial" w:cs="Arial"/>
+                <w:sz w:val="20"/>
+                <w:szCs w:val="20"/>
+              </w:rPr>
+            </w:pPr>
+          </w:p>
+          <w:p>
+            <w:pPr>
+              <w:cnfStyle w:val="000000000000" w:firstRow="0" w:lastRow="0" w:firstColumn="0" w:lastColumn="0" w:oddVBand="0" w:evenVBand="0" w:oddHBand="0" w:evenHBand="0" w:firstRowFirstColumn="0" w:firstRowLastColumn="0" w:lastRowFirstColumn="0" w:lastRowLastColumn="0"/>
+              <w:rPr>
+                <w:rFonts w:ascii="Arial" w:hAnsi="Arial" w:cs="Arial"/>
+                <w:sz w:val="20"/>
+                <w:szCs w:val="20"/>
+              </w:rPr>
+            </w:pPr>
+            <w:r>
+              <w:rPr>
+                <w:rFonts w:ascii="Arial" w:hAnsi="Arial" w:cs="Arial"/>
+                <w:sz w:val="20"/>
+                <w:szCs w:val="20"/>
+              </w:rPr>
+              <w:t>Then the corresponding segment types on each track are compared and stored.</w:t>
+            </w:r>
+            <w:r>
+              <w:rPr>
+                <w:rFonts w:ascii="Arial" w:hAnsi="Arial" w:cs="Arial"/>
+                <w:sz w:val="20"/>
+                <w:szCs w:val="20"/>
+              </w:rPr>
+              <w:t xml:space="preserve"> If the corresponding segments have the same direction, then the child track will have the same direction at that point. If they are opposed, it is based off the weighted number</w:t>
             </w:r>
             <w:r>
               <w:rPr>
@@ -6094,15 +6345,39 @@
                 <w:sz w:val="20"/>
                 <w:szCs w:val="20"/>
               </w:rPr>
-              <w:t xml:space="preserve"> If they both have the same rotation, there is no change but if they are opposite then it is chosen from </w:t>
-            </w:r>
-            <w:r>
-              <w:rPr>
-                <w:rFonts w:ascii="Arial" w:hAnsi="Arial" w:cs="Arial"/>
-                <w:sz w:val="20"/>
-                <w:szCs w:val="20"/>
-              </w:rPr>
-              <w:t>the weighted number.</w:t>
+              <w:t xml:space="preserve">This process also had a chance to mutate, </w:t>
+            </w:r>
+            <w:r>
+              <w:rPr>
+                <w:rFonts w:ascii="Arial" w:hAnsi="Arial" w:cs="Arial"/>
+                <w:sz w:val="20"/>
+                <w:szCs w:val="20"/>
+              </w:rPr>
+              <w:t>receiving</w:t>
+            </w:r>
+            <w:r>
+              <w:rPr>
+                <w:rFonts w:ascii="Arial" w:hAnsi="Arial" w:cs="Arial"/>
+                <w:sz w:val="20"/>
+                <w:szCs w:val="20"/>
+              </w:rPr>
+              <w:t xml:space="preserve"> a random segment direction</w:t>
+            </w:r>
+            <w:r>
+              <w:rPr>
+                <w:rFonts w:ascii="Arial" w:hAnsi="Arial" w:cs="Arial"/>
+                <w:sz w:val="20"/>
+                <w:szCs w:val="20"/>
+              </w:rPr>
+              <w:t xml:space="preserve"> instead</w:t>
+            </w:r>
+            <w:r>
+              <w:rPr>
+                <w:rFonts w:ascii="Arial" w:hAnsi="Arial" w:cs="Arial"/>
+                <w:sz w:val="20"/>
+                <w:szCs w:val="20"/>
+              </w:rPr>
+              <w:t xml:space="preserve">. </w:t>
             </w:r>
           </w:p>
           <w:p>
@@ -6130,96 +6405,7 @@
                 <w:sz w:val="20"/>
                 <w:szCs w:val="20"/>
               </w:rPr>
-              <w:t>The 2 tracks are scaled to the new point count with the same script used to create checkpoints. The tracks are then centred on 0,0 and changed to have the same rotation.</w:t>
-            </w:r>
-          </w:p>
-          <w:p>
-            <w:pPr>
-              <w:cnfStyle w:val="000000000000" w:firstRow="0" w:lastRow="0" w:firstColumn="0" w:lastColumn="0" w:oddVBand="0" w:evenVBand="0" w:oddHBand="0" w:evenHBand="0" w:firstRowFirstColumn="0" w:firstRowLastColumn="0" w:lastRowFirstColumn="0" w:lastRowLastColumn="0"/>
-              <w:rPr>
-                <w:rFonts w:ascii="Arial" w:hAnsi="Arial" w:cs="Arial"/>
-                <w:sz w:val="20"/>
-                <w:szCs w:val="20"/>
-              </w:rPr>
-            </w:pPr>
-          </w:p>
-          <w:p>
-            <w:pPr>
-              <w:cnfStyle w:val="000000000000" w:firstRow="0" w:lastRow="0" w:firstColumn="0" w:lastColumn="0" w:oddVBand="0" w:evenVBand="0" w:oddHBand="0" w:evenHBand="0" w:firstRowFirstColumn="0" w:firstRowLastColumn="0" w:lastRowFirstColumn="0" w:lastRowLastColumn="0"/>
-              <w:rPr>
-                <w:rFonts w:ascii="Arial" w:hAnsi="Arial" w:cs="Arial"/>
-                <w:sz w:val="20"/>
-                <w:szCs w:val="20"/>
-              </w:rPr>
-            </w:pPr>
-            <w:r>
-              <w:rPr>
-                <w:rFonts w:ascii="Arial" w:hAnsi="Arial" w:cs="Arial"/>
-                <w:sz w:val="20"/>
-                <w:szCs w:val="20"/>
-              </w:rPr>
-              <w:t>Then the corresponding segment types on each track are compared and stored.</w:t>
-            </w:r>
-            <w:r>
-              <w:rPr>
-                <w:rFonts w:ascii="Arial" w:hAnsi="Arial" w:cs="Arial"/>
-                <w:sz w:val="20"/>
-                <w:szCs w:val="20"/>
-              </w:rPr>
-              <w:t xml:space="preserve"> If the corresponding segments have the same direction, then the child track will have the same direction at that point. If they are opposed, it is based off the weighted number</w:t>
-            </w:r>
-            <w:r>
-              <w:rPr>
-                <w:rFonts w:ascii="Arial" w:hAnsi="Arial" w:cs="Arial"/>
-                <w:sz w:val="20"/>
-                <w:szCs w:val="20"/>
-              </w:rPr>
-              <w:t xml:space="preserve">. </w:t>
-            </w:r>
-            <w:r>
-              <w:rPr>
-                <w:rFonts w:ascii="Arial" w:hAnsi="Arial" w:cs="Arial"/>
-                <w:sz w:val="20"/>
-                <w:szCs w:val="20"/>
-              </w:rPr>
-              <w:t xml:space="preserve">This process also had a chance to mutate, giving a random segment direction. </w:t>
-            </w:r>
-          </w:p>
-          <w:p>
-            <w:pPr>
-              <w:cnfStyle w:val="000000000000" w:firstRow="0" w:lastRow="0" w:firstColumn="0" w:lastColumn="0" w:oddVBand="0" w:evenVBand="0" w:oddHBand="0" w:evenHBand="0" w:firstRowFirstColumn="0" w:firstRowLastColumn="0" w:lastRowFirstColumn="0" w:lastRowLastColumn="0"/>
-              <w:rPr>
-                <w:rFonts w:ascii="Arial" w:hAnsi="Arial" w:cs="Arial"/>
-                <w:sz w:val="20"/>
-                <w:szCs w:val="20"/>
-              </w:rPr>
-            </w:pPr>
-          </w:p>
-          <w:p>
-            <w:pPr>
-              <w:cnfStyle w:val="000000000000" w:firstRow="0" w:lastRow="0" w:firstColumn="0" w:lastColumn="0" w:oddVBand="0" w:evenVBand="0" w:oddHBand="0" w:evenHBand="0" w:firstRowFirstColumn="0" w:firstRowLastColumn="0" w:lastRowFirstColumn="0" w:lastRowLastColumn="0"/>
-              <w:rPr>
-                <w:rFonts w:ascii="Arial" w:hAnsi="Arial" w:cs="Arial"/>
-                <w:sz w:val="20"/>
-                <w:szCs w:val="20"/>
-              </w:rPr>
-            </w:pPr>
-            <w:r>
-              <w:rPr>
-                <w:rFonts w:ascii="Arial" w:hAnsi="Arial" w:cs="Arial"/>
-                <w:sz w:val="20"/>
-                <w:szCs w:val="20"/>
-              </w:rPr>
-              <w:t xml:space="preserve">The child track then has a list of desired directions and would iterate through each direction and find a related segment from the parents to add. The result </w:t>
-            </w:r>
-            <w:r>
-              <w:rPr>
-                <w:rFonts w:ascii="Arial" w:hAnsi="Arial" w:cs="Arial"/>
-                <w:sz w:val="20"/>
-                <w:szCs w:val="20"/>
-              </w:rPr>
-              <w:lastRenderedPageBreak/>
-              <w:t>would be a list of segments which are then placed from the origin. After this the track is centred and rotation changed if needed.</w:t>
+              <w:t>The child track then has a list of desired directions and would iterate through each direction and find a related segment from the parents to add. The result would be a list of segments which are then placed from the origin. After this the track is centred and rotation changed if needed.</w:t>
             </w:r>
           </w:p>
         </w:tc>
@@ -6247,7 +6433,6 @@
                 <w:sz w:val="20"/>
                 <w:szCs w:val="20"/>
               </w:rPr>
-              <w:lastRenderedPageBreak/>
               <w:t>Benefits / Pitfalls</w:t>
             </w:r>
           </w:p>
@@ -6265,8 +6450,6 @@
                 <w:szCs w:val="20"/>
               </w:rPr>
             </w:pPr>
-            <w:bookmarkStart w:id="0" w:name="_GoBack"/>
-            <w:bookmarkEnd w:id="0"/>
           </w:p>
         </w:tc>
       </w:tr>
@@ -6365,7 +6548,39 @@
                 <w:sz w:val="20"/>
                 <w:szCs w:val="20"/>
               </w:rPr>
-              <w:t xml:space="preserve">I would have also liked to implement a further way for the child track to analyse the segments for their height and width. As currently it would only consider the angle and </w:t>
+              <w:t xml:space="preserve">I </w:t>
+            </w:r>
+            <w:r>
+              <w:rPr>
+                <w:rFonts w:ascii="Arial" w:hAnsi="Arial" w:cs="Arial"/>
+                <w:sz w:val="20"/>
+                <w:szCs w:val="20"/>
+              </w:rPr>
+              <w:t>wanted</w:t>
+            </w:r>
+            <w:r>
+              <w:rPr>
+                <w:rFonts w:ascii="Arial" w:hAnsi="Arial" w:cs="Arial"/>
+                <w:sz w:val="20"/>
+                <w:szCs w:val="20"/>
+              </w:rPr>
+              <w:t xml:space="preserve"> to implement a further way for the child track to analyse the segments for their height and width</w:t>
+            </w:r>
+            <w:r>
+              <w:rPr>
+                <w:rFonts w:ascii="Arial" w:hAnsi="Arial" w:cs="Arial"/>
+                <w:sz w:val="20"/>
+                <w:szCs w:val="20"/>
+              </w:rPr>
+              <w:t>, a</w:t>
+            </w:r>
+            <w:r>
+              <w:rPr>
+                <w:rFonts w:ascii="Arial" w:hAnsi="Arial" w:cs="Arial"/>
+                <w:sz w:val="20"/>
+                <w:szCs w:val="20"/>
+              </w:rPr>
+              <w:t xml:space="preserve">s currently it would only consider the angle and </w:t>
             </w:r>
             <w:r>
               <w:rPr>
@@ -6374,6 +6589,34 @@
                 <w:szCs w:val="20"/>
               </w:rPr>
               <w:t xml:space="preserve">that could lead to unwanted overlaps and bizarre tracks. </w:t>
+            </w:r>
+          </w:p>
+          <w:p>
+            <w:pPr>
+              <w:cnfStyle w:val="000000000000" w:firstRow="0" w:lastRow="0" w:firstColumn="0" w:lastColumn="0" w:oddVBand="0" w:evenVBand="0" w:oddHBand="0" w:evenHBand="0" w:firstRowFirstColumn="0" w:firstRowLastColumn="0" w:lastRowFirstColumn="0" w:lastRowLastColumn="0"/>
+              <w:rPr>
+                <w:rFonts w:ascii="Arial" w:hAnsi="Arial" w:cs="Arial"/>
+                <w:sz w:val="20"/>
+                <w:szCs w:val="20"/>
+              </w:rPr>
+            </w:pPr>
+          </w:p>
+          <w:p>
+            <w:pPr>
+              <w:cnfStyle w:val="000000000000" w:firstRow="0" w:lastRow="0" w:firstColumn="0" w:lastColumn="0" w:oddVBand="0" w:evenVBand="0" w:oddHBand="0" w:evenHBand="0" w:firstRowFirstColumn="0" w:firstRowLastColumn="0" w:lastRowFirstColumn="0" w:lastRowLastColumn="0"/>
+              <w:rPr>
+                <w:rFonts w:ascii="Arial" w:hAnsi="Arial" w:cs="Arial"/>
+                <w:sz w:val="20"/>
+                <w:szCs w:val="20"/>
+              </w:rPr>
+            </w:pPr>
+            <w:r>
+              <w:rPr>
+                <w:rFonts w:ascii="Arial" w:hAnsi="Arial" w:cs="Arial"/>
+                <w:sz w:val="20"/>
+                <w:szCs w:val="20"/>
+              </w:rPr>
+              <w:t>I also would have liked to have different options for mutations, as presently it only changes the segment type, which still uses the parent segments. Being able to generate a segment with new values could have helped keep tracks diverse.</w:t>
             </w:r>
           </w:p>
         </w:tc>
@@ -6436,6 +6679,63 @@
                 <w:szCs w:val="20"/>
               </w:rPr>
             </w:pPr>
+            <w:r>
+              <w:rPr>
+                <w:rFonts w:ascii="Arial" w:hAnsi="Arial" w:cs="Arial"/>
+                <w:noProof/>
+                <w:sz w:val="20"/>
+                <w:szCs w:val="20"/>
+              </w:rPr>
+              <w:lastRenderedPageBreak/>
+              <w:drawing>
+                <wp:inline distT="0" distB="0" distL="0" distR="0" wp14:anchorId="6B45D2AB" wp14:editId="40C23FEA">
+                  <wp:extent cx="4124325" cy="1907758"/>
+                  <wp:effectExtent l="0" t="0" r="0" b="0"/>
+                  <wp:docPr id="6" name="Picture 6"/>
+                  <wp:cNvGraphicFramePr>
+                    <a:graphicFrameLocks xmlns:a="http://schemas.openxmlformats.org/drawingml/2006/main" noChangeAspect="1"/>
+                  </wp:cNvGraphicFramePr>
+                  <a:graphic xmlns:a="http://schemas.openxmlformats.org/drawingml/2006/main">
+                    <a:graphicData uri="http://schemas.openxmlformats.org/drawingml/2006/picture">
+                      <pic:pic xmlns:pic="http://schemas.openxmlformats.org/drawingml/2006/picture">
+                        <pic:nvPicPr>
+                          <pic:cNvPr id="0" name="Picture 2"/>
+                          <pic:cNvPicPr>
+                            <a:picLocks noChangeAspect="1" noChangeArrowheads="1"/>
+                          </pic:cNvPicPr>
+                        </pic:nvPicPr>
+                        <pic:blipFill>
+                          <a:blip r:embed="rId11" cstate="print">
+                            <a:extLst>
+                              <a:ext uri="{28A0092B-C50C-407E-A947-70E740481C1C}">
+                                <a14:useLocalDpi xmlns:a14="http://schemas.microsoft.com/office/drawing/2010/main" val="0"/>
+                              </a:ext>
+                            </a:extLst>
+                          </a:blip>
+                          <a:srcRect/>
+                          <a:stretch>
+                            <a:fillRect/>
+                          </a:stretch>
+                        </pic:blipFill>
+                        <pic:spPr bwMode="auto">
+                          <a:xfrm>
+                            <a:off x="0" y="0"/>
+                            <a:ext cx="4149295" cy="1919308"/>
+                          </a:xfrm>
+                          <a:prstGeom prst="rect">
+                            <a:avLst/>
+                          </a:prstGeom>
+                          <a:noFill/>
+                          <a:ln>
+                            <a:noFill/>
+                          </a:ln>
+                        </pic:spPr>
+                      </pic:pic>
+                    </a:graphicData>
+                  </a:graphic>
+                </wp:inline>
+              </w:drawing>
+            </w:r>
           </w:p>
           <w:p>
             <w:pPr>
@@ -6476,6 +6776,8 @@
                 </mc:Fallback>
               </mc:AlternateContent>
             </w:r>
+            <w:bookmarkStart w:id="0" w:name="_GoBack"/>
+            <w:bookmarkEnd w:id="0"/>
           </w:p>
         </w:tc>
       </w:tr>
@@ -6523,7 +6825,7 @@
                 <w:sz w:val="20"/>
                 <w:szCs w:val="20"/>
               </w:rPr>
-              <w:t>Mutation</w:t>
+              <w:t>Survivor Selection</w:t>
             </w:r>
           </w:p>
         </w:tc>
@@ -6568,6 +6870,38 @@
                 <w:szCs w:val="20"/>
               </w:rPr>
             </w:pPr>
+            <w:r>
+              <w:rPr>
+                <w:rFonts w:ascii="Arial" w:hAnsi="Arial" w:cs="Arial"/>
+                <w:sz w:val="20"/>
+                <w:szCs w:val="20"/>
+              </w:rPr>
+              <w:t xml:space="preserve">Once there have been enough child tracks created, they are ranked based on their fitness. Initially, 50 tracks were generated with the top 10 considered for selection. This was done as an attempt to ensure enough </w:t>
+            </w:r>
+            <w:r>
+              <w:rPr>
+                <w:rFonts w:ascii="Arial" w:hAnsi="Arial" w:cs="Arial"/>
+                <w:sz w:val="20"/>
+                <w:szCs w:val="20"/>
+              </w:rPr>
+              <w:t>viable</w:t>
+            </w:r>
+            <w:r>
+              <w:rPr>
+                <w:rFonts w:ascii="Arial" w:hAnsi="Arial" w:cs="Arial"/>
+                <w:sz w:val="20"/>
+                <w:szCs w:val="20"/>
+              </w:rPr>
+              <w:t xml:space="preserve"> track</w:t>
+            </w:r>
+            <w:r>
+              <w:rPr>
+                <w:rFonts w:ascii="Arial" w:hAnsi="Arial" w:cs="Arial"/>
+                <w:sz w:val="20"/>
+                <w:szCs w:val="20"/>
+              </w:rPr>
+              <w:t xml:space="preserve"> were made. One of the top 10 was then selected with a weighted random number based on their fitness.</w:t>
+            </w:r>
           </w:p>
         </w:tc>
       </w:tr>
@@ -6691,145 +7025,15 @@
                 <w:szCs w:val="20"/>
               </w:rPr>
             </w:pPr>
-          </w:p>
-        </w:tc>
-      </w:tr>
-    </w:tbl>
-    <w:p>
-      <w:pPr>
-        <w:rPr>
-          <w:rFonts w:ascii="Arial" w:hAnsi="Arial" w:cs="Arial"/>
-          <w:sz w:val="20"/>
-          <w:szCs w:val="20"/>
-        </w:rPr>
-      </w:pPr>
-    </w:p>
-    <w:tbl>
-      <w:tblPr>
-        <w:tblStyle w:val="GridTable4-Accent1"/>
-        <w:tblW w:w="0" w:type="auto"/>
-        <w:tblLook w:val="04A0" w:firstRow="1" w:lastRow="0" w:firstColumn="1" w:lastColumn="0" w:noHBand="0" w:noVBand="1"/>
-      </w:tblPr>
-      <w:tblGrid>
-        <w:gridCol w:w="1696"/>
-        <w:gridCol w:w="7270"/>
-      </w:tblGrid>
-      <w:tr>
-        <w:trPr>
-          <w:cnfStyle w:val="100000000000" w:firstRow="1" w:lastRow="0" w:firstColumn="0" w:lastColumn="0" w:oddVBand="0" w:evenVBand="0" w:oddHBand="0" w:evenHBand="0" w:firstRowFirstColumn="0" w:firstRowLastColumn="0" w:lastRowFirstColumn="0" w:lastRowLastColumn="0"/>
-        </w:trPr>
-        <w:tc>
-          <w:tcPr>
-            <w:cnfStyle w:val="001000000000" w:firstRow="0" w:lastRow="0" w:firstColumn="1" w:lastColumn="0" w:oddVBand="0" w:evenVBand="0" w:oddHBand="0" w:evenHBand="0" w:firstRowFirstColumn="0" w:firstRowLastColumn="0" w:lastRowFirstColumn="0" w:lastRowLastColumn="0"/>
-            <w:tcW w:w="8966" w:type="dxa"/>
-            <w:gridSpan w:val="2"/>
-          </w:tcPr>
-          <w:p>
-            <w:pPr>
-              <w:rPr>
-                <w:rFonts w:ascii="Arial" w:hAnsi="Arial" w:cs="Arial"/>
-                <w:sz w:val="20"/>
-                <w:szCs w:val="20"/>
-              </w:rPr>
-            </w:pPr>
-            <w:r>
-              <w:rPr>
-                <w:rFonts w:ascii="Arial" w:hAnsi="Arial" w:cs="Arial"/>
-                <w:sz w:val="20"/>
-                <w:szCs w:val="20"/>
-              </w:rPr>
-              <w:t xml:space="preserve">Track </w:t>
-            </w:r>
-            <w:r>
-              <w:rPr>
-                <w:rFonts w:ascii="Arial" w:hAnsi="Arial" w:cs="Arial"/>
-                <w:sz w:val="20"/>
-                <w:szCs w:val="20"/>
-              </w:rPr>
-              <w:t>Evaluation</w:t>
-            </w:r>
-          </w:p>
-        </w:tc>
-      </w:tr>
-      <w:tr>
-        <w:trPr>
-          <w:cnfStyle w:val="000000100000" w:firstRow="0" w:lastRow="0" w:firstColumn="0" w:lastColumn="0" w:oddVBand="0" w:evenVBand="0" w:oddHBand="1" w:evenHBand="0" w:firstRowFirstColumn="0" w:firstRowLastColumn="0" w:lastRowFirstColumn="0" w:lastRowLastColumn="0"/>
-        </w:trPr>
-        <w:tc>
-          <w:tcPr>
-            <w:cnfStyle w:val="001000000000" w:firstRow="0" w:lastRow="0" w:firstColumn="1" w:lastColumn="0" w:oddVBand="0" w:evenVBand="0" w:oddHBand="0" w:evenHBand="0" w:firstRowFirstColumn="0" w:firstRowLastColumn="0" w:lastRowFirstColumn="0" w:lastRowLastColumn="0"/>
-            <w:tcW w:w="1696" w:type="dxa"/>
-          </w:tcPr>
-          <w:p>
-            <w:pPr>
-              <w:rPr>
-                <w:rFonts w:ascii="Arial" w:hAnsi="Arial" w:cs="Arial"/>
-                <w:sz w:val="20"/>
-                <w:szCs w:val="20"/>
-              </w:rPr>
-            </w:pPr>
-            <w:r>
-              <w:rPr>
-                <w:rFonts w:ascii="Arial" w:hAnsi="Arial" w:cs="Arial"/>
-                <w:sz w:val="20"/>
-                <w:szCs w:val="20"/>
-              </w:rPr>
-              <w:t>Initial Design</w:t>
-            </w:r>
-          </w:p>
-        </w:tc>
-        <w:tc>
-          <w:tcPr>
-            <w:tcW w:w="7270" w:type="dxa"/>
-          </w:tcPr>
-          <w:p>
-            <w:pPr>
-              <w:cnfStyle w:val="000000100000" w:firstRow="0" w:lastRow="0" w:firstColumn="0" w:lastColumn="0" w:oddVBand="0" w:evenVBand="0" w:oddHBand="1" w:evenHBand="0" w:firstRowFirstColumn="0" w:firstRowLastColumn="0" w:lastRowFirstColumn="0" w:lastRowLastColumn="0"/>
-              <w:rPr>
-                <w:rFonts w:ascii="Arial" w:hAnsi="Arial" w:cs="Arial"/>
-                <w:sz w:val="20"/>
-                <w:szCs w:val="20"/>
-              </w:rPr>
-            </w:pPr>
-            <w:r>
-              <w:rPr>
-                <w:rFonts w:ascii="Arial" w:hAnsi="Arial" w:cs="Arial"/>
-                <w:sz w:val="20"/>
-                <w:szCs w:val="20"/>
-              </w:rPr>
-              <w:t xml:space="preserve">By </w:t>
-            </w:r>
-          </w:p>
-        </w:tc>
-      </w:tr>
-      <w:tr>
-        <w:tc>
-          <w:tcPr>
-            <w:cnfStyle w:val="001000000000" w:firstRow="0" w:lastRow="0" w:firstColumn="1" w:lastColumn="0" w:oddVBand="0" w:evenVBand="0" w:oddHBand="0" w:evenHBand="0" w:firstRowFirstColumn="0" w:firstRowLastColumn="0" w:lastRowFirstColumn="0" w:lastRowLastColumn="0"/>
-            <w:tcW w:w="1696" w:type="dxa"/>
-          </w:tcPr>
-          <w:p>
-            <w:pPr>
-              <w:rPr>
-                <w:rFonts w:ascii="Arial" w:hAnsi="Arial" w:cs="Arial"/>
-                <w:sz w:val="20"/>
-                <w:szCs w:val="20"/>
-              </w:rPr>
-            </w:pPr>
-            <w:r>
-              <w:rPr>
-                <w:rFonts w:ascii="Arial" w:hAnsi="Arial" w:cs="Arial"/>
-                <w:sz w:val="20"/>
-                <w:szCs w:val="20"/>
-              </w:rPr>
-              <w:t>Implementation</w:t>
-            </w:r>
-          </w:p>
-        </w:tc>
-        <w:tc>
-          <w:tcPr>
-            <w:tcW w:w="7270" w:type="dxa"/>
-          </w:tcPr>
+            <w:r>
+              <w:rPr>
+                <w:rFonts w:ascii="Arial" w:hAnsi="Arial" w:cs="Arial"/>
+                <w:sz w:val="20"/>
+                <w:szCs w:val="20"/>
+              </w:rPr>
+              <w:t>As I never got to directly test the algorithm with players, I could not make changes based on the data I would have received. If it was possible, I would have tested the evaluation process and how population size has an impact on track enjoyment.</w:t>
+            </w:r>
+          </w:p>
           <w:p>
             <w:pPr>
               <w:cnfStyle w:val="000000000000" w:firstRow="0" w:lastRow="0" w:firstColumn="0" w:lastColumn="0" w:oddVBand="0" w:evenVBand="0" w:oddHBand="0" w:evenHBand="0" w:firstRowFirstColumn="0" w:firstRowLastColumn="0" w:lastRowFirstColumn="0" w:lastRowLastColumn="0"/>
@@ -6840,79 +7044,6 @@
               </w:rPr>
             </w:pPr>
           </w:p>
-        </w:tc>
-      </w:tr>
-      <w:tr>
-        <w:trPr>
-          <w:cnfStyle w:val="000000100000" w:firstRow="0" w:lastRow="0" w:firstColumn="0" w:lastColumn="0" w:oddVBand="0" w:evenVBand="0" w:oddHBand="1" w:evenHBand="0" w:firstRowFirstColumn="0" w:firstRowLastColumn="0" w:lastRowFirstColumn="0" w:lastRowLastColumn="0"/>
-        </w:trPr>
-        <w:tc>
-          <w:tcPr>
-            <w:cnfStyle w:val="001000000000" w:firstRow="0" w:lastRow="0" w:firstColumn="1" w:lastColumn="0" w:oddVBand="0" w:evenVBand="0" w:oddHBand="0" w:evenHBand="0" w:firstRowFirstColumn="0" w:firstRowLastColumn="0" w:lastRowFirstColumn="0" w:lastRowLastColumn="0"/>
-            <w:tcW w:w="1696" w:type="dxa"/>
-          </w:tcPr>
-          <w:p>
-            <w:pPr>
-              <w:rPr>
-                <w:rFonts w:ascii="Arial" w:hAnsi="Arial" w:cs="Arial"/>
-                <w:sz w:val="20"/>
-                <w:szCs w:val="20"/>
-              </w:rPr>
-            </w:pPr>
-            <w:r>
-              <w:rPr>
-                <w:rFonts w:ascii="Arial" w:hAnsi="Arial" w:cs="Arial"/>
-                <w:sz w:val="20"/>
-                <w:szCs w:val="20"/>
-              </w:rPr>
-              <w:t>Benefits / Pitfalls</w:t>
-            </w:r>
-          </w:p>
-        </w:tc>
-        <w:tc>
-          <w:tcPr>
-            <w:tcW w:w="7270" w:type="dxa"/>
-          </w:tcPr>
-          <w:p>
-            <w:pPr>
-              <w:cnfStyle w:val="000000100000" w:firstRow="0" w:lastRow="0" w:firstColumn="0" w:lastColumn="0" w:oddVBand="0" w:evenVBand="0" w:oddHBand="1" w:evenHBand="0" w:firstRowFirstColumn="0" w:firstRowLastColumn="0" w:lastRowFirstColumn="0" w:lastRowLastColumn="0"/>
-              <w:rPr>
-                <w:rFonts w:ascii="Arial" w:hAnsi="Arial" w:cs="Arial"/>
-                <w:sz w:val="20"/>
-                <w:szCs w:val="20"/>
-              </w:rPr>
-            </w:pPr>
-          </w:p>
-        </w:tc>
-      </w:tr>
-      <w:tr>
-        <w:tc>
-          <w:tcPr>
-            <w:cnfStyle w:val="001000000000" w:firstRow="0" w:lastRow="0" w:firstColumn="1" w:lastColumn="0" w:oddVBand="0" w:evenVBand="0" w:oddHBand="0" w:evenHBand="0" w:firstRowFirstColumn="0" w:firstRowLastColumn="0" w:lastRowFirstColumn="0" w:lastRowLastColumn="0"/>
-            <w:tcW w:w="1696" w:type="dxa"/>
-          </w:tcPr>
-          <w:p>
-            <w:pPr>
-              <w:rPr>
-                <w:rFonts w:ascii="Arial" w:hAnsi="Arial" w:cs="Arial"/>
-                <w:sz w:val="20"/>
-                <w:szCs w:val="20"/>
-              </w:rPr>
-            </w:pPr>
-            <w:r>
-              <w:rPr>
-                <w:rFonts w:ascii="Arial" w:hAnsi="Arial" w:cs="Arial"/>
-                <w:sz w:val="20"/>
-                <w:szCs w:val="20"/>
-              </w:rPr>
-              <w:t>Worked Well / Didn’t Work Well</w:t>
-            </w:r>
-          </w:p>
-        </w:tc>
-        <w:tc>
-          <w:tcPr>
-            <w:tcW w:w="7270" w:type="dxa"/>
-          </w:tcPr>
           <w:p>
             <w:pPr>
               <w:cnfStyle w:val="000000000000" w:firstRow="0" w:lastRow="0" w:firstColumn="0" w:lastColumn="0" w:oddVBand="0" w:evenVBand="0" w:oddHBand="0" w:evenHBand="0" w:firstRowFirstColumn="0" w:firstRowLastColumn="0" w:lastRowFirstColumn="0" w:lastRowLastColumn="0"/>
@@ -6943,245 +7074,14 @@
           <w:szCs w:val="20"/>
         </w:rPr>
       </w:pPr>
-    </w:p>
-    <w:tbl>
-      <w:tblPr>
-        <w:tblStyle w:val="GridTable4-Accent1"/>
-        <w:tblW w:w="0" w:type="auto"/>
-        <w:tblLook w:val="04A0" w:firstRow="1" w:lastRow="0" w:firstColumn="1" w:lastColumn="0" w:noHBand="0" w:noVBand="1"/>
-      </w:tblPr>
-      <w:tblGrid>
-        <w:gridCol w:w="1696"/>
-        <w:gridCol w:w="7270"/>
-      </w:tblGrid>
-      <w:tr>
-        <w:trPr>
-          <w:cnfStyle w:val="100000000000" w:firstRow="1" w:lastRow="0" w:firstColumn="0" w:lastColumn="0" w:oddVBand="0" w:evenVBand="0" w:oddHBand="0" w:evenHBand="0" w:firstRowFirstColumn="0" w:firstRowLastColumn="0" w:lastRowFirstColumn="0" w:lastRowLastColumn="0"/>
-        </w:trPr>
-        <w:tc>
-          <w:tcPr>
-            <w:cnfStyle w:val="001000000000" w:firstRow="0" w:lastRow="0" w:firstColumn="1" w:lastColumn="0" w:oddVBand="0" w:evenVBand="0" w:oddHBand="0" w:evenHBand="0" w:firstRowFirstColumn="0" w:firstRowLastColumn="0" w:lastRowFirstColumn="0" w:lastRowLastColumn="0"/>
-            <w:tcW w:w="8966" w:type="dxa"/>
-            <w:gridSpan w:val="2"/>
-          </w:tcPr>
-          <w:p>
-            <w:pPr>
-              <w:rPr>
-                <w:rFonts w:ascii="Arial" w:hAnsi="Arial" w:cs="Arial"/>
-                <w:sz w:val="20"/>
-                <w:szCs w:val="20"/>
-              </w:rPr>
-            </w:pPr>
-            <w:r>
-              <w:rPr>
-                <w:rFonts w:ascii="Arial" w:hAnsi="Arial" w:cs="Arial"/>
-                <w:sz w:val="20"/>
-                <w:szCs w:val="20"/>
-              </w:rPr>
-              <w:t>Population Control</w:t>
-            </w:r>
-          </w:p>
-        </w:tc>
-      </w:tr>
-      <w:tr>
-        <w:trPr>
-          <w:cnfStyle w:val="000000100000" w:firstRow="0" w:lastRow="0" w:firstColumn="0" w:lastColumn="0" w:oddVBand="0" w:evenVBand="0" w:oddHBand="1" w:evenHBand="0" w:firstRowFirstColumn="0" w:firstRowLastColumn="0" w:lastRowFirstColumn="0" w:lastRowLastColumn="0"/>
-        </w:trPr>
-        <w:tc>
-          <w:tcPr>
-            <w:cnfStyle w:val="001000000000" w:firstRow="0" w:lastRow="0" w:firstColumn="1" w:lastColumn="0" w:oddVBand="0" w:evenVBand="0" w:oddHBand="0" w:evenHBand="0" w:firstRowFirstColumn="0" w:firstRowLastColumn="0" w:lastRowFirstColumn="0" w:lastRowLastColumn="0"/>
-            <w:tcW w:w="1696" w:type="dxa"/>
-          </w:tcPr>
-          <w:p>
-            <w:pPr>
-              <w:rPr>
-                <w:rFonts w:ascii="Arial" w:hAnsi="Arial" w:cs="Arial"/>
-                <w:sz w:val="20"/>
-                <w:szCs w:val="20"/>
-              </w:rPr>
-            </w:pPr>
-            <w:r>
-              <w:rPr>
-                <w:rFonts w:ascii="Arial" w:hAnsi="Arial" w:cs="Arial"/>
-                <w:sz w:val="20"/>
-                <w:szCs w:val="20"/>
-              </w:rPr>
-              <w:t>Initial Design</w:t>
-            </w:r>
-          </w:p>
-        </w:tc>
-        <w:tc>
-          <w:tcPr>
-            <w:tcW w:w="7270" w:type="dxa"/>
-          </w:tcPr>
-          <w:p>
-            <w:pPr>
-              <w:cnfStyle w:val="000000100000" w:firstRow="0" w:lastRow="0" w:firstColumn="0" w:lastColumn="0" w:oddVBand="0" w:evenVBand="0" w:oddHBand="1" w:evenHBand="0" w:firstRowFirstColumn="0" w:firstRowLastColumn="0" w:lastRowFirstColumn="0" w:lastRowLastColumn="0"/>
-              <w:rPr>
-                <w:rFonts w:ascii="Arial" w:hAnsi="Arial" w:cs="Arial"/>
-                <w:sz w:val="20"/>
-                <w:szCs w:val="20"/>
-              </w:rPr>
-            </w:pPr>
-            <w:r>
-              <w:rPr>
-                <w:rFonts w:ascii="Arial" w:hAnsi="Arial" w:cs="Arial"/>
-                <w:sz w:val="20"/>
-                <w:szCs w:val="20"/>
-              </w:rPr>
-              <w:t>20 Children</w:t>
-            </w:r>
-          </w:p>
-        </w:tc>
-      </w:tr>
-      <w:tr>
-        <w:tc>
-          <w:tcPr>
-            <w:cnfStyle w:val="001000000000" w:firstRow="0" w:lastRow="0" w:firstColumn="1" w:lastColumn="0" w:oddVBand="0" w:evenVBand="0" w:oddHBand="0" w:evenHBand="0" w:firstRowFirstColumn="0" w:firstRowLastColumn="0" w:lastRowFirstColumn="0" w:lastRowLastColumn="0"/>
-            <w:tcW w:w="1696" w:type="dxa"/>
-          </w:tcPr>
-          <w:p>
-            <w:pPr>
-              <w:rPr>
-                <w:rFonts w:ascii="Arial" w:hAnsi="Arial" w:cs="Arial"/>
-                <w:sz w:val="20"/>
-                <w:szCs w:val="20"/>
-              </w:rPr>
-            </w:pPr>
-            <w:r>
-              <w:rPr>
-                <w:rFonts w:ascii="Arial" w:hAnsi="Arial" w:cs="Arial"/>
-                <w:sz w:val="20"/>
-                <w:szCs w:val="20"/>
-              </w:rPr>
-              <w:t>Implementation</w:t>
-            </w:r>
-          </w:p>
-        </w:tc>
-        <w:tc>
-          <w:tcPr>
-            <w:tcW w:w="7270" w:type="dxa"/>
-          </w:tcPr>
-          <w:p>
-            <w:pPr>
-              <w:cnfStyle w:val="000000000000" w:firstRow="0" w:lastRow="0" w:firstColumn="0" w:lastColumn="0" w:oddVBand="0" w:evenVBand="0" w:oddHBand="0" w:evenHBand="0" w:firstRowFirstColumn="0" w:firstRowLastColumn="0" w:lastRowFirstColumn="0" w:lastRowLastColumn="0"/>
-              <w:rPr>
-                <w:rFonts w:ascii="Arial" w:hAnsi="Arial" w:cs="Arial"/>
-                <w:sz w:val="20"/>
-                <w:szCs w:val="20"/>
-              </w:rPr>
-            </w:pPr>
-          </w:p>
-        </w:tc>
-      </w:tr>
-      <w:tr>
-        <w:trPr>
-          <w:cnfStyle w:val="000000100000" w:firstRow="0" w:lastRow="0" w:firstColumn="0" w:lastColumn="0" w:oddVBand="0" w:evenVBand="0" w:oddHBand="1" w:evenHBand="0" w:firstRowFirstColumn="0" w:firstRowLastColumn="0" w:lastRowFirstColumn="0" w:lastRowLastColumn="0"/>
-        </w:trPr>
-        <w:tc>
-          <w:tcPr>
-            <w:cnfStyle w:val="001000000000" w:firstRow="0" w:lastRow="0" w:firstColumn="1" w:lastColumn="0" w:oddVBand="0" w:evenVBand="0" w:oddHBand="0" w:evenHBand="0" w:firstRowFirstColumn="0" w:firstRowLastColumn="0" w:lastRowFirstColumn="0" w:lastRowLastColumn="0"/>
-            <w:tcW w:w="1696" w:type="dxa"/>
-          </w:tcPr>
-          <w:p>
-            <w:pPr>
-              <w:rPr>
-                <w:rFonts w:ascii="Arial" w:hAnsi="Arial" w:cs="Arial"/>
-                <w:sz w:val="20"/>
-                <w:szCs w:val="20"/>
-              </w:rPr>
-            </w:pPr>
-            <w:r>
-              <w:rPr>
-                <w:rFonts w:ascii="Arial" w:hAnsi="Arial" w:cs="Arial"/>
-                <w:sz w:val="20"/>
-                <w:szCs w:val="20"/>
-              </w:rPr>
-              <w:t>Benefits / Pitfalls</w:t>
-            </w:r>
-          </w:p>
-        </w:tc>
-        <w:tc>
-          <w:tcPr>
-            <w:tcW w:w="7270" w:type="dxa"/>
-          </w:tcPr>
-          <w:p>
-            <w:pPr>
-              <w:cnfStyle w:val="000000100000" w:firstRow="0" w:lastRow="0" w:firstColumn="0" w:lastColumn="0" w:oddVBand="0" w:evenVBand="0" w:oddHBand="1" w:evenHBand="0" w:firstRowFirstColumn="0" w:firstRowLastColumn="0" w:lastRowFirstColumn="0" w:lastRowLastColumn="0"/>
-              <w:rPr>
-                <w:rFonts w:ascii="Arial" w:hAnsi="Arial" w:cs="Arial"/>
-                <w:sz w:val="20"/>
-                <w:szCs w:val="20"/>
-              </w:rPr>
-            </w:pPr>
-          </w:p>
-        </w:tc>
-      </w:tr>
-      <w:tr>
-        <w:tc>
-          <w:tcPr>
-            <w:cnfStyle w:val="001000000000" w:firstRow="0" w:lastRow="0" w:firstColumn="1" w:lastColumn="0" w:oddVBand="0" w:evenVBand="0" w:oddHBand="0" w:evenHBand="0" w:firstRowFirstColumn="0" w:firstRowLastColumn="0" w:lastRowFirstColumn="0" w:lastRowLastColumn="0"/>
-            <w:tcW w:w="1696" w:type="dxa"/>
-          </w:tcPr>
-          <w:p>
-            <w:pPr>
-              <w:rPr>
-                <w:rFonts w:ascii="Arial" w:hAnsi="Arial" w:cs="Arial"/>
-                <w:sz w:val="20"/>
-                <w:szCs w:val="20"/>
-              </w:rPr>
-            </w:pPr>
-            <w:r>
-              <w:rPr>
-                <w:rFonts w:ascii="Arial" w:hAnsi="Arial" w:cs="Arial"/>
-                <w:sz w:val="20"/>
-                <w:szCs w:val="20"/>
-              </w:rPr>
-              <w:t>Worked Well / Didn’t Work Well</w:t>
-            </w:r>
-          </w:p>
-        </w:tc>
-        <w:tc>
-          <w:tcPr>
-            <w:tcW w:w="7270" w:type="dxa"/>
-          </w:tcPr>
-          <w:p>
-            <w:pPr>
-              <w:cnfStyle w:val="000000000000" w:firstRow="0" w:lastRow="0" w:firstColumn="0" w:lastColumn="0" w:oddVBand="0" w:evenVBand="0" w:oddHBand="0" w:evenHBand="0" w:firstRowFirstColumn="0" w:firstRowLastColumn="0" w:lastRowFirstColumn="0" w:lastRowLastColumn="0"/>
-              <w:rPr>
-                <w:rFonts w:ascii="Arial" w:hAnsi="Arial" w:cs="Arial"/>
-                <w:sz w:val="20"/>
-                <w:szCs w:val="20"/>
-              </w:rPr>
-            </w:pPr>
-            <w:r>
-              <w:rPr>
-                <w:rFonts w:ascii="Arial" w:hAnsi="Arial" w:cs="Arial"/>
-                <w:sz w:val="20"/>
-                <w:szCs w:val="20"/>
-              </w:rPr>
-              <w:t>As</w:t>
-            </w:r>
-            <w:r>
-              <w:rPr>
-                <w:rFonts w:ascii="Arial" w:hAnsi="Arial" w:cs="Arial"/>
-                <w:sz w:val="20"/>
-                <w:szCs w:val="20"/>
-              </w:rPr>
-              <w:t xml:space="preserve"> I never got to directly test the algorithm with players, I could not make changes based on the data I would have received. If it was possible, I would have tested the evaluation process and how population size has an impact on track enjoyment.</w:t>
-            </w:r>
-          </w:p>
-        </w:tc>
-      </w:tr>
-    </w:tbl>
-    <w:p>
-      <w:pPr>
+      <w:r>
         <w:rPr>
           <w:rFonts w:ascii="Arial" w:hAnsi="Arial" w:cs="Arial"/>
           <w:sz w:val="20"/>
           <w:szCs w:val="20"/>
         </w:rPr>
-      </w:pPr>
+        <w:t xml:space="preserve">The player would then be able to play this track and the process would repeat. The </w:t>
+      </w:r>
     </w:p>
     <w:p>
       <w:pPr>
@@ -7954,6 +7854,7 @@
     <w:lsdException w:name="HTML Sample" w:semiHidden="1" w:unhideWhenUsed="1"/>
     <w:lsdException w:name="HTML Typewriter" w:semiHidden="1" w:unhideWhenUsed="1"/>
     <w:lsdException w:name="HTML Variable" w:semiHidden="1" w:unhideWhenUsed="1"/>
+    <w:lsdException w:name="Normal Table" w:semiHidden="1" w:unhideWhenUsed="1"/>
     <w:lsdException w:name="annotation subject" w:semiHidden="1" w:unhideWhenUsed="1"/>
     <w:lsdException w:name="No List" w:semiHidden="1" w:unhideWhenUsed="1"/>
     <w:lsdException w:name="Outline List 1" w:semiHidden="1" w:unhideWhenUsed="1"/>
@@ -8000,8 +7901,10 @@
     <w:lsdException w:name="Table Subtle 2" w:semiHidden="1" w:unhideWhenUsed="1"/>
     <w:lsdException w:name="Table Web 1" w:semiHidden="1" w:unhideWhenUsed="1"/>
     <w:lsdException w:name="Table Web 2" w:semiHidden="1" w:unhideWhenUsed="1"/>
+    <w:lsdException w:name="Table Web 3" w:semiHidden="1" w:unhideWhenUsed="1"/>
     <w:lsdException w:name="Balloon Text" w:semiHidden="1" w:unhideWhenUsed="1"/>
     <w:lsdException w:name="Table Grid" w:uiPriority="39"/>
+    <w:lsdException w:name="Table Theme" w:semiHidden="1" w:unhideWhenUsed="1"/>
     <w:lsdException w:name="Placeholder Text" w:semiHidden="1"/>
     <w:lsdException w:name="No Spacing" w:uiPriority="1" w:qFormat="1"/>
     <w:lsdException w:name="Light Shading" w:uiPriority="60"/>
@@ -8763,6 +8666,1002 @@
 </w:styles>
 </file>
 
+<file path=word/charts/chart1.xml><?xml version="1.0" encoding="utf-8"?>
+<c:chartSpace xmlns:c="http://schemas.openxmlformats.org/drawingml/2006/chart" xmlns:a="http://schemas.openxmlformats.org/drawingml/2006/main" xmlns:r="http://schemas.openxmlformats.org/officeDocument/2006/relationships" xmlns:c16r2="http://schemas.microsoft.com/office/drawing/2015/06/chart">
+  <c:date1904 val="0"/>
+  <c:lang val="en-US"/>
+  <c:roundedCorners val="0"/>
+  <mc:AlternateContent xmlns:mc="http://schemas.openxmlformats.org/markup-compatibility/2006">
+    <mc:Choice xmlns:c14="http://schemas.microsoft.com/office/drawing/2007/8/2/chart" Requires="c14">
+      <c14:style val="102"/>
+    </mc:Choice>
+    <mc:Fallback>
+      <c:style val="2"/>
+    </mc:Fallback>
+  </mc:AlternateContent>
+  <c:chart>
+    <c:autoTitleDeleted val="1"/>
+    <c:plotArea>
+      <c:layout/>
+      <c:lineChart>
+        <c:grouping val="standard"/>
+        <c:varyColors val="0"/>
+        <c:ser>
+          <c:idx val="0"/>
+          <c:order val="0"/>
+          <c:tx>
+            <c:strRef>
+              <c:f>Sheet1!$D$3</c:f>
+              <c:strCache>
+                <c:ptCount val="1"/>
+                <c:pt idx="0">
+                  <c:v>Impact</c:v>
+                </c:pt>
+              </c:strCache>
+            </c:strRef>
+          </c:tx>
+          <c:spPr>
+            <a:ln w="28575" cap="rnd">
+              <a:solidFill>
+                <a:schemeClr val="accent1"/>
+              </a:solidFill>
+              <a:round/>
+            </a:ln>
+            <a:effectLst/>
+          </c:spPr>
+          <c:marker>
+            <c:symbol val="none"/>
+          </c:marker>
+          <c:cat>
+            <c:numRef>
+              <c:f>Sheet1!$C$4:$C$19</c:f>
+              <c:numCache>
+                <c:formatCode>General</c:formatCode>
+                <c:ptCount val="16"/>
+                <c:pt idx="0">
+                  <c:v>0</c:v>
+                </c:pt>
+                <c:pt idx="1">
+                  <c:v>1</c:v>
+                </c:pt>
+                <c:pt idx="2">
+                  <c:v>2</c:v>
+                </c:pt>
+                <c:pt idx="3">
+                  <c:v>3</c:v>
+                </c:pt>
+                <c:pt idx="4">
+                  <c:v>4</c:v>
+                </c:pt>
+                <c:pt idx="5">
+                  <c:v>5</c:v>
+                </c:pt>
+                <c:pt idx="6">
+                  <c:v>6</c:v>
+                </c:pt>
+                <c:pt idx="7">
+                  <c:v>7</c:v>
+                </c:pt>
+                <c:pt idx="8">
+                  <c:v>8</c:v>
+                </c:pt>
+                <c:pt idx="9">
+                  <c:v>9</c:v>
+                </c:pt>
+                <c:pt idx="10">
+                  <c:v>10</c:v>
+                </c:pt>
+                <c:pt idx="11">
+                  <c:v>11</c:v>
+                </c:pt>
+                <c:pt idx="12">
+                  <c:v>12</c:v>
+                </c:pt>
+                <c:pt idx="13">
+                  <c:v>13</c:v>
+                </c:pt>
+                <c:pt idx="14">
+                  <c:v>14</c:v>
+                </c:pt>
+                <c:pt idx="15">
+                  <c:v>15</c:v>
+                </c:pt>
+              </c:numCache>
+            </c:numRef>
+          </c:cat>
+          <c:val>
+            <c:numRef>
+              <c:f>Sheet1!$D$4:$D$19</c:f>
+              <c:numCache>
+                <c:formatCode>General</c:formatCode>
+                <c:ptCount val="16"/>
+                <c:pt idx="0">
+                  <c:v>1</c:v>
+                </c:pt>
+                <c:pt idx="1">
+                  <c:v>0.9</c:v>
+                </c:pt>
+                <c:pt idx="2">
+                  <c:v>0.75</c:v>
+                </c:pt>
+                <c:pt idx="3">
+                  <c:v>0.5</c:v>
+                </c:pt>
+                <c:pt idx="4">
+                  <c:v>0.35</c:v>
+                </c:pt>
+                <c:pt idx="5">
+                  <c:v>0.25</c:v>
+                </c:pt>
+                <c:pt idx="6">
+                  <c:v>0.2</c:v>
+                </c:pt>
+                <c:pt idx="7">
+                  <c:v>0.18</c:v>
+                </c:pt>
+                <c:pt idx="8">
+                  <c:v>0.16</c:v>
+                </c:pt>
+                <c:pt idx="9">
+                  <c:v>0.15</c:v>
+                </c:pt>
+                <c:pt idx="10">
+                  <c:v>0.14000000000000001</c:v>
+                </c:pt>
+                <c:pt idx="11">
+                  <c:v>0.13</c:v>
+                </c:pt>
+                <c:pt idx="12">
+                  <c:v>0.12</c:v>
+                </c:pt>
+                <c:pt idx="13">
+                  <c:v>0.11</c:v>
+                </c:pt>
+                <c:pt idx="14">
+                  <c:v>0.1</c:v>
+                </c:pt>
+                <c:pt idx="15">
+                  <c:v>0.1</c:v>
+                </c:pt>
+              </c:numCache>
+            </c:numRef>
+          </c:val>
+          <c:smooth val="0"/>
+          <c:extLst>
+            <c:ext xmlns:c16="http://schemas.microsoft.com/office/drawing/2014/chart" uri="{C3380CC4-5D6E-409C-BE32-E72D297353CC}">
+              <c16:uniqueId val="{00000000-DB4C-4E87-A674-CA5429133E2D}"/>
+            </c:ext>
+          </c:extLst>
+        </c:ser>
+        <c:dLbls>
+          <c:showLegendKey val="0"/>
+          <c:showVal val="0"/>
+          <c:showCatName val="0"/>
+          <c:showSerName val="0"/>
+          <c:showPercent val="0"/>
+          <c:showBubbleSize val="0"/>
+        </c:dLbls>
+        <c:smooth val="0"/>
+        <c:axId val="549526792"/>
+        <c:axId val="549533680"/>
+      </c:lineChart>
+      <c:catAx>
+        <c:axId val="549526792"/>
+        <c:scaling>
+          <c:orientation val="minMax"/>
+        </c:scaling>
+        <c:delete val="0"/>
+        <c:axPos val="b"/>
+        <c:title>
+          <c:tx>
+            <c:rich>
+              <a:bodyPr rot="0" spcFirstLastPara="1" vertOverflow="ellipsis" vert="horz" wrap="square" anchor="ctr" anchorCtr="1"/>
+              <a:lstStyle/>
+              <a:p>
+                <a:pPr>
+                  <a:defRPr sz="1000" b="0" i="0" u="none" strike="noStrike" kern="1200" baseline="0">
+                    <a:solidFill>
+                      <a:schemeClr val="tx1">
+                        <a:lumMod val="65000"/>
+                        <a:lumOff val="35000"/>
+                      </a:schemeClr>
+                    </a:solidFill>
+                    <a:latin typeface="+mn-lt"/>
+                    <a:ea typeface="+mn-ea"/>
+                    <a:cs typeface="+mn-cs"/>
+                  </a:defRPr>
+                </a:pPr>
+                <a:r>
+                  <a:rPr lang="en-GB"/>
+                  <a:t>Days Since Last Play</a:t>
+                </a:r>
+              </a:p>
+            </c:rich>
+          </c:tx>
+          <c:overlay val="0"/>
+          <c:spPr>
+            <a:noFill/>
+            <a:ln>
+              <a:noFill/>
+            </a:ln>
+            <a:effectLst/>
+          </c:spPr>
+          <c:txPr>
+            <a:bodyPr rot="0" spcFirstLastPara="1" vertOverflow="ellipsis" vert="horz" wrap="square" anchor="ctr" anchorCtr="1"/>
+            <a:lstStyle/>
+            <a:p>
+              <a:pPr>
+                <a:defRPr sz="1000" b="0" i="0" u="none" strike="noStrike" kern="1200" baseline="0">
+                  <a:solidFill>
+                    <a:schemeClr val="tx1">
+                      <a:lumMod val="65000"/>
+                      <a:lumOff val="35000"/>
+                    </a:schemeClr>
+                  </a:solidFill>
+                  <a:latin typeface="+mn-lt"/>
+                  <a:ea typeface="+mn-ea"/>
+                  <a:cs typeface="+mn-cs"/>
+                </a:defRPr>
+              </a:pPr>
+              <a:endParaRPr lang="en-US"/>
+            </a:p>
+          </c:txPr>
+        </c:title>
+        <c:numFmt formatCode="General" sourceLinked="1"/>
+        <c:majorTickMark val="none"/>
+        <c:minorTickMark val="none"/>
+        <c:tickLblPos val="nextTo"/>
+        <c:spPr>
+          <a:noFill/>
+          <a:ln w="9525" cap="flat" cmpd="sng" algn="ctr">
+            <a:solidFill>
+              <a:schemeClr val="tx1">
+                <a:lumMod val="15000"/>
+                <a:lumOff val="85000"/>
+              </a:schemeClr>
+            </a:solidFill>
+            <a:round/>
+          </a:ln>
+          <a:effectLst/>
+        </c:spPr>
+        <c:txPr>
+          <a:bodyPr rot="-60000000" spcFirstLastPara="1" vertOverflow="ellipsis" vert="horz" wrap="square" anchor="ctr" anchorCtr="1"/>
+          <a:lstStyle/>
+          <a:p>
+            <a:pPr>
+              <a:defRPr sz="900" b="0" i="0" u="none" strike="noStrike" kern="1200" baseline="0">
+                <a:solidFill>
+                  <a:schemeClr val="tx1">
+                    <a:lumMod val="65000"/>
+                    <a:lumOff val="35000"/>
+                  </a:schemeClr>
+                </a:solidFill>
+                <a:latin typeface="+mn-lt"/>
+                <a:ea typeface="+mn-ea"/>
+                <a:cs typeface="+mn-cs"/>
+              </a:defRPr>
+            </a:pPr>
+            <a:endParaRPr lang="en-US"/>
+          </a:p>
+        </c:txPr>
+        <c:crossAx val="549533680"/>
+        <c:crosses val="autoZero"/>
+        <c:auto val="1"/>
+        <c:lblAlgn val="ctr"/>
+        <c:lblOffset val="100"/>
+        <c:noMultiLvlLbl val="0"/>
+      </c:catAx>
+      <c:valAx>
+        <c:axId val="549533680"/>
+        <c:scaling>
+          <c:orientation val="minMax"/>
+          <c:max val="1"/>
+        </c:scaling>
+        <c:delete val="0"/>
+        <c:axPos val="l"/>
+        <c:majorGridlines>
+          <c:spPr>
+            <a:ln w="9525" cap="flat" cmpd="sng" algn="ctr">
+              <a:solidFill>
+                <a:schemeClr val="tx1">
+                  <a:lumMod val="15000"/>
+                  <a:lumOff val="85000"/>
+                </a:schemeClr>
+              </a:solidFill>
+              <a:round/>
+            </a:ln>
+            <a:effectLst/>
+          </c:spPr>
+        </c:majorGridlines>
+        <c:title>
+          <c:tx>
+            <c:rich>
+              <a:bodyPr rot="-5400000" spcFirstLastPara="1" vertOverflow="ellipsis" vert="horz" wrap="square" anchor="ctr" anchorCtr="1"/>
+              <a:lstStyle/>
+              <a:p>
+                <a:pPr>
+                  <a:defRPr sz="1000" b="0" i="0" u="none" strike="noStrike" kern="1200" baseline="0">
+                    <a:solidFill>
+                      <a:schemeClr val="tx1">
+                        <a:lumMod val="65000"/>
+                        <a:lumOff val="35000"/>
+                      </a:schemeClr>
+                    </a:solidFill>
+                    <a:latin typeface="+mn-lt"/>
+                    <a:ea typeface="+mn-ea"/>
+                    <a:cs typeface="+mn-cs"/>
+                  </a:defRPr>
+                </a:pPr>
+                <a:r>
+                  <a:rPr lang="en-GB"/>
+                  <a:t>Fitness</a:t>
+                </a:r>
+              </a:p>
+            </c:rich>
+          </c:tx>
+          <c:overlay val="0"/>
+          <c:spPr>
+            <a:noFill/>
+            <a:ln>
+              <a:noFill/>
+            </a:ln>
+            <a:effectLst/>
+          </c:spPr>
+          <c:txPr>
+            <a:bodyPr rot="-5400000" spcFirstLastPara="1" vertOverflow="ellipsis" vert="horz" wrap="square" anchor="ctr" anchorCtr="1"/>
+            <a:lstStyle/>
+            <a:p>
+              <a:pPr>
+                <a:defRPr sz="1000" b="0" i="0" u="none" strike="noStrike" kern="1200" baseline="0">
+                  <a:solidFill>
+                    <a:schemeClr val="tx1">
+                      <a:lumMod val="65000"/>
+                      <a:lumOff val="35000"/>
+                    </a:schemeClr>
+                  </a:solidFill>
+                  <a:latin typeface="+mn-lt"/>
+                  <a:ea typeface="+mn-ea"/>
+                  <a:cs typeface="+mn-cs"/>
+                </a:defRPr>
+              </a:pPr>
+              <a:endParaRPr lang="en-US"/>
+            </a:p>
+          </c:txPr>
+        </c:title>
+        <c:numFmt formatCode="General" sourceLinked="1"/>
+        <c:majorTickMark val="none"/>
+        <c:minorTickMark val="none"/>
+        <c:tickLblPos val="nextTo"/>
+        <c:spPr>
+          <a:noFill/>
+          <a:ln>
+            <a:noFill/>
+          </a:ln>
+          <a:effectLst/>
+        </c:spPr>
+        <c:txPr>
+          <a:bodyPr rot="-60000000" spcFirstLastPara="1" vertOverflow="ellipsis" vert="horz" wrap="square" anchor="ctr" anchorCtr="1"/>
+          <a:lstStyle/>
+          <a:p>
+            <a:pPr>
+              <a:defRPr sz="900" b="0" i="0" u="none" strike="noStrike" kern="1200" baseline="0">
+                <a:solidFill>
+                  <a:schemeClr val="tx1">
+                    <a:lumMod val="65000"/>
+                    <a:lumOff val="35000"/>
+                  </a:schemeClr>
+                </a:solidFill>
+                <a:latin typeface="+mn-lt"/>
+                <a:ea typeface="+mn-ea"/>
+                <a:cs typeface="+mn-cs"/>
+              </a:defRPr>
+            </a:pPr>
+            <a:endParaRPr lang="en-US"/>
+          </a:p>
+        </c:txPr>
+        <c:crossAx val="549526792"/>
+        <c:crosses val="autoZero"/>
+        <c:crossBetween val="between"/>
+      </c:valAx>
+      <c:spPr>
+        <a:noFill/>
+        <a:ln w="0">
+          <a:noFill/>
+        </a:ln>
+        <a:effectLst/>
+      </c:spPr>
+    </c:plotArea>
+    <c:plotVisOnly val="1"/>
+    <c:dispBlanksAs val="gap"/>
+    <c:showDLblsOverMax val="0"/>
+  </c:chart>
+  <c:spPr>
+    <a:solidFill>
+      <a:schemeClr val="bg1"/>
+    </a:solidFill>
+    <a:ln w="9525" cap="flat" cmpd="sng" algn="ctr">
+      <a:solidFill>
+        <a:schemeClr val="tx1">
+          <a:lumMod val="15000"/>
+          <a:lumOff val="85000"/>
+        </a:schemeClr>
+      </a:solidFill>
+      <a:round/>
+    </a:ln>
+    <a:effectLst/>
+  </c:spPr>
+  <c:txPr>
+    <a:bodyPr/>
+    <a:lstStyle/>
+    <a:p>
+      <a:pPr>
+        <a:defRPr/>
+      </a:pPr>
+      <a:endParaRPr lang="en-US"/>
+    </a:p>
+  </c:txPr>
+  <c:externalData r:id="rId3">
+    <c:autoUpdate val="0"/>
+  </c:externalData>
+</c:chartSpace>
+</file>
+
+<file path=word/charts/colors1.xml><?xml version="1.0" encoding="utf-8"?>
+<cs:colorStyle xmlns:cs="http://schemas.microsoft.com/office/drawing/2012/chartStyle" xmlns:a="http://schemas.openxmlformats.org/drawingml/2006/main" meth="cycle" id="10">
+  <a:schemeClr val="accent1"/>
+  <a:schemeClr val="accent2"/>
+  <a:schemeClr val="accent3"/>
+  <a:schemeClr val="accent4"/>
+  <a:schemeClr val="accent5"/>
+  <a:schemeClr val="accent6"/>
+  <cs:variation/>
+  <cs:variation>
+    <a:lumMod val="60000"/>
+  </cs:variation>
+  <cs:variation>
+    <a:lumMod val="80000"/>
+    <a:lumOff val="20000"/>
+  </cs:variation>
+  <cs:variation>
+    <a:lumMod val="80000"/>
+  </cs:variation>
+  <cs:variation>
+    <a:lumMod val="60000"/>
+    <a:lumOff val="40000"/>
+  </cs:variation>
+  <cs:variation>
+    <a:lumMod val="50000"/>
+  </cs:variation>
+  <cs:variation>
+    <a:lumMod val="70000"/>
+    <a:lumOff val="30000"/>
+  </cs:variation>
+  <cs:variation>
+    <a:lumMod val="70000"/>
+  </cs:variation>
+  <cs:variation>
+    <a:lumMod val="50000"/>
+    <a:lumOff val="50000"/>
+  </cs:variation>
+</cs:colorStyle>
+</file>
+
+<file path=word/charts/style1.xml><?xml version="1.0" encoding="utf-8"?>
+<cs:chartStyle xmlns:cs="http://schemas.microsoft.com/office/drawing/2012/chartStyle" xmlns:a="http://schemas.openxmlformats.org/drawingml/2006/main" id="227">
+  <cs:axisTitle>
+    <cs:lnRef idx="0"/>
+    <cs:fillRef idx="0"/>
+    <cs:effectRef idx="0"/>
+    <cs:fontRef idx="minor">
+      <a:schemeClr val="tx1">
+        <a:lumMod val="65000"/>
+        <a:lumOff val="35000"/>
+      </a:schemeClr>
+    </cs:fontRef>
+    <cs:defRPr sz="1000" kern="1200"/>
+  </cs:axisTitle>
+  <cs:categoryAxis>
+    <cs:lnRef idx="0"/>
+    <cs:fillRef idx="0"/>
+    <cs:effectRef idx="0"/>
+    <cs:fontRef idx="minor">
+      <a:schemeClr val="tx1">
+        <a:lumMod val="65000"/>
+        <a:lumOff val="35000"/>
+      </a:schemeClr>
+    </cs:fontRef>
+    <cs:spPr>
+      <a:ln w="9525" cap="flat" cmpd="sng" algn="ctr">
+        <a:solidFill>
+          <a:schemeClr val="tx1">
+            <a:lumMod val="15000"/>
+            <a:lumOff val="85000"/>
+          </a:schemeClr>
+        </a:solidFill>
+        <a:round/>
+      </a:ln>
+    </cs:spPr>
+    <cs:defRPr sz="900" kern="1200"/>
+  </cs:categoryAxis>
+  <cs:chartArea mods="allowNoFillOverride allowNoLineOverride">
+    <cs:lnRef idx="0"/>
+    <cs:fillRef idx="0"/>
+    <cs:effectRef idx="0"/>
+    <cs:fontRef idx="minor">
+      <a:schemeClr val="tx1"/>
+    </cs:fontRef>
+    <cs:spPr>
+      <a:solidFill>
+        <a:schemeClr val="bg1"/>
+      </a:solidFill>
+      <a:ln w="9525" cap="flat" cmpd="sng" algn="ctr">
+        <a:solidFill>
+          <a:schemeClr val="tx1">
+            <a:lumMod val="15000"/>
+            <a:lumOff val="85000"/>
+          </a:schemeClr>
+        </a:solidFill>
+        <a:round/>
+      </a:ln>
+    </cs:spPr>
+    <cs:defRPr sz="1000" kern="1200"/>
+  </cs:chartArea>
+  <cs:dataLabel>
+    <cs:lnRef idx="0"/>
+    <cs:fillRef idx="0"/>
+    <cs:effectRef idx="0"/>
+    <cs:fontRef idx="minor">
+      <a:schemeClr val="tx1">
+        <a:lumMod val="75000"/>
+        <a:lumOff val="25000"/>
+      </a:schemeClr>
+    </cs:fontRef>
+    <cs:defRPr sz="900" kern="1200"/>
+  </cs:dataLabel>
+  <cs:dataLabelCallout>
+    <cs:lnRef idx="0"/>
+    <cs:fillRef idx="0"/>
+    <cs:effectRef idx="0"/>
+    <cs:fontRef idx="minor">
+      <a:schemeClr val="dk1">
+        <a:lumMod val="65000"/>
+        <a:lumOff val="35000"/>
+      </a:schemeClr>
+    </cs:fontRef>
+    <cs:spPr>
+      <a:solidFill>
+        <a:schemeClr val="lt1"/>
+      </a:solidFill>
+      <a:ln>
+        <a:solidFill>
+          <a:schemeClr val="dk1">
+            <a:lumMod val="25000"/>
+            <a:lumOff val="75000"/>
+          </a:schemeClr>
+        </a:solidFill>
+      </a:ln>
+    </cs:spPr>
+    <cs:defRPr sz="900" kern="1200"/>
+    <cs:bodyPr rot="0" spcFirstLastPara="1" vertOverflow="clip" horzOverflow="clip" vert="horz" wrap="square" lIns="36576" tIns="18288" rIns="36576" bIns="18288" anchor="ctr" anchorCtr="1">
+      <a:spAutoFit/>
+    </cs:bodyPr>
+  </cs:dataLabelCallout>
+  <cs:dataPoint>
+    <cs:lnRef idx="0"/>
+    <cs:fillRef idx="1">
+      <cs:styleClr val="auto"/>
+    </cs:fillRef>
+    <cs:effectRef idx="0"/>
+    <cs:fontRef idx="minor">
+      <a:schemeClr val="tx1"/>
+    </cs:fontRef>
+    <cs:spPr>
+      <a:solidFill>
+        <a:schemeClr val="phClr"/>
+      </a:solidFill>
+    </cs:spPr>
+  </cs:dataPoint>
+  <cs:dataPoint3D>
+    <cs:lnRef idx="0"/>
+    <cs:fillRef idx="1">
+      <cs:styleClr val="auto"/>
+    </cs:fillRef>
+    <cs:effectRef idx="0"/>
+    <cs:fontRef idx="minor">
+      <a:schemeClr val="tx1"/>
+    </cs:fontRef>
+    <cs:spPr>
+      <a:solidFill>
+        <a:schemeClr val="phClr"/>
+      </a:solidFill>
+    </cs:spPr>
+  </cs:dataPoint3D>
+  <cs:dataPointLine>
+    <cs:lnRef idx="0">
+      <cs:styleClr val="auto"/>
+    </cs:lnRef>
+    <cs:fillRef idx="1"/>
+    <cs:effectRef idx="0"/>
+    <cs:fontRef idx="minor">
+      <a:schemeClr val="tx1"/>
+    </cs:fontRef>
+    <cs:spPr>
+      <a:ln w="28575" cap="rnd">
+        <a:solidFill>
+          <a:schemeClr val="phClr"/>
+        </a:solidFill>
+        <a:round/>
+      </a:ln>
+    </cs:spPr>
+  </cs:dataPointLine>
+  <cs:dataPointMarker>
+    <cs:lnRef idx="0">
+      <cs:styleClr val="auto"/>
+    </cs:lnRef>
+    <cs:fillRef idx="1">
+      <cs:styleClr val="auto"/>
+    </cs:fillRef>
+    <cs:effectRef idx="0"/>
+    <cs:fontRef idx="minor">
+      <a:schemeClr val="tx1"/>
+    </cs:fontRef>
+    <cs:spPr>
+      <a:solidFill>
+        <a:schemeClr val="phClr"/>
+      </a:solidFill>
+      <a:ln w="9525">
+        <a:solidFill>
+          <a:schemeClr val="phClr"/>
+        </a:solidFill>
+      </a:ln>
+    </cs:spPr>
+  </cs:dataPointMarker>
+  <cs:dataPointMarkerLayout symbol="circle" size="5"/>
+  <cs:dataPointWireframe>
+    <cs:lnRef idx="0">
+      <cs:styleClr val="auto"/>
+    </cs:lnRef>
+    <cs:fillRef idx="1"/>
+    <cs:effectRef idx="0"/>
+    <cs:fontRef idx="minor">
+      <a:schemeClr val="tx1"/>
+    </cs:fontRef>
+    <cs:spPr>
+      <a:ln w="9525" cap="rnd">
+        <a:solidFill>
+          <a:schemeClr val="phClr"/>
+        </a:solidFill>
+        <a:round/>
+      </a:ln>
+    </cs:spPr>
+  </cs:dataPointWireframe>
+  <cs:dataTable>
+    <cs:lnRef idx="0"/>
+    <cs:fillRef idx="0"/>
+    <cs:effectRef idx="0"/>
+    <cs:fontRef idx="minor">
+      <a:schemeClr val="tx1">
+        <a:lumMod val="65000"/>
+        <a:lumOff val="35000"/>
+      </a:schemeClr>
+    </cs:fontRef>
+    <cs:spPr>
+      <a:noFill/>
+      <a:ln w="9525" cap="flat" cmpd="sng" algn="ctr">
+        <a:solidFill>
+          <a:schemeClr val="tx1">
+            <a:lumMod val="15000"/>
+            <a:lumOff val="85000"/>
+          </a:schemeClr>
+        </a:solidFill>
+        <a:round/>
+      </a:ln>
+    </cs:spPr>
+    <cs:defRPr sz="900" kern="1200"/>
+  </cs:dataTable>
+  <cs:downBar>
+    <cs:lnRef idx="0"/>
+    <cs:fillRef idx="0"/>
+    <cs:effectRef idx="0"/>
+    <cs:fontRef idx="minor">
+      <a:schemeClr val="dk1"/>
+    </cs:fontRef>
+    <cs:spPr>
+      <a:solidFill>
+        <a:schemeClr val="dk1">
+          <a:lumMod val="65000"/>
+          <a:lumOff val="35000"/>
+        </a:schemeClr>
+      </a:solidFill>
+      <a:ln w="9525">
+        <a:solidFill>
+          <a:schemeClr val="tx1">
+            <a:lumMod val="65000"/>
+            <a:lumOff val="35000"/>
+          </a:schemeClr>
+        </a:solidFill>
+      </a:ln>
+    </cs:spPr>
+  </cs:downBar>
+  <cs:dropLine>
+    <cs:lnRef idx="0"/>
+    <cs:fillRef idx="0"/>
+    <cs:effectRef idx="0"/>
+    <cs:fontRef idx="minor">
+      <a:schemeClr val="tx1"/>
+    </cs:fontRef>
+    <cs:spPr>
+      <a:ln w="9525" cap="flat" cmpd="sng" algn="ctr">
+        <a:solidFill>
+          <a:schemeClr val="tx1">
+            <a:lumMod val="35000"/>
+            <a:lumOff val="65000"/>
+          </a:schemeClr>
+        </a:solidFill>
+        <a:round/>
+      </a:ln>
+    </cs:spPr>
+  </cs:dropLine>
+  <cs:errorBar>
+    <cs:lnRef idx="0"/>
+    <cs:fillRef idx="0"/>
+    <cs:effectRef idx="0"/>
+    <cs:fontRef idx="minor">
+      <a:schemeClr val="tx1"/>
+    </cs:fontRef>
+    <cs:spPr>
+      <a:ln w="9525" cap="flat" cmpd="sng" algn="ctr">
+        <a:solidFill>
+          <a:schemeClr val="tx1">
+            <a:lumMod val="65000"/>
+            <a:lumOff val="35000"/>
+          </a:schemeClr>
+        </a:solidFill>
+        <a:round/>
+      </a:ln>
+    </cs:spPr>
+  </cs:errorBar>
+  <cs:floor>
+    <cs:lnRef idx="0"/>
+    <cs:fillRef idx="0"/>
+    <cs:effectRef idx="0"/>
+    <cs:fontRef idx="minor">
+      <a:schemeClr val="tx1"/>
+    </cs:fontRef>
+    <cs:spPr>
+      <a:noFill/>
+      <a:ln>
+        <a:noFill/>
+      </a:ln>
+    </cs:spPr>
+  </cs:floor>
+  <cs:gridlineMajor>
+    <cs:lnRef idx="0"/>
+    <cs:fillRef idx="0"/>
+    <cs:effectRef idx="0"/>
+    <cs:fontRef idx="minor">
+      <a:schemeClr val="tx1"/>
+    </cs:fontRef>
+    <cs:spPr>
+      <a:ln w="9525" cap="flat" cmpd="sng" algn="ctr">
+        <a:solidFill>
+          <a:schemeClr val="tx1">
+            <a:lumMod val="15000"/>
+            <a:lumOff val="85000"/>
+          </a:schemeClr>
+        </a:solidFill>
+        <a:round/>
+      </a:ln>
+    </cs:spPr>
+  </cs:gridlineMajor>
+  <cs:gridlineMinor>
+    <cs:lnRef idx="0"/>
+    <cs:fillRef idx="0"/>
+    <cs:effectRef idx="0"/>
+    <cs:fontRef idx="minor">
+      <a:schemeClr val="tx1"/>
+    </cs:fontRef>
+    <cs:spPr>
+      <a:ln w="9525" cap="flat" cmpd="sng" algn="ctr">
+        <a:solidFill>
+          <a:schemeClr val="tx1">
+            <a:lumMod val="5000"/>
+            <a:lumOff val="95000"/>
+          </a:schemeClr>
+        </a:solidFill>
+        <a:round/>
+      </a:ln>
+    </cs:spPr>
+  </cs:gridlineMinor>
+  <cs:hiLoLine>
+    <cs:lnRef idx="0"/>
+    <cs:fillRef idx="0"/>
+    <cs:effectRef idx="0"/>
+    <cs:fontRef idx="minor">
+      <a:schemeClr val="tx1"/>
+    </cs:fontRef>
+    <cs:spPr>
+      <a:ln w="9525" cap="flat" cmpd="sng" algn="ctr">
+        <a:solidFill>
+          <a:schemeClr val="tx1">
+            <a:lumMod val="75000"/>
+            <a:lumOff val="25000"/>
+          </a:schemeClr>
+        </a:solidFill>
+        <a:round/>
+      </a:ln>
+    </cs:spPr>
+  </cs:hiLoLine>
+  <cs:leaderLine>
+    <cs:lnRef idx="0"/>
+    <cs:fillRef idx="0"/>
+    <cs:effectRef idx="0"/>
+    <cs:fontRef idx="minor">
+      <a:schemeClr val="tx1"/>
+    </cs:fontRef>
+    <cs:spPr>
+      <a:ln w="9525" cap="flat" cmpd="sng" algn="ctr">
+        <a:solidFill>
+          <a:schemeClr val="tx1">
+            <a:lumMod val="35000"/>
+            <a:lumOff val="65000"/>
+          </a:schemeClr>
+        </a:solidFill>
+        <a:round/>
+      </a:ln>
+    </cs:spPr>
+  </cs:leaderLine>
+  <cs:legend>
+    <cs:lnRef idx="0"/>
+    <cs:fillRef idx="0"/>
+    <cs:effectRef idx="0"/>
+    <cs:fontRef idx="minor">
+      <a:schemeClr val="tx1">
+        <a:lumMod val="65000"/>
+        <a:lumOff val="35000"/>
+      </a:schemeClr>
+    </cs:fontRef>
+    <cs:defRPr sz="900" kern="1200"/>
+  </cs:legend>
+  <cs:plotArea mods="allowNoFillOverride allowNoLineOverride">
+    <cs:lnRef idx="0"/>
+    <cs:fillRef idx="0"/>
+    <cs:effectRef idx="0"/>
+    <cs:fontRef idx="minor">
+      <a:schemeClr val="tx1"/>
+    </cs:fontRef>
+  </cs:plotArea>
+  <cs:plotArea3D mods="allowNoFillOverride allowNoLineOverride">
+    <cs:lnRef idx="0"/>
+    <cs:fillRef idx="0"/>
+    <cs:effectRef idx="0"/>
+    <cs:fontRef idx="minor">
+      <a:schemeClr val="tx1"/>
+    </cs:fontRef>
+  </cs:plotArea3D>
+  <cs:seriesAxis>
+    <cs:lnRef idx="0"/>
+    <cs:fillRef idx="0"/>
+    <cs:effectRef idx="0"/>
+    <cs:fontRef idx="minor">
+      <a:schemeClr val="tx1">
+        <a:lumMod val="65000"/>
+        <a:lumOff val="35000"/>
+      </a:schemeClr>
+    </cs:fontRef>
+    <cs:defRPr sz="900" kern="1200"/>
+  </cs:seriesAxis>
+  <cs:seriesLine>
+    <cs:lnRef idx="0"/>
+    <cs:fillRef idx="0"/>
+    <cs:effectRef idx="0"/>
+    <cs:fontRef idx="minor">
+      <a:schemeClr val="tx1"/>
+    </cs:fontRef>
+    <cs:spPr>
+      <a:ln w="9525" cap="flat" cmpd="sng" algn="ctr">
+        <a:solidFill>
+          <a:schemeClr val="tx1">
+            <a:lumMod val="35000"/>
+            <a:lumOff val="65000"/>
+          </a:schemeClr>
+        </a:solidFill>
+        <a:round/>
+      </a:ln>
+    </cs:spPr>
+  </cs:seriesLine>
+  <cs:title>
+    <cs:lnRef idx="0"/>
+    <cs:fillRef idx="0"/>
+    <cs:effectRef idx="0"/>
+    <cs:fontRef idx="minor">
+      <a:schemeClr val="tx1">
+        <a:lumMod val="65000"/>
+        <a:lumOff val="35000"/>
+      </a:schemeClr>
+    </cs:fontRef>
+    <cs:defRPr sz="1400" b="0" kern="1200" spc="0" baseline="0"/>
+  </cs:title>
+  <cs:trendline>
+    <cs:lnRef idx="0">
+      <cs:styleClr val="auto"/>
+    </cs:lnRef>
+    <cs:fillRef idx="0"/>
+    <cs:effectRef idx="0"/>
+    <cs:fontRef idx="minor">
+      <a:schemeClr val="tx1"/>
+    </cs:fontRef>
+    <cs:spPr>
+      <a:ln w="19050" cap="rnd">
+        <a:solidFill>
+          <a:schemeClr val="phClr"/>
+        </a:solidFill>
+        <a:prstDash val="sysDot"/>
+      </a:ln>
+    </cs:spPr>
+  </cs:trendline>
+  <cs:trendlineLabel>
+    <cs:lnRef idx="0"/>
+    <cs:fillRef idx="0"/>
+    <cs:effectRef idx="0"/>
+    <cs:fontRef idx="minor">
+      <a:schemeClr val="tx1">
+        <a:lumMod val="65000"/>
+        <a:lumOff val="35000"/>
+      </a:schemeClr>
+    </cs:fontRef>
+    <cs:defRPr sz="900" kern="1200"/>
+  </cs:trendlineLabel>
+  <cs:upBar>
+    <cs:lnRef idx="0"/>
+    <cs:fillRef idx="0"/>
+    <cs:effectRef idx="0"/>
+    <cs:fontRef idx="minor">
+      <a:schemeClr val="dk1"/>
+    </cs:fontRef>
+    <cs:spPr>
+      <a:solidFill>
+        <a:schemeClr val="lt1"/>
+      </a:solidFill>
+      <a:ln w="9525">
+        <a:solidFill>
+          <a:schemeClr val="tx1">
+            <a:lumMod val="15000"/>
+            <a:lumOff val="85000"/>
+          </a:schemeClr>
+        </a:solidFill>
+      </a:ln>
+    </cs:spPr>
+  </cs:upBar>
+  <cs:valueAxis>
+    <cs:lnRef idx="0"/>
+    <cs:fillRef idx="0"/>
+    <cs:effectRef idx="0"/>
+    <cs:fontRef idx="minor">
+      <a:schemeClr val="tx1">
+        <a:lumMod val="65000"/>
+        <a:lumOff val="35000"/>
+      </a:schemeClr>
+    </cs:fontRef>
+    <cs:defRPr sz="900" kern="1200"/>
+  </cs:valueAxis>
+  <cs:wall>
+    <cs:lnRef idx="0"/>
+    <cs:fillRef idx="0"/>
+    <cs:effectRef idx="0"/>
+    <cs:fontRef idx="minor">
+      <a:schemeClr val="tx1"/>
+    </cs:fontRef>
+    <cs:spPr>
+      <a:noFill/>
+      <a:ln>
+        <a:noFill/>
+      </a:ln>
+    </cs:spPr>
+  </cs:wall>
+</cs:chartStyle>
+</file>
+
 <file path=word/theme/theme1.xml><?xml version="1.0" encoding="utf-8"?>
 <a:theme xmlns:a="http://schemas.openxmlformats.org/drawingml/2006/main" name="Office Theme">
   <a:themeElements>
@@ -9063,7 +9962,7 @@
 </file>
 
 <file path=customXml/itemProps1.xml><?xml version="1.0" encoding="utf-8"?>
-<ds:datastoreItem xmlns:ds="http://schemas.openxmlformats.org/officeDocument/2006/customXml" ds:itemID="{E65DBF92-D4D0-424B-B220-8714CAD71C5A}">
+<ds:datastoreItem xmlns:ds="http://schemas.openxmlformats.org/officeDocument/2006/customXml" ds:itemID="{2F69FB01-6C93-4D01-A9D8-30A60C53D34D}">
   <ds:schemaRefs>
     <ds:schemaRef ds:uri="http://schemas.openxmlformats.org/officeDocument/2006/bibliography"/>
   </ds:schemaRefs>

</xml_diff>

<commit_message>
after meeting with david
</commit_message>
<xml_diff>
--- a/Dissertation/Development and Implementation.docx
+++ b/Dissertation/Development and Implementation.docx
@@ -2,6 +2,12 @@
 <file path=word/document.xml><?xml version="1.0" encoding="utf-8"?>
 <w:document xmlns:wpc="http://schemas.microsoft.com/office/word/2010/wordprocessingCanvas" xmlns:cx="http://schemas.microsoft.com/office/drawing/2014/chartex" xmlns:cx1="http://schemas.microsoft.com/office/drawing/2015/9/8/chartex" xmlns:cx2="http://schemas.microsoft.com/office/drawing/2015/10/21/chartex" xmlns:cx3="http://schemas.microsoft.com/office/drawing/2016/5/9/chartex" xmlns:cx4="http://schemas.microsoft.com/office/drawing/2016/5/10/chartex" xmlns:cx5="http://schemas.microsoft.com/office/drawing/2016/5/11/chartex" xmlns:cx6="http://schemas.microsoft.com/office/drawing/2016/5/12/chartex" xmlns:cx7="http://schemas.microsoft.com/office/drawing/2016/5/13/chartex" xmlns:cx8="http://schemas.microsoft.com/office/drawing/2016/5/14/chartex" xmlns:mc="http://schemas.openxmlformats.org/markup-compatibility/2006" xmlns:aink="http://schemas.microsoft.com/office/drawing/2016/ink" xmlns:am3d="http://schemas.microsoft.com/office/drawing/2017/model3d" xmlns:o="urn:schemas-microsoft-com:office:office" xmlns:r="http://schemas.openxmlformats.org/officeDocument/2006/relationships" xmlns:m="http://schemas.openxmlformats.org/officeDocument/2006/math" xmlns:v="urn:schemas-microsoft-com:vml" xmlns:wp14="http://schemas.microsoft.com/office/word/2010/wordprocessingDrawing" xmlns:wp="http://schemas.openxmlformats.org/drawingml/2006/wordprocessingDrawing" xmlns:w10="urn:schemas-microsoft-com:office:word" xmlns:w="http://schemas.openxmlformats.org/wordprocessingml/2006/main" xmlns:w14="http://schemas.microsoft.com/office/word/2010/wordml" xmlns:w15="http://schemas.microsoft.com/office/word/2012/wordml" xmlns:w16cid="http://schemas.microsoft.com/office/word/2016/wordml/cid" xmlns:w16se="http://schemas.microsoft.com/office/word/2015/wordml/symex" xmlns:wpg="http://schemas.microsoft.com/office/word/2010/wordprocessingGroup" xmlns:wpi="http://schemas.microsoft.com/office/word/2010/wordprocessingInk" xmlns:wne="http://schemas.microsoft.com/office/word/2006/wordml" xmlns:wps="http://schemas.microsoft.com/office/word/2010/wordprocessingShape" mc:Ignorable="w14 w15 w16se w16cid wp14">
   <w:body>
+    <w:p>
+      <w:r>
+        <w:t>Order of paper – What is to come</w:t>
+      </w:r>
+    </w:p>
+    <w:p/>
     <w:tbl>
       <w:tblPr>
         <w:tblStyle w:val="GridTable4-Accent1"/>
@@ -717,16 +723,7 @@
                 <w:sz w:val="20"/>
                 <w:szCs w:val="20"/>
               </w:rPr>
-              <w:t xml:space="preserve">The time it takes to go between checkpoints is recorded and used when analysing the players behaviour. The total time of each time between </w:t>
-            </w:r>
-            <w:r>
-              <w:rPr>
-                <w:rFonts w:ascii="Arial" w:hAnsi="Arial" w:cs="Arial"/>
-                <w:sz w:val="20"/>
-                <w:szCs w:val="20"/>
-              </w:rPr>
-              <w:lastRenderedPageBreak/>
-              <w:t xml:space="preserve">checkpoints is aggregated to produce the lap time and then the lap times are aggregated to produce the final race time. </w:t>
+              <w:t xml:space="preserve">The time it takes to go between checkpoints is recorded and used when analysing the players behaviour. The total time of each time between checkpoints is aggregated to produce the lap time and then the lap times are aggregated to produce the final race time. </w:t>
             </w:r>
             <w:r>
               <w:rPr>
@@ -1196,8 +1193,6 @@
               </w:rPr>
               <w:t xml:space="preserve"> </w:t>
             </w:r>
-            <w:bookmarkStart w:id="0" w:name="_GoBack"/>
-            <w:bookmarkEnd w:id="0"/>
           </w:p>
         </w:tc>
       </w:tr>
@@ -1495,6 +1490,7 @@
                 <w:sz w:val="20"/>
                 <w:szCs w:val="20"/>
               </w:rPr>
+              <w:lastRenderedPageBreak/>
               <w:t>Benefits / Pitfalls</w:t>
             </w:r>
           </w:p>
@@ -1535,7 +1531,6 @@
                 <w:sz w:val="20"/>
                 <w:szCs w:val="20"/>
               </w:rPr>
-              <w:lastRenderedPageBreak/>
               <w:t>Worked Well / Didn’t Work Well</w:t>
             </w:r>
           </w:p>
@@ -2241,7 +2236,6 @@
                 <w:sz w:val="20"/>
                 <w:szCs w:val="20"/>
               </w:rPr>
-              <w:lastRenderedPageBreak/>
               <w:t xml:space="preserve">Track </w:t>
             </w:r>
             <w:r>
@@ -2967,7 +2961,6 @@
                 <w:sz w:val="20"/>
                 <w:szCs w:val="20"/>
               </w:rPr>
-              <w:lastRenderedPageBreak/>
               <w:t xml:space="preserve">I assumed that tracks that were picked </w:t>
             </w:r>
             <w:r>
@@ -3755,16 +3748,8 @@
                 <w:sz w:val="20"/>
                 <w:szCs w:val="20"/>
               </w:rPr>
-              <w:t xml:space="preserve">Initially I wanted all the requests to be available for the player to choose from, this would allow for better optimisation of the ideal track. However, because of </w:t>
-            </w:r>
-            <w:r>
-              <w:rPr>
-                <w:rFonts w:ascii="Arial" w:hAnsi="Arial" w:cs="Arial"/>
-                <w:sz w:val="20"/>
-                <w:szCs w:val="20"/>
-              </w:rPr>
               <w:lastRenderedPageBreak/>
-              <w:t>the limit</w:t>
+              <w:t>Initially I wanted all the requests to be available for the player to choose from, this would allow for better optimisation of the ideal track. However, because of the limit</w:t>
             </w:r>
             <w:r>
               <w:rPr>
@@ -4852,7 +4837,6 @@
                 <w:sz w:val="20"/>
                 <w:szCs w:val="20"/>
               </w:rPr>
-              <w:lastRenderedPageBreak/>
               <w:t>When it comes to mobile gaming, being able to keep first-time players is one of the most important requirements for a successful game. So, being able to access to core of the game quicker could lead to a more popular game.</w:t>
             </w:r>
           </w:p>
@@ -6111,11 +6095,11 @@
       <w:tr>
         <w:tc>
           <w:tcPr>
-            <w:cnfStyle w:val="001000000000" w:firstRow="0" w:lastRow="0" w:firstColumn="1" w:lastColumn="0" w:oddVBand="0" w:evenVBand="0" w:oddHBand="0" w:evenHBand="0" w:firstRowFirstColumn="0" w:firstRowLastColumn="0" w:lastRowFirstColumn="0" w:lastRowLastColumn="0"/>
             <w:tcW w:w="1696" w:type="dxa"/>
           </w:tcPr>
           <w:p>
             <w:pPr>
+              <w:cnfStyle w:val="001000000000" w:firstRow="0" w:lastRow="0" w:firstColumn="1" w:lastColumn="0" w:oddVBand="0" w:evenVBand="0" w:oddHBand="0" w:evenHBand="0" w:firstRowFirstColumn="0" w:firstRowLastColumn="0" w:lastRowFirstColumn="0" w:lastRowLastColumn="0"/>
               <w:rPr>
                 <w:rFonts w:ascii="Arial" w:hAnsi="Arial" w:cs="Arial"/>
                 <w:sz w:val="20"/>
@@ -6138,7 +6122,6 @@
           </w:tcPr>
           <w:p>
             <w:pPr>
-              <w:cnfStyle w:val="000000000000" w:firstRow="0" w:lastRow="0" w:firstColumn="0" w:lastColumn="0" w:oddVBand="0" w:evenVBand="0" w:oddHBand="0" w:evenHBand="0" w:firstRowFirstColumn="0" w:firstRowLastColumn="0" w:lastRowFirstColumn="0" w:lastRowLastColumn="0"/>
               <w:rPr>
                 <w:rFonts w:ascii="Arial" w:hAnsi="Arial" w:cs="Arial"/>
                 <w:sz w:val="20"/>
@@ -6164,17 +6147,15 @@
           </w:p>
           <w:p>
             <w:pPr>
-              <w:cnfStyle w:val="000000000000" w:firstRow="0" w:lastRow="0" w:firstColumn="0" w:lastColumn="0" w:oddVBand="0" w:evenVBand="0" w:oddHBand="0" w:evenHBand="0" w:firstRowFirstColumn="0" w:firstRowLastColumn="0" w:lastRowFirstColumn="0" w:lastRowLastColumn="0"/>
-              <w:rPr>
-                <w:rFonts w:ascii="Arial" w:hAnsi="Arial" w:cs="Arial"/>
-                <w:sz w:val="20"/>
-                <w:szCs w:val="20"/>
-              </w:rPr>
-            </w:pPr>
-          </w:p>
-          <w:p>
-            <w:pPr>
-              <w:cnfStyle w:val="000000000000" w:firstRow="0" w:lastRow="0" w:firstColumn="0" w:lastColumn="0" w:oddVBand="0" w:evenVBand="0" w:oddHBand="0" w:evenHBand="0" w:firstRowFirstColumn="0" w:firstRowLastColumn="0" w:lastRowFirstColumn="0" w:lastRowLastColumn="0"/>
+              <w:rPr>
+                <w:rFonts w:ascii="Arial" w:hAnsi="Arial" w:cs="Arial"/>
+                <w:sz w:val="20"/>
+                <w:szCs w:val="20"/>
+              </w:rPr>
+            </w:pPr>
+          </w:p>
+          <w:p>
+            <w:pPr>
               <w:rPr>
                 <w:rFonts w:ascii="Arial" w:hAnsi="Arial" w:cs="Arial"/>
                 <w:sz w:val="20"/>
@@ -6280,17 +6261,17 @@
           </w:p>
           <w:p>
             <w:pPr>
-              <w:cnfStyle w:val="000000000000" w:firstRow="0" w:lastRow="0" w:firstColumn="0" w:lastColumn="0" w:oddVBand="0" w:evenVBand="0" w:oddHBand="0" w:evenHBand="0" w:firstRowFirstColumn="0" w:firstRowLastColumn="0" w:lastRowFirstColumn="0" w:lastRowLastColumn="0"/>
-              <w:rPr>
-                <w:rFonts w:ascii="Arial" w:hAnsi="Arial" w:cs="Arial"/>
-                <w:sz w:val="20"/>
-                <w:szCs w:val="20"/>
-              </w:rPr>
-            </w:pPr>
-          </w:p>
-          <w:p>
-            <w:pPr>
-              <w:cnfStyle w:val="000000000000" w:firstRow="0" w:lastRow="0" w:firstColumn="0" w:lastColumn="0" w:oddVBand="0" w:evenVBand="0" w:oddHBand="0" w:evenHBand="0" w:firstRowFirstColumn="0" w:firstRowLastColumn="0" w:lastRowFirstColumn="0" w:lastRowLastColumn="0"/>
+              <w:rPr>
+                <w:rFonts w:ascii="Arial" w:hAnsi="Arial" w:cs="Arial"/>
+                <w:sz w:val="20"/>
+                <w:szCs w:val="20"/>
+              </w:rPr>
+            </w:pPr>
+            <w:bookmarkStart w:id="0" w:name="_GoBack"/>
+            <w:bookmarkEnd w:id="0"/>
+          </w:p>
+          <w:p>
+            <w:pPr>
               <w:rPr>
                 <w:rFonts w:ascii="Arial" w:hAnsi="Arial" w:cs="Arial"/>
                 <w:sz w:val="20"/>
@@ -6308,17 +6289,15 @@
           </w:p>
           <w:p>
             <w:pPr>
-              <w:cnfStyle w:val="000000000000" w:firstRow="0" w:lastRow="0" w:firstColumn="0" w:lastColumn="0" w:oddVBand="0" w:evenVBand="0" w:oddHBand="0" w:evenHBand="0" w:firstRowFirstColumn="0" w:firstRowLastColumn="0" w:lastRowFirstColumn="0" w:lastRowLastColumn="0"/>
-              <w:rPr>
-                <w:rFonts w:ascii="Arial" w:hAnsi="Arial" w:cs="Arial"/>
-                <w:sz w:val="20"/>
-                <w:szCs w:val="20"/>
-              </w:rPr>
-            </w:pPr>
-          </w:p>
-          <w:p>
-            <w:pPr>
-              <w:cnfStyle w:val="000000000000" w:firstRow="0" w:lastRow="0" w:firstColumn="0" w:lastColumn="0" w:oddVBand="0" w:evenVBand="0" w:oddHBand="0" w:evenHBand="0" w:firstRowFirstColumn="0" w:firstRowLastColumn="0" w:lastRowFirstColumn="0" w:lastRowLastColumn="0"/>
+              <w:rPr>
+                <w:rFonts w:ascii="Arial" w:hAnsi="Arial" w:cs="Arial"/>
+                <w:sz w:val="20"/>
+                <w:szCs w:val="20"/>
+              </w:rPr>
+            </w:pPr>
+          </w:p>
+          <w:p>
+            <w:pPr>
               <w:rPr>
                 <w:rFonts w:ascii="Arial" w:hAnsi="Arial" w:cs="Arial"/>
                 <w:sz w:val="20"/>
@@ -6392,17 +6371,15 @@
           </w:p>
           <w:p>
             <w:pPr>
-              <w:cnfStyle w:val="000000000000" w:firstRow="0" w:lastRow="0" w:firstColumn="0" w:lastColumn="0" w:oddVBand="0" w:evenVBand="0" w:oddHBand="0" w:evenHBand="0" w:firstRowFirstColumn="0" w:firstRowLastColumn="0" w:lastRowFirstColumn="0" w:lastRowLastColumn="0"/>
-              <w:rPr>
-                <w:rFonts w:ascii="Arial" w:hAnsi="Arial" w:cs="Arial"/>
-                <w:sz w:val="20"/>
-                <w:szCs w:val="20"/>
-              </w:rPr>
-            </w:pPr>
-          </w:p>
-          <w:p>
-            <w:pPr>
-              <w:cnfStyle w:val="000000000000" w:firstRow="0" w:lastRow="0" w:firstColumn="0" w:lastColumn="0" w:oddVBand="0" w:evenVBand="0" w:oddHBand="0" w:evenHBand="0" w:firstRowFirstColumn="0" w:firstRowLastColumn="0" w:lastRowFirstColumn="0" w:lastRowLastColumn="0"/>
+              <w:rPr>
+                <w:rFonts w:ascii="Arial" w:hAnsi="Arial" w:cs="Arial"/>
+                <w:sz w:val="20"/>
+                <w:szCs w:val="20"/>
+              </w:rPr>
+            </w:pPr>
+          </w:p>
+          <w:p>
+            <w:pPr>
               <w:rPr>
                 <w:rFonts w:ascii="Arial" w:hAnsi="Arial" w:cs="Arial"/>
                 <w:sz w:val="20"/>
@@ -9967,7 +9944,7 @@
 </file>
 
 <file path=customXml/itemProps1.xml><?xml version="1.0" encoding="utf-8"?>
-<ds:datastoreItem xmlns:ds="http://schemas.openxmlformats.org/officeDocument/2006/customXml" ds:itemID="{2CCAEB0D-C335-46E7-9079-292E0954FCF2}">
+<ds:datastoreItem xmlns:ds="http://schemas.openxmlformats.org/officeDocument/2006/customXml" ds:itemID="{28BF65D3-E4B2-4BC5-AC4C-146E6200D2D3}">
   <ds:schemaRefs>
     <ds:schemaRef ds:uri="http://schemas.openxmlformats.org/officeDocument/2006/bibliography"/>
   </ds:schemaRefs>

</xml_diff>

<commit_message>
Figures as well as full document
</commit_message>
<xml_diff>
--- a/Dissertation/Development and Implementation.docx
+++ b/Dissertation/Development and Implementation.docx
@@ -1882,11 +1882,11 @@
       <w:tr>
         <w:tc>
           <w:tcPr>
-            <w:cnfStyle w:val="001000000000" w:firstRow="0" w:lastRow="0" w:firstColumn="1" w:lastColumn="0" w:oddVBand="0" w:evenVBand="0" w:oddHBand="0" w:evenHBand="0" w:firstRowFirstColumn="0" w:firstRowLastColumn="0" w:lastRowFirstColumn="0" w:lastRowLastColumn="0"/>
             <w:tcW w:w="1696" w:type="dxa"/>
           </w:tcPr>
           <w:p>
             <w:pPr>
+              <w:cnfStyle w:val="001000000000" w:firstRow="0" w:lastRow="0" w:firstColumn="1" w:lastColumn="0" w:oddVBand="0" w:evenVBand="0" w:oddHBand="0" w:evenHBand="0" w:firstRowFirstColumn="0" w:firstRowLastColumn="0" w:lastRowFirstColumn="0" w:lastRowLastColumn="0"/>
               <w:rPr>
                 <w:rFonts w:ascii="Arial" w:hAnsi="Arial" w:cs="Arial"/>
                 <w:sz w:val="20"/>
@@ -1909,63 +1909,50 @@
           </w:tcPr>
           <w:p>
             <w:pPr>
-              <w:cnfStyle w:val="000000000000" w:firstRow="0" w:lastRow="0" w:firstColumn="0" w:lastColumn="0" w:oddVBand="0" w:evenVBand="0" w:oddHBand="0" w:evenHBand="0" w:firstRowFirstColumn="0" w:firstRowLastColumn="0" w:lastRowFirstColumn="0" w:lastRowLastColumn="0"/>
-              <w:rPr>
-                <w:rFonts w:ascii="Arial" w:hAnsi="Arial" w:cs="Arial"/>
-                <w:sz w:val="20"/>
-                <w:szCs w:val="20"/>
-              </w:rPr>
-            </w:pPr>
-            <w:r>
-              <w:rPr>
-                <w:rFonts w:ascii="Arial" w:hAnsi="Arial" w:cs="Arial"/>
-                <w:sz w:val="20"/>
-                <w:szCs w:val="20"/>
-              </w:rPr>
-              <w:t xml:space="preserve">When making the random track generator, I needed to decide what type of random track to generate. Togelius (2007) used three different ways to make a random track: Straightforward, Random Walk and Radial. As they found in the paper, Random walk produced tracks that could be hard to drive on naturally and Radial method tracks made tracks that looked very similar (flowerlike). </w:t>
-            </w:r>
-          </w:p>
-          <w:p>
-            <w:pPr>
-              <w:cnfStyle w:val="000000000000" w:firstRow="0" w:lastRow="0" w:firstColumn="0" w:lastColumn="0" w:oddVBand="0" w:evenVBand="0" w:oddHBand="0" w:evenHBand="0" w:firstRowFirstColumn="0" w:firstRowLastColumn="0" w:lastRowFirstColumn="0" w:lastRowLastColumn="0"/>
-              <w:rPr>
-                <w:rFonts w:ascii="Arial" w:hAnsi="Arial" w:cs="Arial"/>
-                <w:sz w:val="20"/>
-                <w:szCs w:val="20"/>
-              </w:rPr>
-            </w:pPr>
-          </w:p>
-          <w:p>
-            <w:pPr>
-              <w:cnfStyle w:val="000000000000" w:firstRow="0" w:lastRow="0" w:firstColumn="0" w:lastColumn="0" w:oddVBand="0" w:evenVBand="0" w:oddHBand="0" w:evenHBand="0" w:firstRowFirstColumn="0" w:firstRowLastColumn="0" w:lastRowFirstColumn="0" w:lastRowLastColumn="0"/>
-              <w:rPr>
-                <w:rFonts w:ascii="Arial" w:hAnsi="Arial" w:cs="Arial"/>
-                <w:sz w:val="20"/>
-                <w:szCs w:val="20"/>
-              </w:rPr>
-            </w:pPr>
-            <w:r>
-              <w:rPr>
-                <w:rFonts w:ascii="Arial" w:hAnsi="Arial" w:cs="Arial"/>
-                <w:sz w:val="20"/>
-                <w:szCs w:val="20"/>
-              </w:rPr>
-              <w:t xml:space="preserve">I originally tested the straightforward methodology but found that tracks were still to similar. To try to fix this I decided to use elements of the methodology for the initial generation by making the original shape with a convex hull instead of a rectangle. </w:t>
-            </w:r>
-          </w:p>
-          <w:p>
-            <w:pPr>
-              <w:cnfStyle w:val="000000000000" w:firstRow="0" w:lastRow="0" w:firstColumn="0" w:lastColumn="0" w:oddVBand="0" w:evenVBand="0" w:oddHBand="0" w:evenHBand="0" w:firstRowFirstColumn="0" w:firstRowLastColumn="0" w:lastRowFirstColumn="0" w:lastRowLastColumn="0"/>
-              <w:rPr>
-                <w:rFonts w:ascii="Arial" w:hAnsi="Arial" w:cs="Arial"/>
-                <w:sz w:val="20"/>
-                <w:szCs w:val="20"/>
-              </w:rPr>
-            </w:pPr>
-          </w:p>
-          <w:p>
-            <w:pPr>
-              <w:cnfStyle w:val="000000000000" w:firstRow="0" w:lastRow="0" w:firstColumn="0" w:lastColumn="0" w:oddVBand="0" w:evenVBand="0" w:oddHBand="0" w:evenHBand="0" w:firstRowFirstColumn="0" w:firstRowLastColumn="0" w:lastRowFirstColumn="0" w:lastRowLastColumn="0"/>
+              <w:rPr>
+                <w:rFonts w:ascii="Arial" w:hAnsi="Arial" w:cs="Arial"/>
+                <w:sz w:val="20"/>
+                <w:szCs w:val="20"/>
+              </w:rPr>
+            </w:pPr>
+            <w:bookmarkStart w:id="0" w:name="_GoBack"/>
+            <w:bookmarkEnd w:id="0"/>
+            <w:r>
+              <w:rPr>
+                <w:rFonts w:ascii="Arial" w:hAnsi="Arial" w:cs="Arial"/>
+                <w:sz w:val="20"/>
+                <w:szCs w:val="20"/>
+              </w:rPr>
+              <w:t xml:space="preserve">I originally tested the straightforward methodology </w:t>
+            </w:r>
+            <w:r>
+              <w:rPr>
+                <w:rFonts w:ascii="Arial" w:hAnsi="Arial" w:cs="Arial"/>
+                <w:sz w:val="20"/>
+                <w:szCs w:val="20"/>
+              </w:rPr>
+              <w:t xml:space="preserve">introduced by Togelius (2007) </w:t>
+            </w:r>
+            <w:r>
+              <w:rPr>
+                <w:rFonts w:ascii="Arial" w:hAnsi="Arial" w:cs="Arial"/>
+                <w:sz w:val="20"/>
+                <w:szCs w:val="20"/>
+              </w:rPr>
+              <w:t xml:space="preserve">but found that tracks were still to similar. To try to fix this I decided to use elements of the methodology for the initial generation by making the original shape with a convex hull instead of a rectangle. </w:t>
+            </w:r>
+          </w:p>
+          <w:p>
+            <w:pPr>
+              <w:rPr>
+                <w:rFonts w:ascii="Arial" w:hAnsi="Arial" w:cs="Arial"/>
+                <w:sz w:val="20"/>
+                <w:szCs w:val="20"/>
+              </w:rPr>
+            </w:pPr>
+          </w:p>
+          <w:p>
+            <w:pPr>
               <w:rPr>
                 <w:rFonts w:ascii="Arial" w:hAnsi="Arial" w:cs="Arial"/>
                 <w:sz w:val="20"/>
@@ -2303,7 +2290,16 @@
                 <w:sz w:val="20"/>
                 <w:szCs w:val="20"/>
               </w:rPr>
-              <w:t xml:space="preserve">a track to see if it is feasible to drive on. Checks for intersections and closeness were added. Initially I believed that allowing a track overlap was a problem, so I designed a way to check if certain lines overlapped. It would take the straight lines between each sequential point and pass them through a geometric equation that checks if the lines intersect.  </w:t>
+              <w:t xml:space="preserve">a track to see if it is feasible to drive on. Checks for intersections and closeness were added. Initially I believed that allowing a track overlap was a problem, so I designed a </w:t>
+            </w:r>
+            <w:r>
+              <w:rPr>
+                <w:rFonts w:ascii="Arial" w:hAnsi="Arial" w:cs="Arial"/>
+                <w:sz w:val="20"/>
+                <w:szCs w:val="20"/>
+              </w:rPr>
+              <w:lastRenderedPageBreak/>
+              <w:t xml:space="preserve">way to check if certain lines overlapped. It would take the straight lines between each sequential point and pass them through a geometric equation that checks if the lines intersect.  </w:t>
             </w:r>
           </w:p>
           <w:p>
@@ -2364,6 +2360,7 @@
                 <w:sz w:val="20"/>
                 <w:szCs w:val="20"/>
               </w:rPr>
+              <w:lastRenderedPageBreak/>
               <w:t>Implementation</w:t>
             </w:r>
           </w:p>
@@ -3001,7 +2998,16 @@
                 <w:sz w:val="20"/>
                 <w:szCs w:val="20"/>
               </w:rPr>
-              <w:t>that they were getting something from the track, be it enjoyment or pursuit of improvement. When a player displays these qualities, they should be catered for.</w:t>
+              <w:t xml:space="preserve">that they were getting something </w:t>
+            </w:r>
+            <w:r>
+              <w:rPr>
+                <w:rFonts w:ascii="Arial" w:hAnsi="Arial" w:cs="Arial"/>
+                <w:sz w:val="20"/>
+                <w:szCs w:val="20"/>
+              </w:rPr>
+              <w:lastRenderedPageBreak/>
+              <w:t>from the track, be it enjoyment or pursuit of improvement. When a player displays these qualities, they should be catered for.</w:t>
             </w:r>
           </w:p>
           <w:p>
@@ -3748,67 +3754,67 @@
                 <w:sz w:val="20"/>
                 <w:szCs w:val="20"/>
               </w:rPr>
+              <w:t>Initially I wanted all the requests to be available for the player to choose from, this would allow for better optimisation of the ideal track. However, because of the limit</w:t>
+            </w:r>
+            <w:r>
+              <w:rPr>
+                <w:rFonts w:ascii="Arial" w:hAnsi="Arial" w:cs="Arial"/>
+                <w:sz w:val="20"/>
+                <w:szCs w:val="20"/>
+              </w:rPr>
+              <w:t>ed</w:t>
+            </w:r>
+            <w:r>
+              <w:rPr>
+                <w:rFonts w:ascii="Arial" w:hAnsi="Arial" w:cs="Arial"/>
+                <w:sz w:val="20"/>
+                <w:szCs w:val="20"/>
+              </w:rPr>
+              <w:t xml:space="preserve"> screen space available on mobile devices, I decided to limit it to </w:t>
+            </w:r>
+            <w:r>
+              <w:rPr>
+                <w:rFonts w:ascii="Arial" w:hAnsi="Arial" w:cs="Arial"/>
+                <w:sz w:val="20"/>
+                <w:szCs w:val="20"/>
+              </w:rPr>
+              <w:t>2</w:t>
+            </w:r>
+            <w:r>
+              <w:rPr>
+                <w:rFonts w:ascii="Arial" w:hAnsi="Arial" w:cs="Arial"/>
+                <w:sz w:val="20"/>
+                <w:szCs w:val="20"/>
+              </w:rPr>
+              <w:t xml:space="preserve"> requests.</w:t>
+            </w:r>
+          </w:p>
+          <w:p>
+            <w:pPr>
+              <w:cnfStyle w:val="000000100000" w:firstRow="0" w:lastRow="0" w:firstColumn="0" w:lastColumn="0" w:oddVBand="0" w:evenVBand="0" w:oddHBand="1" w:evenHBand="0" w:firstRowFirstColumn="0" w:firstRowLastColumn="0" w:lastRowFirstColumn="0" w:lastRowLastColumn="0"/>
+              <w:rPr>
+                <w:rFonts w:ascii="Arial" w:hAnsi="Arial" w:cs="Arial"/>
+                <w:sz w:val="20"/>
+                <w:szCs w:val="20"/>
+              </w:rPr>
+            </w:pPr>
+          </w:p>
+          <w:p>
+            <w:pPr>
+              <w:cnfStyle w:val="000000100000" w:firstRow="0" w:lastRow="0" w:firstColumn="0" w:lastColumn="0" w:oddVBand="0" w:evenVBand="0" w:oddHBand="1" w:evenHBand="0" w:firstRowFirstColumn="0" w:firstRowLastColumn="0" w:lastRowFirstColumn="0" w:lastRowLastColumn="0"/>
+              <w:rPr>
+                <w:rFonts w:ascii="Arial" w:hAnsi="Arial" w:cs="Arial"/>
+                <w:sz w:val="20"/>
+                <w:szCs w:val="20"/>
+              </w:rPr>
+            </w:pPr>
+            <w:r>
+              <w:rPr>
+                <w:rFonts w:ascii="Arial" w:hAnsi="Arial" w:cs="Arial"/>
+                <w:sz w:val="20"/>
+                <w:szCs w:val="20"/>
+              </w:rPr>
               <w:lastRenderedPageBreak/>
-              <w:t>Initially I wanted all the requests to be available for the player to choose from, this would allow for better optimisation of the ideal track. However, because of the limit</w:t>
-            </w:r>
-            <w:r>
-              <w:rPr>
-                <w:rFonts w:ascii="Arial" w:hAnsi="Arial" w:cs="Arial"/>
-                <w:sz w:val="20"/>
-                <w:szCs w:val="20"/>
-              </w:rPr>
-              <w:t>ed</w:t>
-            </w:r>
-            <w:r>
-              <w:rPr>
-                <w:rFonts w:ascii="Arial" w:hAnsi="Arial" w:cs="Arial"/>
-                <w:sz w:val="20"/>
-                <w:szCs w:val="20"/>
-              </w:rPr>
-              <w:t xml:space="preserve"> screen space available on mobile devices, I decided to limit it to </w:t>
-            </w:r>
-            <w:r>
-              <w:rPr>
-                <w:rFonts w:ascii="Arial" w:hAnsi="Arial" w:cs="Arial"/>
-                <w:sz w:val="20"/>
-                <w:szCs w:val="20"/>
-              </w:rPr>
-              <w:t>2</w:t>
-            </w:r>
-            <w:r>
-              <w:rPr>
-                <w:rFonts w:ascii="Arial" w:hAnsi="Arial" w:cs="Arial"/>
-                <w:sz w:val="20"/>
-                <w:szCs w:val="20"/>
-              </w:rPr>
-              <w:t xml:space="preserve"> requests.</w:t>
-            </w:r>
-          </w:p>
-          <w:p>
-            <w:pPr>
-              <w:cnfStyle w:val="000000100000" w:firstRow="0" w:lastRow="0" w:firstColumn="0" w:lastColumn="0" w:oddVBand="0" w:evenVBand="0" w:oddHBand="1" w:evenHBand="0" w:firstRowFirstColumn="0" w:firstRowLastColumn="0" w:lastRowFirstColumn="0" w:lastRowLastColumn="0"/>
-              <w:rPr>
-                <w:rFonts w:ascii="Arial" w:hAnsi="Arial" w:cs="Arial"/>
-                <w:sz w:val="20"/>
-                <w:szCs w:val="20"/>
-              </w:rPr>
-            </w:pPr>
-          </w:p>
-          <w:p>
-            <w:pPr>
-              <w:cnfStyle w:val="000000100000" w:firstRow="0" w:lastRow="0" w:firstColumn="0" w:lastColumn="0" w:oddVBand="0" w:evenVBand="0" w:oddHBand="1" w:evenHBand="0" w:firstRowFirstColumn="0" w:firstRowLastColumn="0" w:lastRowFirstColumn="0" w:lastRowLastColumn="0"/>
-              <w:rPr>
-                <w:rFonts w:ascii="Arial" w:hAnsi="Arial" w:cs="Arial"/>
-                <w:sz w:val="20"/>
-                <w:szCs w:val="20"/>
-              </w:rPr>
-            </w:pPr>
-            <w:r>
-              <w:rPr>
-                <w:rFonts w:ascii="Arial" w:hAnsi="Arial" w:cs="Arial"/>
-                <w:sz w:val="20"/>
-                <w:szCs w:val="20"/>
-              </w:rPr>
               <w:t xml:space="preserve">Once the requests are completed, they are applied to the ideal track.  </w:t>
             </w:r>
           </w:p>
@@ -4224,25 +4230,7 @@
                 <w:sz w:val="20"/>
                 <w:szCs w:val="20"/>
               </w:rPr>
-              <w:t xml:space="preserve"> Representation (</w:t>
-            </w:r>
-            <w:proofErr w:type="spellStart"/>
-            <w:r>
-              <w:rPr>
-                <w:rFonts w:ascii="Arial" w:hAnsi="Arial" w:cs="Arial"/>
-                <w:sz w:val="20"/>
-                <w:szCs w:val="20"/>
-              </w:rPr>
-              <w:t>TrackDNA</w:t>
-            </w:r>
-            <w:proofErr w:type="spellEnd"/>
-            <w:r>
-              <w:rPr>
-                <w:rFonts w:ascii="Arial" w:hAnsi="Arial" w:cs="Arial"/>
-                <w:sz w:val="20"/>
-                <w:szCs w:val="20"/>
-              </w:rPr>
-              <w:t>)</w:t>
+              <w:t xml:space="preserve"> Representation (TrackDNA)</w:t>
             </w:r>
           </w:p>
         </w:tc>
@@ -4521,7 +4509,6 @@
                 <w:szCs w:val="20"/>
               </w:rPr>
             </w:pPr>
-            <w:proofErr w:type="spellStart"/>
             <w:r>
               <w:rPr>
                 <w:rFonts w:ascii="Arial" w:hAnsi="Arial" w:cs="Arial"/>
@@ -4530,7 +4517,6 @@
               </w:rPr>
               <w:t>TrackDNA</w:t>
             </w:r>
-            <w:proofErr w:type="spellEnd"/>
           </w:p>
         </w:tc>
       </w:tr>
@@ -4865,6 +4851,7 @@
                 <w:sz w:val="20"/>
                 <w:szCs w:val="20"/>
               </w:rPr>
+              <w:lastRenderedPageBreak/>
               <w:t>I decided on 8 tracks as it ensures a track has been played multiple times, hopefully multiple tracks. The player is not shown the exact number they need to complete, as I was planning on testing different sizes.</w:t>
             </w:r>
           </w:p>
@@ -5575,18 +5562,8 @@
                 <w:sz w:val="20"/>
                 <w:szCs w:val="20"/>
               </w:rPr>
-              <w:t xml:space="preserve"> 8 </w:t>
-            </w:r>
-            <w:proofErr w:type="spellStart"/>
-            <w:r>
-              <w:rPr>
-                <w:rFonts w:ascii="Arial" w:hAnsi="Arial" w:cs="Arial"/>
-                <w:sz w:val="20"/>
-                <w:szCs w:val="20"/>
-              </w:rPr>
-              <w:t>elemtns</w:t>
-            </w:r>
-            <w:proofErr w:type="spellEnd"/>
+              <w:t xml:space="preserve"> 8 elemtns</w:t>
+            </w:r>
           </w:p>
           <w:p>
             <w:pPr>
@@ -6095,11 +6072,11 @@
       <w:tr>
         <w:tc>
           <w:tcPr>
+            <w:cnfStyle w:val="001000000000" w:firstRow="0" w:lastRow="0" w:firstColumn="1" w:lastColumn="0" w:oddVBand="0" w:evenVBand="0" w:oddHBand="0" w:evenHBand="0" w:firstRowFirstColumn="0" w:firstRowLastColumn="0" w:lastRowFirstColumn="0" w:lastRowLastColumn="0"/>
             <w:tcW w:w="1696" w:type="dxa"/>
           </w:tcPr>
           <w:p>
             <w:pPr>
-              <w:cnfStyle w:val="001000000000" w:firstRow="0" w:lastRow="0" w:firstColumn="1" w:lastColumn="0" w:oddVBand="0" w:evenVBand="0" w:oddHBand="0" w:evenHBand="0" w:firstRowFirstColumn="0" w:firstRowLastColumn="0" w:lastRowFirstColumn="0" w:lastRowLastColumn="0"/>
               <w:rPr>
                 <w:rFonts w:ascii="Arial" w:hAnsi="Arial" w:cs="Arial"/>
                 <w:sz w:val="20"/>
@@ -6122,6 +6099,7 @@
           </w:tcPr>
           <w:p>
             <w:pPr>
+              <w:cnfStyle w:val="000000000000" w:firstRow="0" w:lastRow="0" w:firstColumn="0" w:lastColumn="0" w:oddVBand="0" w:evenVBand="0" w:oddHBand="0" w:evenHBand="0" w:firstRowFirstColumn="0" w:firstRowLastColumn="0" w:lastRowFirstColumn="0" w:lastRowLastColumn="0"/>
               <w:rPr>
                 <w:rFonts w:ascii="Arial" w:hAnsi="Arial" w:cs="Arial"/>
                 <w:sz w:val="20"/>
@@ -6147,15 +6125,17 @@
           </w:p>
           <w:p>
             <w:pPr>
-              <w:rPr>
-                <w:rFonts w:ascii="Arial" w:hAnsi="Arial" w:cs="Arial"/>
-                <w:sz w:val="20"/>
-                <w:szCs w:val="20"/>
-              </w:rPr>
-            </w:pPr>
-          </w:p>
-          <w:p>
-            <w:pPr>
+              <w:cnfStyle w:val="000000000000" w:firstRow="0" w:lastRow="0" w:firstColumn="0" w:lastColumn="0" w:oddVBand="0" w:evenVBand="0" w:oddHBand="0" w:evenHBand="0" w:firstRowFirstColumn="0" w:firstRowLastColumn="0" w:lastRowFirstColumn="0" w:lastRowLastColumn="0"/>
+              <w:rPr>
+                <w:rFonts w:ascii="Arial" w:hAnsi="Arial" w:cs="Arial"/>
+                <w:sz w:val="20"/>
+                <w:szCs w:val="20"/>
+              </w:rPr>
+            </w:pPr>
+          </w:p>
+          <w:p>
+            <w:pPr>
+              <w:cnfStyle w:val="000000000000" w:firstRow="0" w:lastRow="0" w:firstColumn="0" w:lastColumn="0" w:oddVBand="0" w:evenVBand="0" w:oddHBand="0" w:evenHBand="0" w:firstRowFirstColumn="0" w:firstRowLastColumn="0" w:lastRowFirstColumn="0" w:lastRowLastColumn="0"/>
               <w:rPr>
                 <w:rFonts w:ascii="Arial" w:hAnsi="Arial" w:cs="Arial"/>
                 <w:sz w:val="20"/>
@@ -6261,17 +6241,17 @@
           </w:p>
           <w:p>
             <w:pPr>
-              <w:rPr>
-                <w:rFonts w:ascii="Arial" w:hAnsi="Arial" w:cs="Arial"/>
-                <w:sz w:val="20"/>
-                <w:szCs w:val="20"/>
-              </w:rPr>
-            </w:pPr>
-            <w:bookmarkStart w:id="0" w:name="_GoBack"/>
-            <w:bookmarkEnd w:id="0"/>
-          </w:p>
-          <w:p>
-            <w:pPr>
+              <w:cnfStyle w:val="000000000000" w:firstRow="0" w:lastRow="0" w:firstColumn="0" w:lastColumn="0" w:oddVBand="0" w:evenVBand="0" w:oddHBand="0" w:evenHBand="0" w:firstRowFirstColumn="0" w:firstRowLastColumn="0" w:lastRowFirstColumn="0" w:lastRowLastColumn="0"/>
+              <w:rPr>
+                <w:rFonts w:ascii="Arial" w:hAnsi="Arial" w:cs="Arial"/>
+                <w:sz w:val="20"/>
+                <w:szCs w:val="20"/>
+              </w:rPr>
+            </w:pPr>
+          </w:p>
+          <w:p>
+            <w:pPr>
+              <w:cnfStyle w:val="000000000000" w:firstRow="0" w:lastRow="0" w:firstColumn="0" w:lastColumn="0" w:oddVBand="0" w:evenVBand="0" w:oddHBand="0" w:evenHBand="0" w:firstRowFirstColumn="0" w:firstRowLastColumn="0" w:lastRowFirstColumn="0" w:lastRowLastColumn="0"/>
               <w:rPr>
                 <w:rFonts w:ascii="Arial" w:hAnsi="Arial" w:cs="Arial"/>
                 <w:sz w:val="20"/>
@@ -6289,15 +6269,17 @@
           </w:p>
           <w:p>
             <w:pPr>
-              <w:rPr>
-                <w:rFonts w:ascii="Arial" w:hAnsi="Arial" w:cs="Arial"/>
-                <w:sz w:val="20"/>
-                <w:szCs w:val="20"/>
-              </w:rPr>
-            </w:pPr>
-          </w:p>
-          <w:p>
-            <w:pPr>
+              <w:cnfStyle w:val="000000000000" w:firstRow="0" w:lastRow="0" w:firstColumn="0" w:lastColumn="0" w:oddVBand="0" w:evenVBand="0" w:oddHBand="0" w:evenHBand="0" w:firstRowFirstColumn="0" w:firstRowLastColumn="0" w:lastRowFirstColumn="0" w:lastRowLastColumn="0"/>
+              <w:rPr>
+                <w:rFonts w:ascii="Arial" w:hAnsi="Arial" w:cs="Arial"/>
+                <w:sz w:val="20"/>
+                <w:szCs w:val="20"/>
+              </w:rPr>
+            </w:pPr>
+          </w:p>
+          <w:p>
+            <w:pPr>
+              <w:cnfStyle w:val="000000000000" w:firstRow="0" w:lastRow="0" w:firstColumn="0" w:lastColumn="0" w:oddVBand="0" w:evenVBand="0" w:oddHBand="0" w:evenHBand="0" w:firstRowFirstColumn="0" w:firstRowLastColumn="0" w:lastRowFirstColumn="0" w:lastRowLastColumn="0"/>
               <w:rPr>
                 <w:rFonts w:ascii="Arial" w:hAnsi="Arial" w:cs="Arial"/>
                 <w:sz w:val="20"/>
@@ -6371,15 +6353,17 @@
           </w:p>
           <w:p>
             <w:pPr>
-              <w:rPr>
-                <w:rFonts w:ascii="Arial" w:hAnsi="Arial" w:cs="Arial"/>
-                <w:sz w:val="20"/>
-                <w:szCs w:val="20"/>
-              </w:rPr>
-            </w:pPr>
-          </w:p>
-          <w:p>
-            <w:pPr>
+              <w:cnfStyle w:val="000000000000" w:firstRow="0" w:lastRow="0" w:firstColumn="0" w:lastColumn="0" w:oddVBand="0" w:evenVBand="0" w:oddHBand="0" w:evenHBand="0" w:firstRowFirstColumn="0" w:firstRowLastColumn="0" w:lastRowFirstColumn="0" w:lastRowLastColumn="0"/>
+              <w:rPr>
+                <w:rFonts w:ascii="Arial" w:hAnsi="Arial" w:cs="Arial"/>
+                <w:sz w:val="20"/>
+                <w:szCs w:val="20"/>
+              </w:rPr>
+            </w:pPr>
+          </w:p>
+          <w:p>
+            <w:pPr>
+              <w:cnfStyle w:val="000000000000" w:firstRow="0" w:lastRow="0" w:firstColumn="0" w:lastColumn="0" w:oddVBand="0" w:evenVBand="0" w:oddHBand="0" w:evenHBand="0" w:firstRowFirstColumn="0" w:firstRowLastColumn="0" w:lastRowFirstColumn="0" w:lastRowLastColumn="0"/>
               <w:rPr>
                 <w:rFonts w:ascii="Arial" w:hAnsi="Arial" w:cs="Arial"/>
                 <w:sz w:val="20"/>
@@ -7839,6 +7823,7 @@
     <w:lsdException w:name="HTML Sample" w:semiHidden="1" w:unhideWhenUsed="1"/>
     <w:lsdException w:name="HTML Typewriter" w:semiHidden="1" w:unhideWhenUsed="1"/>
     <w:lsdException w:name="HTML Variable" w:semiHidden="1" w:unhideWhenUsed="1"/>
+    <w:lsdException w:name="Normal Table" w:semiHidden="1" w:unhideWhenUsed="1"/>
     <w:lsdException w:name="annotation subject" w:semiHidden="1" w:unhideWhenUsed="1"/>
     <w:lsdException w:name="No List" w:semiHidden="1" w:unhideWhenUsed="1"/>
     <w:lsdException w:name="Outline List 1" w:semiHidden="1" w:unhideWhenUsed="1"/>
@@ -7885,8 +7870,10 @@
     <w:lsdException w:name="Table Subtle 2" w:semiHidden="1" w:unhideWhenUsed="1"/>
     <w:lsdException w:name="Table Web 1" w:semiHidden="1" w:unhideWhenUsed="1"/>
     <w:lsdException w:name="Table Web 2" w:semiHidden="1" w:unhideWhenUsed="1"/>
+    <w:lsdException w:name="Table Web 3" w:semiHidden="1" w:unhideWhenUsed="1"/>
     <w:lsdException w:name="Balloon Text" w:semiHidden="1" w:unhideWhenUsed="1"/>
     <w:lsdException w:name="Table Grid" w:uiPriority="39"/>
+    <w:lsdException w:name="Table Theme" w:semiHidden="1" w:unhideWhenUsed="1"/>
     <w:lsdException w:name="Placeholder Text" w:semiHidden="1"/>
     <w:lsdException w:name="No Spacing" w:uiPriority="1" w:qFormat="1"/>
     <w:lsdException w:name="Light Shading" w:uiPriority="60"/>
@@ -9944,7 +9931,7 @@
 </file>
 
 <file path=customXml/itemProps1.xml><?xml version="1.0" encoding="utf-8"?>
-<ds:datastoreItem xmlns:ds="http://schemas.openxmlformats.org/officeDocument/2006/customXml" ds:itemID="{28BF65D3-E4B2-4BC5-AC4C-146E6200D2D3}">
+<ds:datastoreItem xmlns:ds="http://schemas.openxmlformats.org/officeDocument/2006/customXml" ds:itemID="{ED536E81-A529-46F9-B293-106C3B024950}">
   <ds:schemaRefs>
     <ds:schemaRef ds:uri="http://schemas.openxmlformats.org/officeDocument/2006/bibliography"/>
   </ds:schemaRefs>

</xml_diff>